<commit_message>
Uploading Software Development Plan
Uploading all the document path names.
</commit_message>
<xml_diff>
--- a/Software_Development_Plan_20191031.docx
+++ b/Software_Development_Plan_20191031.docx
@@ -1,6 +1,6 @@
 
 <file path=word/document.xml><?xml version="1.0" encoding="utf-8"?>
-<w:document xmlns:wpc="http://schemas.microsoft.com/office/word/2010/wordprocessingCanvas" xmlns:cx="http://schemas.microsoft.com/office/drawing/2014/chartex" xmlns:cx1="http://schemas.microsoft.com/office/drawing/2015/9/8/chartex" xmlns:cx2="http://schemas.microsoft.com/office/drawing/2015/10/21/chartex" xmlns:cx3="http://schemas.microsoft.com/office/drawing/2016/5/9/chartex" xmlns:cx4="http://schemas.microsoft.com/office/drawing/2016/5/10/chartex" xmlns:cx5="http://schemas.microsoft.com/office/drawing/2016/5/11/chartex" xmlns:cx6="http://schemas.microsoft.com/office/drawing/2016/5/12/chartex" xmlns:cx7="http://schemas.microsoft.com/office/drawing/2016/5/13/chartex" xmlns:cx8="http://schemas.microsoft.com/office/drawing/2016/5/14/chartex" xmlns:mc="http://schemas.openxmlformats.org/markup-compatibility/2006" xmlns:aink="http://schemas.microsoft.com/office/drawing/2016/ink" xmlns:am3d="http://schemas.microsoft.com/office/drawing/2017/model3d" xmlns:o="urn:schemas-microsoft-com:office:office" xmlns:r="http://schemas.openxmlformats.org/officeDocument/2006/relationships" xmlns:m="http://schemas.openxmlformats.org/officeDocument/2006/math" xmlns:v="urn:schemas-microsoft-com:vml" xmlns:wp14="http://schemas.microsoft.com/office/word/2010/wordprocessingDrawing" xmlns:wp="http://schemas.openxmlformats.org/drawingml/2006/wordprocessingDrawing" xmlns:w10="urn:schemas-microsoft-com:office:word" xmlns:w="http://schemas.openxmlformats.org/wordprocessingml/2006/main" xmlns:w14="http://schemas.microsoft.com/office/word/2010/wordml" xmlns:w15="http://schemas.microsoft.com/office/word/2012/wordml" xmlns:w16cid="http://schemas.microsoft.com/office/word/2016/wordml/cid" xmlns:w16se="http://schemas.microsoft.com/office/word/2015/wordml/symex" xmlns:wpg="http://schemas.microsoft.com/office/word/2010/wordprocessingGroup" xmlns:wpi="http://schemas.microsoft.com/office/word/2010/wordprocessingInk" xmlns:wne="http://schemas.microsoft.com/office/word/2006/wordml" xmlns:wps="http://schemas.microsoft.com/office/word/2010/wordprocessingShape" mc:Ignorable="w14 w15 w16se w16cid wp14">
+<w:document xmlns:wpc="http://schemas.microsoft.com/office/word/2010/wordprocessingCanvas" xmlns:cx="http://schemas.microsoft.com/office/drawing/2014/chartex" xmlns:mc="http://schemas.openxmlformats.org/markup-compatibility/2006" xmlns:o="urn:schemas-microsoft-com:office:office" xmlns:r="http://schemas.openxmlformats.org/officeDocument/2006/relationships" xmlns:m="http://schemas.openxmlformats.org/officeDocument/2006/math" xmlns:v="urn:schemas-microsoft-com:vml" xmlns:wp14="http://schemas.microsoft.com/office/word/2010/wordprocessingDrawing" xmlns:wp="http://schemas.openxmlformats.org/drawingml/2006/wordprocessingDrawing" xmlns:w10="urn:schemas-microsoft-com:office:word" xmlns:w="http://schemas.openxmlformats.org/wordprocessingml/2006/main" xmlns:w14="http://schemas.microsoft.com/office/word/2010/wordml" xmlns:w15="http://schemas.microsoft.com/office/word/2012/wordml" xmlns:w16se="http://schemas.microsoft.com/office/word/2015/wordml/symex" xmlns:wpg="http://schemas.microsoft.com/office/word/2010/wordprocessingGroup" xmlns:wpi="http://schemas.microsoft.com/office/word/2010/wordprocessingInk" xmlns:wne="http://schemas.microsoft.com/office/word/2006/wordml" xmlns:wps="http://schemas.microsoft.com/office/word/2010/wordprocessingShape" mc:Ignorable="w14 w15 w16se wp14">
   <w:body>
     <w:p>
       <w:pPr>
@@ -19,7 +19,7 @@
     </w:p>
     <w:p>
       <w:pPr>
-        <w:pStyle w:val="Title"/>
+        <w:pStyle w:val="Ttulo"/>
         <w:jc w:val="center"/>
         <w:rPr>
           <w:rFonts w:ascii="Franklin Gothic Medium Cond" w:hAnsi="Franklin Gothic Medium Cond"/>
@@ -29,7 +29,7 @@
     </w:p>
     <w:p>
       <w:pPr>
-        <w:pStyle w:val="Title"/>
+        <w:pStyle w:val="Ttulo"/>
         <w:jc w:val="center"/>
         <w:rPr>
           <w:rFonts w:ascii="Franklin Gothic Medium Cond" w:hAnsi="Franklin Gothic Medium Cond"/>
@@ -98,7 +98,7 @@
     </w:p>
     <w:p>
       <w:pPr>
-        <w:pStyle w:val="Title"/>
+        <w:pStyle w:val="Ttulo"/>
         <w:jc w:val="center"/>
         <w:rPr>
           <w:rFonts w:ascii="Franklin Gothic Medium Cond" w:hAnsi="Franklin Gothic Medium Cond"/>
@@ -108,7 +108,7 @@
     </w:p>
     <w:p>
       <w:pPr>
-        <w:pStyle w:val="Title"/>
+        <w:pStyle w:val="Ttulo"/>
         <w:jc w:val="center"/>
         <w:rPr>
           <w:rFonts w:ascii="Franklin Gothic Medium Cond" w:hAnsi="Franklin Gothic Medium Cond"/>
@@ -118,7 +118,7 @@
     </w:p>
     <w:p>
       <w:pPr>
-        <w:pStyle w:val="Title"/>
+        <w:pStyle w:val="Ttulo"/>
         <w:jc w:val="center"/>
         <w:rPr>
           <w:rFonts w:ascii="Franklin Gothic Medium Cond" w:hAnsi="Franklin Gothic Medium Cond"/>
@@ -128,7 +128,7 @@
     </w:p>
     <w:p>
       <w:pPr>
-        <w:pStyle w:val="Title"/>
+        <w:pStyle w:val="Ttulo"/>
         <w:jc w:val="center"/>
         <w:rPr>
           <w:rFonts w:ascii="Franklin Gothic Medium Cond" w:hAnsi="Franklin Gothic Medium Cond"/>
@@ -139,7 +139,7 @@
     <w:p/>
     <w:p>
       <w:pPr>
-        <w:pStyle w:val="Title"/>
+        <w:pStyle w:val="Ttulo"/>
         <w:jc w:val="center"/>
         <w:rPr>
           <w:rFonts w:ascii="Franklin Gothic Medium Cond" w:hAnsi="Franklin Gothic Medium Cond"/>
@@ -156,7 +156,7 @@
     </w:p>
     <w:p>
       <w:pPr>
-        <w:pStyle w:val="Title"/>
+        <w:pStyle w:val="Ttulo"/>
         <w:jc w:val="center"/>
         <w:rPr>
           <w:rFonts w:ascii="Franklin Gothic Medium Cond" w:hAnsi="Franklin Gothic Medium Cond"/>
@@ -175,7 +175,7 @@
     </w:p>
     <w:p>
       <w:pPr>
-        <w:pStyle w:val="Title"/>
+        <w:pStyle w:val="Ttulo"/>
         <w:jc w:val="center"/>
         <w:rPr>
           <w:rFonts w:ascii="Franklin Gothic Medium Cond" w:hAnsi="Franklin Gothic Medium Cond"/>
@@ -299,7 +299,7 @@
     </w:p>
     <w:p>
       <w:pPr>
-        <w:pStyle w:val="Title"/>
+        <w:pStyle w:val="Ttulo"/>
         <w:jc w:val="center"/>
         <w:rPr>
           <w:rFonts w:ascii="Franklin Gothic Medium" w:eastAsiaTheme="minorHAnsi" w:hAnsi="Franklin Gothic Medium" w:cstheme="minorBidi"/>
@@ -433,12 +433,12 @@
     </w:p>
     <w:p>
       <w:pPr>
-        <w:pStyle w:val="Heading2"/>
-        <w:rPr>
-          <w:lang w:val="en-US"/>
-        </w:rPr>
-      </w:pPr>
-      <w:bookmarkStart w:id="0" w:name="_Toc22985276"/>
+        <w:pStyle w:val="Ttulo2"/>
+        <w:rPr>
+          <w:lang w:val="en-US"/>
+        </w:rPr>
+      </w:pPr>
+      <w:bookmarkStart w:id="0" w:name="_Toc23433917"/>
       <w:r>
         <w:rPr>
           <w:lang w:val="en-US"/>
@@ -509,7 +509,7 @@
     </w:p>
     <w:tbl>
       <w:tblPr>
-        <w:tblStyle w:val="TableGrid"/>
+        <w:tblStyle w:val="Tablaconcuadrcula"/>
         <w:tblW w:w="8964" w:type="dxa"/>
         <w:tblLook w:val="04A0" w:firstRow="1" w:lastRow="0" w:firstColumn="1" w:lastColumn="0" w:noHBand="0" w:noVBand="1"/>
       </w:tblPr>
@@ -661,11 +661,33 @@
                 <w:b/>
               </w:rPr>
             </w:pPr>
+            <w:proofErr w:type="spellStart"/>
             <w:r>
               <w:rPr>
                 <w:b/>
               </w:rPr>
-              <w:t xml:space="preserve">Change Request </w:t>
+              <w:t>Change</w:t>
+            </w:r>
+            <w:proofErr w:type="spellEnd"/>
+            <w:r>
+              <w:rPr>
+                <w:b/>
+              </w:rPr>
+              <w:t xml:space="preserve"> </w:t>
+            </w:r>
+            <w:proofErr w:type="spellStart"/>
+            <w:r>
+              <w:rPr>
+                <w:b/>
+              </w:rPr>
+              <w:t>Request</w:t>
+            </w:r>
+            <w:proofErr w:type="spellEnd"/>
+            <w:r>
+              <w:rPr>
+                <w:b/>
+              </w:rPr>
+              <w:t xml:space="preserve"> </w:t>
             </w:r>
             <w:proofErr w:type="spellStart"/>
             <w:r>
@@ -733,7 +755,7 @@
           </w:tcPr>
           <w:p>
             <w:pPr>
-              <w:pStyle w:val="ListParagraph"/>
+              <w:pStyle w:val="Prrafodelista"/>
               <w:ind w:left="0"/>
               <w:jc w:val="both"/>
               <w:rPr>
@@ -1169,7 +1191,7 @@
     </w:tbl>
     <w:p>
       <w:pPr>
-        <w:pStyle w:val="Heading1"/>
+        <w:pStyle w:val="Ttulo1"/>
         <w:jc w:val="both"/>
         <w:rPr>
           <w:lang w:val="en-US"/>
@@ -1201,21 +1223,21 @@
       <w:sdtContent>
         <w:p>
           <w:pPr>
-            <w:pStyle w:val="TOCHeading"/>
+            <w:pStyle w:val="TtuloTDC"/>
             <w:rPr>
-              <w:rStyle w:val="Heading1Char"/>
+              <w:rStyle w:val="Ttulo1Car"/>
             </w:rPr>
           </w:pPr>
           <w:r>
             <w:rPr>
-              <w:rStyle w:val="Heading1Char"/>
+              <w:rStyle w:val="Ttulo1Car"/>
             </w:rPr>
             <w:t>Table of Contents</w:t>
           </w:r>
         </w:p>
         <w:p>
           <w:pPr>
-            <w:pStyle w:val="TOC2"/>
+            <w:pStyle w:val="TDC2"/>
             <w:tabs>
               <w:tab w:val="right" w:leader="dot" w:pos="8828"/>
             </w:tabs>
@@ -1234,21 +1256,14 @@
           <w:r>
             <w:fldChar w:fldCharType="separate"/>
           </w:r>
-          <w:hyperlink w:anchor="_Toc22985276" w:history="1">
-            <w:r>
-              <w:rPr>
-                <w:rStyle w:val="Hyperlink"/>
+          <w:hyperlink w:anchor="_Toc23433917" w:history="1">
+            <w:r>
+              <w:rPr>
+                <w:rStyle w:val="Hipervnculo"/>
                 <w:noProof/>
                 <w:lang w:val="en-US"/>
               </w:rPr>
-              <w:t xml:space="preserve">RECORD OF </w:t>
-            </w:r>
-            <w:r>
-              <w:rPr>
-                <w:rStyle w:val="Hyperlink"/>
-                <w:noProof/>
-              </w:rPr>
-              <w:t>CHANGES</w:t>
+              <w:t>RECORD OF CHANGES</w:t>
             </w:r>
             <w:r>
               <w:rPr>
@@ -1269,7 +1284,7 @@
                 <w:noProof/>
                 <w:webHidden/>
               </w:rPr>
-              <w:instrText xml:space="preserve"> PAGEREF _Toc22985276 \h </w:instrText>
+              <w:instrText xml:space="preserve"> PAGEREF _Toc23433917 \h </w:instrText>
             </w:r>
             <w:r>
               <w:rPr>
@@ -1302,7 +1317,7 @@
         </w:p>
         <w:p>
           <w:pPr>
-            <w:pStyle w:val="TOC1"/>
+            <w:pStyle w:val="TDC1"/>
             <w:tabs>
               <w:tab w:val="right" w:leader="dot" w:pos="8828"/>
             </w:tabs>
@@ -1312,10 +1327,10 @@
               <w:lang w:eastAsia="es-MX"/>
             </w:rPr>
           </w:pPr>
-          <w:hyperlink w:anchor="_Toc22985277" w:history="1">
-            <w:r>
-              <w:rPr>
-                <w:rStyle w:val="Hyperlink"/>
+          <w:hyperlink w:anchor="_Toc23433918" w:history="1">
+            <w:r>
+              <w:rPr>
+                <w:rStyle w:val="Hipervnculo"/>
                 <w:noProof/>
                 <w:lang w:val="en-US"/>
               </w:rPr>
@@ -1340,7 +1355,7 @@
                 <w:noProof/>
                 <w:webHidden/>
               </w:rPr>
-              <w:instrText xml:space="preserve"> PAGEREF _Toc22985277 \h </w:instrText>
+              <w:instrText xml:space="preserve"> PAGEREF _Toc23433918 \h </w:instrText>
             </w:r>
             <w:r>
               <w:rPr>
@@ -1373,7 +1388,7 @@
         </w:p>
         <w:p>
           <w:pPr>
-            <w:pStyle w:val="TOC2"/>
+            <w:pStyle w:val="TDC2"/>
             <w:tabs>
               <w:tab w:val="right" w:leader="dot" w:pos="8828"/>
             </w:tabs>
@@ -1383,10 +1398,10 @@
               <w:lang w:eastAsia="es-MX"/>
             </w:rPr>
           </w:pPr>
-          <w:hyperlink w:anchor="_Toc22985278" w:history="1">
-            <w:r>
-              <w:rPr>
-                <w:rStyle w:val="Hyperlink"/>
+          <w:hyperlink w:anchor="_Toc23433919" w:history="1">
+            <w:r>
+              <w:rPr>
+                <w:rStyle w:val="Hipervnculo"/>
                 <w:noProof/>
                 <w:lang w:val="en-US"/>
               </w:rPr>
@@ -1411,7 +1426,7 @@
                 <w:noProof/>
                 <w:webHidden/>
               </w:rPr>
-              <w:instrText xml:space="preserve"> PAGEREF _Toc22985278 \h </w:instrText>
+              <w:instrText xml:space="preserve"> PAGEREF _Toc23433919 \h </w:instrText>
             </w:r>
             <w:r>
               <w:rPr>
@@ -1444,7 +1459,7 @@
         </w:p>
         <w:p>
           <w:pPr>
-            <w:pStyle w:val="TOC2"/>
+            <w:pStyle w:val="TDC2"/>
             <w:tabs>
               <w:tab w:val="right" w:leader="dot" w:pos="8828"/>
             </w:tabs>
@@ -1454,10 +1469,10 @@
               <w:lang w:eastAsia="es-MX"/>
             </w:rPr>
           </w:pPr>
-          <w:hyperlink w:anchor="_Toc22985279" w:history="1">
-            <w:r>
-              <w:rPr>
-                <w:rStyle w:val="Hyperlink"/>
+          <w:hyperlink w:anchor="_Toc23433920" w:history="1">
+            <w:r>
+              <w:rPr>
+                <w:rStyle w:val="Hipervnculo"/>
                 <w:noProof/>
                 <w:lang w:val="en-US"/>
               </w:rPr>
@@ -1482,7 +1497,7 @@
                 <w:noProof/>
                 <w:webHidden/>
               </w:rPr>
-              <w:instrText xml:space="preserve"> PAGEREF _Toc22985279 \h </w:instrText>
+              <w:instrText xml:space="preserve"> PAGEREF _Toc23433920 \h </w:instrText>
             </w:r>
             <w:r>
               <w:rPr>
@@ -1515,7 +1530,7 @@
         </w:p>
         <w:p>
           <w:pPr>
-            <w:pStyle w:val="TOC2"/>
+            <w:pStyle w:val="TDC2"/>
             <w:tabs>
               <w:tab w:val="right" w:leader="dot" w:pos="8828"/>
             </w:tabs>
@@ -1525,10 +1540,10 @@
               <w:lang w:eastAsia="es-MX"/>
             </w:rPr>
           </w:pPr>
-          <w:hyperlink w:anchor="_Toc22985280" w:history="1">
-            <w:r>
-              <w:rPr>
-                <w:rStyle w:val="Hyperlink"/>
+          <w:hyperlink w:anchor="_Toc23433921" w:history="1">
+            <w:r>
+              <w:rPr>
+                <w:rStyle w:val="Hipervnculo"/>
                 <w:noProof/>
                 <w:lang w:val="en-US"/>
               </w:rPr>
@@ -1553,7 +1568,7 @@
                 <w:noProof/>
                 <w:webHidden/>
               </w:rPr>
-              <w:instrText xml:space="preserve"> PAGEREF _Toc22985280 \h </w:instrText>
+              <w:instrText xml:space="preserve"> PAGEREF _Toc23433921 \h </w:instrText>
             </w:r>
             <w:r>
               <w:rPr>
@@ -1586,7 +1601,7 @@
         </w:p>
         <w:p>
           <w:pPr>
-            <w:pStyle w:val="TOC1"/>
+            <w:pStyle w:val="TDC1"/>
             <w:tabs>
               <w:tab w:val="right" w:leader="dot" w:pos="8828"/>
             </w:tabs>
@@ -1596,10 +1611,10 @@
               <w:lang w:eastAsia="es-MX"/>
             </w:rPr>
           </w:pPr>
-          <w:hyperlink w:anchor="_Toc22985281" w:history="1">
-            <w:r>
-              <w:rPr>
-                <w:rStyle w:val="Hyperlink"/>
+          <w:hyperlink w:anchor="_Toc23433922" w:history="1">
+            <w:r>
+              <w:rPr>
+                <w:rStyle w:val="Hipervnculo"/>
                 <w:noProof/>
                 <w:lang w:val="en-US"/>
               </w:rPr>
@@ -1624,7 +1639,7 @@
                 <w:noProof/>
                 <w:webHidden/>
               </w:rPr>
-              <w:instrText xml:space="preserve"> PAGEREF _Toc22985281 \h </w:instrText>
+              <w:instrText xml:space="preserve"> PAGEREF _Toc23433922 \h </w:instrText>
             </w:r>
             <w:r>
               <w:rPr>
@@ -1657,7 +1672,7 @@
         </w:p>
         <w:p>
           <w:pPr>
-            <w:pStyle w:val="TOC1"/>
+            <w:pStyle w:val="TDC1"/>
             <w:tabs>
               <w:tab w:val="right" w:leader="dot" w:pos="8828"/>
             </w:tabs>
@@ -1667,10 +1682,10 @@
               <w:lang w:eastAsia="es-MX"/>
             </w:rPr>
           </w:pPr>
-          <w:hyperlink w:anchor="_Toc22985282" w:history="1">
-            <w:r>
-              <w:rPr>
-                <w:rStyle w:val="Hyperlink"/>
+          <w:hyperlink w:anchor="_Toc23433923" w:history="1">
+            <w:r>
+              <w:rPr>
+                <w:rStyle w:val="Hipervnculo"/>
                 <w:noProof/>
                 <w:lang w:val="en-US"/>
               </w:rPr>
@@ -1695,7 +1710,7 @@
                 <w:noProof/>
                 <w:webHidden/>
               </w:rPr>
-              <w:instrText xml:space="preserve"> PAGEREF _Toc22985282 \h </w:instrText>
+              <w:instrText xml:space="preserve"> PAGEREF _Toc23433923 \h </w:instrText>
             </w:r>
             <w:r>
               <w:rPr>
@@ -1728,7 +1743,7 @@
         </w:p>
         <w:p>
           <w:pPr>
-            <w:pStyle w:val="TOC2"/>
+            <w:pStyle w:val="TDC2"/>
             <w:tabs>
               <w:tab w:val="right" w:leader="dot" w:pos="8828"/>
             </w:tabs>
@@ -1738,10 +1753,10 @@
               <w:lang w:eastAsia="es-MX"/>
             </w:rPr>
           </w:pPr>
-          <w:hyperlink w:anchor="_Toc22985283" w:history="1">
-            <w:r>
-              <w:rPr>
-                <w:rStyle w:val="Hyperlink"/>
+          <w:hyperlink w:anchor="_Toc23433924" w:history="1">
+            <w:r>
+              <w:rPr>
+                <w:rStyle w:val="Hipervnculo"/>
                 <w:noProof/>
                 <w:lang w:val="en-US"/>
               </w:rPr>
@@ -1766,7 +1781,7 @@
                 <w:noProof/>
                 <w:webHidden/>
               </w:rPr>
-              <w:instrText xml:space="preserve"> PAGEREF _Toc22985283 \h </w:instrText>
+              <w:instrText xml:space="preserve"> PAGEREF _Toc23433924 \h </w:instrText>
             </w:r>
             <w:r>
               <w:rPr>
@@ -1799,7 +1814,7 @@
         </w:p>
         <w:p>
           <w:pPr>
-            <w:pStyle w:val="TOC3"/>
+            <w:pStyle w:val="TDC3"/>
             <w:tabs>
               <w:tab w:val="right" w:leader="dot" w:pos="8828"/>
             </w:tabs>
@@ -1809,11 +1824,12 @@
               <w:lang w:eastAsia="es-MX"/>
             </w:rPr>
           </w:pPr>
-          <w:hyperlink w:anchor="_Toc22985284" w:history="1">
-            <w:r>
-              <w:rPr>
-                <w:rStyle w:val="Hyperlink"/>
-                <w:noProof/>
+          <w:hyperlink w:anchor="_Toc23433925" w:history="1">
+            <w:r>
+              <w:rPr>
+                <w:rStyle w:val="Hipervnculo"/>
+                <w:noProof/>
+                <w:lang w:val="en-US"/>
               </w:rPr>
               <w:t>Documents</w:t>
             </w:r>
@@ -1836,7 +1852,7 @@
                 <w:noProof/>
                 <w:webHidden/>
               </w:rPr>
-              <w:instrText xml:space="preserve"> PAGEREF _Toc22985284 \h </w:instrText>
+              <w:instrText xml:space="preserve"> PAGEREF _Toc23433925 \h </w:instrText>
             </w:r>
             <w:r>
               <w:rPr>
@@ -1869,7 +1885,7 @@
         </w:p>
         <w:p>
           <w:pPr>
-            <w:pStyle w:val="TOC3"/>
+            <w:pStyle w:val="TDC3"/>
             <w:tabs>
               <w:tab w:val="right" w:leader="dot" w:pos="8828"/>
             </w:tabs>
@@ -1879,13 +1895,14 @@
               <w:lang w:eastAsia="es-MX"/>
             </w:rPr>
           </w:pPr>
-          <w:hyperlink w:anchor="_Toc22985285" w:history="1">
-            <w:r>
-              <w:rPr>
-                <w:rStyle w:val="Hyperlink"/>
-                <w:noProof/>
-              </w:rPr>
-              <w:t>Development Buils</w:t>
+          <w:hyperlink w:anchor="_Toc23433926" w:history="1">
+            <w:r>
+              <w:rPr>
+                <w:rStyle w:val="Hipervnculo"/>
+                <w:noProof/>
+                <w:lang w:val="en-US"/>
+              </w:rPr>
+              <w:t>Development Builds</w:t>
             </w:r>
             <w:r>
               <w:rPr>
@@ -1906,7 +1923,7 @@
                 <w:noProof/>
                 <w:webHidden/>
               </w:rPr>
-              <w:instrText xml:space="preserve"> PAGEREF _Toc22985285 \h </w:instrText>
+              <w:instrText xml:space="preserve"> PAGEREF _Toc23433926 \h </w:instrText>
             </w:r>
             <w:r>
               <w:rPr>
@@ -1939,7 +1956,7 @@
         </w:p>
         <w:p>
           <w:pPr>
-            <w:pStyle w:val="TOC2"/>
+            <w:pStyle w:val="TDC2"/>
             <w:tabs>
               <w:tab w:val="right" w:leader="dot" w:pos="8828"/>
             </w:tabs>
@@ -1949,10 +1966,10 @@
               <w:lang w:eastAsia="es-MX"/>
             </w:rPr>
           </w:pPr>
-          <w:hyperlink w:anchor="_Toc22985286" w:history="1">
-            <w:r>
-              <w:rPr>
-                <w:rStyle w:val="Hyperlink"/>
+          <w:hyperlink w:anchor="_Toc23433927" w:history="1">
+            <w:r>
+              <w:rPr>
+                <w:rStyle w:val="Hipervnculo"/>
                 <w:noProof/>
                 <w:lang w:val="en-US"/>
               </w:rPr>
@@ -1977,7 +1994,7 @@
                 <w:noProof/>
                 <w:webHidden/>
               </w:rPr>
-              <w:instrText xml:space="preserve"> PAGEREF _Toc22985286 \h </w:instrText>
+              <w:instrText xml:space="preserve"> PAGEREF _Toc23433927 \h </w:instrText>
             </w:r>
             <w:r>
               <w:rPr>
@@ -2010,7 +2027,7 @@
         </w:p>
         <w:p>
           <w:pPr>
-            <w:pStyle w:val="TOC1"/>
+            <w:pStyle w:val="TDC1"/>
             <w:tabs>
               <w:tab w:val="right" w:leader="dot" w:pos="8828"/>
             </w:tabs>
@@ -2020,11 +2037,12 @@
               <w:lang w:eastAsia="es-MX"/>
             </w:rPr>
           </w:pPr>
-          <w:hyperlink w:anchor="_Toc22985287" w:history="1">
-            <w:r>
-              <w:rPr>
-                <w:rStyle w:val="Hyperlink"/>
-                <w:noProof/>
+          <w:hyperlink w:anchor="_Toc23433928" w:history="1">
+            <w:r>
+              <w:rPr>
+                <w:rStyle w:val="Hipervnculo"/>
+                <w:noProof/>
+                <w:lang w:val="en-US"/>
               </w:rPr>
               <w:t>DEVELOPMENT METHODOLOGY</w:t>
             </w:r>
@@ -2047,7 +2065,7 @@
                 <w:noProof/>
                 <w:webHidden/>
               </w:rPr>
-              <w:instrText xml:space="preserve"> PAGEREF _Toc22985287 \h </w:instrText>
+              <w:instrText xml:space="preserve"> PAGEREF _Toc23433928 \h </w:instrText>
             </w:r>
             <w:r>
               <w:rPr>
@@ -2080,7 +2098,7 @@
         </w:p>
         <w:p>
           <w:pPr>
-            <w:pStyle w:val="TOC2"/>
+            <w:pStyle w:val="TDC2"/>
             <w:tabs>
               <w:tab w:val="right" w:leader="dot" w:pos="8828"/>
             </w:tabs>
@@ -2090,10 +2108,10 @@
               <w:lang w:eastAsia="es-MX"/>
             </w:rPr>
           </w:pPr>
-          <w:hyperlink w:anchor="_Toc22985288" w:history="1">
-            <w:r>
-              <w:rPr>
-                <w:rStyle w:val="Hyperlink"/>
+          <w:hyperlink w:anchor="_Toc23433929" w:history="1">
+            <w:r>
+              <w:rPr>
+                <w:rStyle w:val="Hipervnculo"/>
                 <w:noProof/>
                 <w:lang w:val="en-US"/>
               </w:rPr>
@@ -2118,7 +2136,7 @@
                 <w:noProof/>
                 <w:webHidden/>
               </w:rPr>
-              <w:instrText xml:space="preserve"> PAGEREF _Toc22985288 \h </w:instrText>
+              <w:instrText xml:space="preserve"> PAGEREF _Toc23433929 \h </w:instrText>
             </w:r>
             <w:r>
               <w:rPr>
@@ -2151,7 +2169,7 @@
         </w:p>
         <w:p>
           <w:pPr>
-            <w:pStyle w:val="TOC3"/>
+            <w:pStyle w:val="TDC3"/>
             <w:tabs>
               <w:tab w:val="right" w:leader="dot" w:pos="8828"/>
             </w:tabs>
@@ -2161,10 +2179,10 @@
               <w:lang w:eastAsia="es-MX"/>
             </w:rPr>
           </w:pPr>
-          <w:hyperlink w:anchor="_Toc22985289" w:history="1">
-            <w:r>
-              <w:rPr>
-                <w:rStyle w:val="Hyperlink"/>
+          <w:hyperlink w:anchor="_Toc23433930" w:history="1">
+            <w:r>
+              <w:rPr>
+                <w:rStyle w:val="Hipervnculo"/>
                 <w:noProof/>
                 <w:lang w:val="en-US"/>
               </w:rPr>
@@ -2189,7 +2207,7 @@
                 <w:noProof/>
                 <w:webHidden/>
               </w:rPr>
-              <w:instrText xml:space="preserve"> PAGEREF _Toc22985289 \h </w:instrText>
+              <w:instrText xml:space="preserve"> PAGEREF _Toc23433930 \h </w:instrText>
             </w:r>
             <w:r>
               <w:rPr>
@@ -2222,7 +2240,7 @@
         </w:p>
         <w:p>
           <w:pPr>
-            <w:pStyle w:val="TOC3"/>
+            <w:pStyle w:val="TDC3"/>
             <w:tabs>
               <w:tab w:val="right" w:leader="dot" w:pos="8828"/>
             </w:tabs>
@@ -2232,10 +2250,10 @@
               <w:lang w:eastAsia="es-MX"/>
             </w:rPr>
           </w:pPr>
-          <w:hyperlink w:anchor="_Toc22985290" w:history="1">
-            <w:r>
-              <w:rPr>
-                <w:rStyle w:val="Hyperlink"/>
+          <w:hyperlink w:anchor="_Toc23433931" w:history="1">
+            <w:r>
+              <w:rPr>
+                <w:rStyle w:val="Hipervnculo"/>
                 <w:noProof/>
                 <w:lang w:val="en-US"/>
               </w:rPr>
@@ -2260,7 +2278,7 @@
                 <w:noProof/>
                 <w:webHidden/>
               </w:rPr>
-              <w:instrText xml:space="preserve"> PAGEREF _Toc22985290 \h </w:instrText>
+              <w:instrText xml:space="preserve"> PAGEREF _Toc23433931 \h </w:instrText>
             </w:r>
             <w:r>
               <w:rPr>
@@ -2293,7 +2311,7 @@
         </w:p>
         <w:p>
           <w:pPr>
-            <w:pStyle w:val="TOC1"/>
+            <w:pStyle w:val="TDC1"/>
             <w:tabs>
               <w:tab w:val="right" w:leader="dot" w:pos="8828"/>
             </w:tabs>
@@ -2303,10 +2321,10 @@
               <w:lang w:eastAsia="es-MX"/>
             </w:rPr>
           </w:pPr>
-          <w:hyperlink w:anchor="_Toc22985291" w:history="1">
-            <w:r>
-              <w:rPr>
-                <w:rStyle w:val="Hyperlink"/>
+          <w:hyperlink w:anchor="_Toc23433932" w:history="1">
+            <w:r>
+              <w:rPr>
+                <w:rStyle w:val="Hipervnculo"/>
                 <w:noProof/>
                 <w:lang w:val="en-US"/>
               </w:rPr>
@@ -2331,7 +2349,7 @@
                 <w:noProof/>
                 <w:webHidden/>
               </w:rPr>
-              <w:instrText xml:space="preserve"> PAGEREF _Toc22985291 \h </w:instrText>
+              <w:instrText xml:space="preserve"> PAGEREF _Toc23433932 \h </w:instrText>
             </w:r>
             <w:r>
               <w:rPr>
@@ -2364,7 +2382,7 @@
         </w:p>
         <w:p>
           <w:pPr>
-            <w:pStyle w:val="TOC1"/>
+            <w:pStyle w:val="TDC1"/>
             <w:tabs>
               <w:tab w:val="right" w:leader="dot" w:pos="8828"/>
             </w:tabs>
@@ -2374,10 +2392,10 @@
               <w:lang w:eastAsia="es-MX"/>
             </w:rPr>
           </w:pPr>
-          <w:hyperlink w:anchor="_Toc22985292" w:history="1">
-            <w:r>
-              <w:rPr>
-                <w:rStyle w:val="Hyperlink"/>
+          <w:hyperlink w:anchor="_Toc23433933" w:history="1">
+            <w:r>
+              <w:rPr>
+                <w:rStyle w:val="Hipervnculo"/>
                 <w:noProof/>
                 <w:lang w:val="en-US"/>
               </w:rPr>
@@ -2402,7 +2420,7 @@
                 <w:noProof/>
                 <w:webHidden/>
               </w:rPr>
-              <w:instrText xml:space="preserve"> PAGEREF _Toc22985292 \h </w:instrText>
+              <w:instrText xml:space="preserve"> PAGEREF _Toc23433933 \h </w:instrText>
             </w:r>
             <w:r>
               <w:rPr>
@@ -2422,7 +2440,7 @@
                 <w:noProof/>
                 <w:webHidden/>
               </w:rPr>
-              <w:t>12</w:t>
+              <w:t>11</w:t>
             </w:r>
             <w:r>
               <w:rPr>
@@ -2435,7 +2453,7 @@
         </w:p>
         <w:p>
           <w:pPr>
-            <w:pStyle w:val="TOC2"/>
+            <w:pStyle w:val="TDC2"/>
             <w:tabs>
               <w:tab w:val="right" w:leader="dot" w:pos="8828"/>
             </w:tabs>
@@ -2445,10 +2463,10 @@
               <w:lang w:eastAsia="es-MX"/>
             </w:rPr>
           </w:pPr>
-          <w:hyperlink w:anchor="_Toc22985293" w:history="1">
-            <w:r>
-              <w:rPr>
-                <w:rStyle w:val="Hyperlink"/>
+          <w:hyperlink w:anchor="_Toc23433934" w:history="1">
+            <w:r>
+              <w:rPr>
+                <w:rStyle w:val="Hipervnculo"/>
                 <w:noProof/>
                 <w:lang w:val="en-US"/>
               </w:rPr>
@@ -2473,7 +2491,7 @@
                 <w:noProof/>
                 <w:webHidden/>
               </w:rPr>
-              <w:instrText xml:space="preserve"> PAGEREF _Toc22985293 \h </w:instrText>
+              <w:instrText xml:space="preserve"> PAGEREF _Toc23433934 \h </w:instrText>
             </w:r>
             <w:r>
               <w:rPr>
@@ -2493,7 +2511,7 @@
                 <w:noProof/>
                 <w:webHidden/>
               </w:rPr>
-              <w:t>12</w:t>
+              <w:t>11</w:t>
             </w:r>
             <w:r>
               <w:rPr>
@@ -2506,7 +2524,7 @@
         </w:p>
         <w:p>
           <w:pPr>
-            <w:pStyle w:val="TOC2"/>
+            <w:pStyle w:val="TDC2"/>
             <w:tabs>
               <w:tab w:val="right" w:leader="dot" w:pos="8828"/>
             </w:tabs>
@@ -2516,10 +2534,10 @@
               <w:lang w:eastAsia="es-MX"/>
             </w:rPr>
           </w:pPr>
-          <w:hyperlink w:anchor="_Toc22985294" w:history="1">
-            <w:r>
-              <w:rPr>
-                <w:rStyle w:val="Hyperlink"/>
+          <w:hyperlink w:anchor="_Toc23433935" w:history="1">
+            <w:r>
+              <w:rPr>
+                <w:rStyle w:val="Hipervnculo"/>
                 <w:noProof/>
                 <w:lang w:val="en-US"/>
               </w:rPr>
@@ -2544,7 +2562,7 @@
                 <w:noProof/>
                 <w:webHidden/>
               </w:rPr>
-              <w:instrText xml:space="preserve"> PAGEREF _Toc22985294 \h </w:instrText>
+              <w:instrText xml:space="preserve"> PAGEREF _Toc23433935 \h </w:instrText>
             </w:r>
             <w:r>
               <w:rPr>
@@ -2564,7 +2582,7 @@
                 <w:noProof/>
                 <w:webHidden/>
               </w:rPr>
-              <w:t>12</w:t>
+              <w:t>11</w:t>
             </w:r>
             <w:r>
               <w:rPr>
@@ -2577,7 +2595,7 @@
         </w:p>
         <w:p>
           <w:pPr>
-            <w:pStyle w:val="TOC1"/>
+            <w:pStyle w:val="TDC1"/>
             <w:tabs>
               <w:tab w:val="right" w:leader="dot" w:pos="8828"/>
             </w:tabs>
@@ -2587,10 +2605,10 @@
               <w:lang w:eastAsia="es-MX"/>
             </w:rPr>
           </w:pPr>
-          <w:hyperlink w:anchor="_Toc22985295" w:history="1">
-            <w:r>
-              <w:rPr>
-                <w:rStyle w:val="Hyperlink"/>
+          <w:hyperlink w:anchor="_Toc23433936" w:history="1">
+            <w:r>
+              <w:rPr>
+                <w:rStyle w:val="Hipervnculo"/>
                 <w:noProof/>
                 <w:lang w:val="en-US"/>
               </w:rPr>
@@ -2615,7 +2633,7 @@
                 <w:noProof/>
                 <w:webHidden/>
               </w:rPr>
-              <w:instrText xml:space="preserve"> PAGEREF _Toc22985295 \h </w:instrText>
+              <w:instrText xml:space="preserve"> PAGEREF _Toc23433936 \h </w:instrText>
             </w:r>
             <w:r>
               <w:rPr>
@@ -2648,7 +2666,7 @@
         </w:p>
         <w:p>
           <w:pPr>
-            <w:pStyle w:val="TOC1"/>
+            <w:pStyle w:val="TDC1"/>
             <w:tabs>
               <w:tab w:val="right" w:leader="dot" w:pos="8828"/>
             </w:tabs>
@@ -2658,10 +2676,10 @@
               <w:lang w:eastAsia="es-MX"/>
             </w:rPr>
           </w:pPr>
-          <w:hyperlink w:anchor="_Toc22985296" w:history="1">
-            <w:r>
-              <w:rPr>
-                <w:rStyle w:val="Hyperlink"/>
+          <w:hyperlink w:anchor="_Toc23433937" w:history="1">
+            <w:r>
+              <w:rPr>
+                <w:rStyle w:val="Hipervnculo"/>
                 <w:noProof/>
                 <w:lang w:val="en-US"/>
               </w:rPr>
@@ -2686,7 +2704,7 @@
                 <w:noProof/>
                 <w:webHidden/>
               </w:rPr>
-              <w:instrText xml:space="preserve"> PAGEREF _Toc22985296 \h </w:instrText>
+              <w:instrText xml:space="preserve"> PAGEREF _Toc23433937 \h </w:instrText>
             </w:r>
             <w:r>
               <w:rPr>
@@ -2719,7 +2737,7 @@
         </w:p>
         <w:p>
           <w:pPr>
-            <w:pStyle w:val="TOC2"/>
+            <w:pStyle w:val="TDC2"/>
             <w:tabs>
               <w:tab w:val="right" w:leader="dot" w:pos="8828"/>
             </w:tabs>
@@ -2729,10 +2747,10 @@
               <w:lang w:eastAsia="es-MX"/>
             </w:rPr>
           </w:pPr>
-          <w:hyperlink w:anchor="_Toc22985297" w:history="1">
-            <w:r>
-              <w:rPr>
-                <w:rStyle w:val="Hyperlink"/>
+          <w:hyperlink w:anchor="_Toc23433938" w:history="1">
+            <w:r>
+              <w:rPr>
+                <w:rStyle w:val="Hipervnculo"/>
                 <w:noProof/>
                 <w:lang w:val="en-US"/>
               </w:rPr>
@@ -2757,7 +2775,7 @@
                 <w:noProof/>
                 <w:webHidden/>
               </w:rPr>
-              <w:instrText xml:space="preserve"> PAGEREF _Toc22985297 \h </w:instrText>
+              <w:instrText xml:space="preserve"> PAGEREF _Toc23433938 \h </w:instrText>
             </w:r>
             <w:r>
               <w:rPr>
@@ -2790,7 +2808,7 @@
         </w:p>
         <w:p>
           <w:pPr>
-            <w:pStyle w:val="TOC2"/>
+            <w:pStyle w:val="TDC2"/>
             <w:tabs>
               <w:tab w:val="right" w:leader="dot" w:pos="8828"/>
             </w:tabs>
@@ -2800,10 +2818,10 @@
               <w:lang w:eastAsia="es-MX"/>
             </w:rPr>
           </w:pPr>
-          <w:hyperlink w:anchor="_Toc22985298" w:history="1">
-            <w:r>
-              <w:rPr>
-                <w:rStyle w:val="Hyperlink"/>
+          <w:hyperlink w:anchor="_Toc23433939" w:history="1">
+            <w:r>
+              <w:rPr>
+                <w:rStyle w:val="Hipervnculo"/>
                 <w:noProof/>
                 <w:lang w:val="en-US"/>
               </w:rPr>
@@ -2828,7 +2846,7 @@
                 <w:noProof/>
                 <w:webHidden/>
               </w:rPr>
-              <w:instrText xml:space="preserve"> PAGEREF _Toc22985298 \h </w:instrText>
+              <w:instrText xml:space="preserve"> PAGEREF _Toc23433939 \h </w:instrText>
             </w:r>
             <w:r>
               <w:rPr>
@@ -2861,7 +2879,7 @@
         </w:p>
         <w:p>
           <w:pPr>
-            <w:pStyle w:val="TOC1"/>
+            <w:pStyle w:val="TDC1"/>
             <w:tabs>
               <w:tab w:val="right" w:leader="dot" w:pos="8828"/>
             </w:tabs>
@@ -2871,10 +2889,10 @@
               <w:lang w:eastAsia="es-MX"/>
             </w:rPr>
           </w:pPr>
-          <w:hyperlink w:anchor="_Toc22985299" w:history="1">
-            <w:r>
-              <w:rPr>
-                <w:rStyle w:val="Hyperlink"/>
+          <w:hyperlink w:anchor="_Toc23433940" w:history="1">
+            <w:r>
+              <w:rPr>
+                <w:rStyle w:val="Hipervnculo"/>
                 <w:noProof/>
                 <w:lang w:val="en-US"/>
               </w:rPr>
@@ -2899,7 +2917,7 @@
                 <w:noProof/>
                 <w:webHidden/>
               </w:rPr>
-              <w:instrText xml:space="preserve"> PAGEREF _Toc22985299 \h </w:instrText>
+              <w:instrText xml:space="preserve"> PAGEREF _Toc23433940 \h </w:instrText>
             </w:r>
             <w:r>
               <w:rPr>
@@ -2932,7 +2950,7 @@
         </w:p>
         <w:p>
           <w:pPr>
-            <w:pStyle w:val="TOC2"/>
+            <w:pStyle w:val="TDC2"/>
             <w:tabs>
               <w:tab w:val="right" w:leader="dot" w:pos="8828"/>
             </w:tabs>
@@ -2942,10 +2960,10 @@
               <w:lang w:eastAsia="es-MX"/>
             </w:rPr>
           </w:pPr>
-          <w:hyperlink w:anchor="_Toc22985300" w:history="1">
-            <w:r>
-              <w:rPr>
-                <w:rStyle w:val="Hyperlink"/>
+          <w:hyperlink w:anchor="_Toc23433941" w:history="1">
+            <w:r>
+              <w:rPr>
+                <w:rStyle w:val="Hipervnculo"/>
                 <w:noProof/>
                 <w:lang w:val="en-US"/>
               </w:rPr>
@@ -2970,7 +2988,7 @@
                 <w:noProof/>
                 <w:webHidden/>
               </w:rPr>
-              <w:instrText xml:space="preserve"> PAGEREF _Toc22985300 \h </w:instrText>
+              <w:instrText xml:space="preserve"> PAGEREF _Toc23433941 \h </w:instrText>
             </w:r>
             <w:r>
               <w:rPr>
@@ -3003,7 +3021,7 @@
         </w:p>
         <w:p>
           <w:pPr>
-            <w:pStyle w:val="TOC2"/>
+            <w:pStyle w:val="TDC2"/>
             <w:tabs>
               <w:tab w:val="right" w:leader="dot" w:pos="8828"/>
             </w:tabs>
@@ -3013,10 +3031,10 @@
               <w:lang w:eastAsia="es-MX"/>
             </w:rPr>
           </w:pPr>
-          <w:hyperlink w:anchor="_Toc22985301" w:history="1">
-            <w:r>
-              <w:rPr>
-                <w:rStyle w:val="Hyperlink"/>
+          <w:hyperlink w:anchor="_Toc23433942" w:history="1">
+            <w:r>
+              <w:rPr>
+                <w:rStyle w:val="Hipervnculo"/>
                 <w:noProof/>
                 <w:lang w:val="en-US"/>
               </w:rPr>
@@ -3041,7 +3059,7 @@
                 <w:noProof/>
                 <w:webHidden/>
               </w:rPr>
-              <w:instrText xml:space="preserve"> PAGEREF _Toc22985301 \h </w:instrText>
+              <w:instrText xml:space="preserve"> PAGEREF _Toc23433942 \h </w:instrText>
             </w:r>
             <w:r>
               <w:rPr>
@@ -3061,7 +3079,7 @@
                 <w:noProof/>
                 <w:webHidden/>
               </w:rPr>
-              <w:t>15</w:t>
+              <w:t>14</w:t>
             </w:r>
             <w:r>
               <w:rPr>
@@ -3074,7 +3092,7 @@
         </w:p>
         <w:p>
           <w:pPr>
-            <w:pStyle w:val="TOC2"/>
+            <w:pStyle w:val="TDC2"/>
             <w:tabs>
               <w:tab w:val="right" w:leader="dot" w:pos="8828"/>
             </w:tabs>
@@ -3084,10 +3102,10 @@
               <w:lang w:eastAsia="es-MX"/>
             </w:rPr>
           </w:pPr>
-          <w:hyperlink w:anchor="_Toc22985302" w:history="1">
-            <w:r>
-              <w:rPr>
-                <w:rStyle w:val="Hyperlink"/>
+          <w:hyperlink w:anchor="_Toc23433943" w:history="1">
+            <w:r>
+              <w:rPr>
+                <w:rStyle w:val="Hipervnculo"/>
                 <w:noProof/>
                 <w:lang w:val="en-US"/>
               </w:rPr>
@@ -3112,7 +3130,7 @@
                 <w:noProof/>
                 <w:webHidden/>
               </w:rPr>
-              <w:instrText xml:space="preserve"> PAGEREF _Toc22985302 \h </w:instrText>
+              <w:instrText xml:space="preserve"> PAGEREF _Toc23433943 \h </w:instrText>
             </w:r>
             <w:r>
               <w:rPr>
@@ -3132,7 +3150,7 @@
                 <w:noProof/>
                 <w:webHidden/>
               </w:rPr>
-              <w:t>15</w:t>
+              <w:t>14</w:t>
             </w:r>
             <w:r>
               <w:rPr>
@@ -3145,7 +3163,7 @@
         </w:p>
         <w:p>
           <w:pPr>
-            <w:pStyle w:val="TOC1"/>
+            <w:pStyle w:val="TDC1"/>
             <w:tabs>
               <w:tab w:val="right" w:leader="dot" w:pos="8828"/>
             </w:tabs>
@@ -3155,11 +3173,12 @@
               <w:lang w:eastAsia="es-MX"/>
             </w:rPr>
           </w:pPr>
-          <w:hyperlink w:anchor="_Toc22985303" w:history="1">
-            <w:r>
-              <w:rPr>
-                <w:rStyle w:val="Hyperlink"/>
-                <w:noProof/>
+          <w:hyperlink w:anchor="_Toc23433944" w:history="1">
+            <w:r>
+              <w:rPr>
+                <w:rStyle w:val="Hipervnculo"/>
+                <w:noProof/>
+                <w:lang w:val="en-US"/>
               </w:rPr>
               <w:t>RELEASE</w:t>
             </w:r>
@@ -3182,7 +3201,7 @@
                 <w:noProof/>
                 <w:webHidden/>
               </w:rPr>
-              <w:instrText xml:space="preserve"> PAGEREF _Toc22985303 \h </w:instrText>
+              <w:instrText xml:space="preserve"> PAGEREF _Toc23433944 \h </w:instrText>
             </w:r>
             <w:r>
               <w:rPr>
@@ -3215,7 +3234,7 @@
         </w:p>
         <w:p>
           <w:pPr>
-            <w:pStyle w:val="TOC2"/>
+            <w:pStyle w:val="TDC2"/>
             <w:tabs>
               <w:tab w:val="right" w:leader="dot" w:pos="8828"/>
             </w:tabs>
@@ -3225,10 +3244,10 @@
               <w:lang w:eastAsia="es-MX"/>
             </w:rPr>
           </w:pPr>
-          <w:hyperlink w:anchor="_Toc22985304" w:history="1">
-            <w:r>
-              <w:rPr>
-                <w:rStyle w:val="Hyperlink"/>
+          <w:hyperlink w:anchor="_Toc23433945" w:history="1">
+            <w:r>
+              <w:rPr>
+                <w:rStyle w:val="Hipervnculo"/>
                 <w:noProof/>
                 <w:lang w:val="en-US"/>
               </w:rPr>
@@ -3253,7 +3272,7 @@
                 <w:noProof/>
                 <w:webHidden/>
               </w:rPr>
-              <w:instrText xml:space="preserve"> PAGEREF _Toc22985304 \h </w:instrText>
+              <w:instrText xml:space="preserve"> PAGEREF _Toc23433945 \h </w:instrText>
             </w:r>
             <w:r>
               <w:rPr>
@@ -3286,7 +3305,7 @@
         </w:p>
         <w:p>
           <w:pPr>
-            <w:pStyle w:val="TOC2"/>
+            <w:pStyle w:val="TDC2"/>
             <w:tabs>
               <w:tab w:val="right" w:leader="dot" w:pos="8828"/>
             </w:tabs>
@@ -3296,10 +3315,10 @@
               <w:lang w:eastAsia="es-MX"/>
             </w:rPr>
           </w:pPr>
-          <w:hyperlink w:anchor="_Toc22985305" w:history="1">
-            <w:r>
-              <w:rPr>
-                <w:rStyle w:val="Hyperlink"/>
+          <w:hyperlink w:anchor="_Toc23433946" w:history="1">
+            <w:r>
+              <w:rPr>
+                <w:rStyle w:val="Hipervnculo"/>
                 <w:noProof/>
                 <w:lang w:val="en-US"/>
               </w:rPr>
@@ -3324,7 +3343,7 @@
                 <w:noProof/>
                 <w:webHidden/>
               </w:rPr>
-              <w:instrText xml:space="preserve"> PAGEREF _Toc22985305 \h </w:instrText>
+              <w:instrText xml:space="preserve"> PAGEREF _Toc23433946 \h </w:instrText>
             </w:r>
             <w:r>
               <w:rPr>
@@ -3344,7 +3363,7 @@
                 <w:noProof/>
                 <w:webHidden/>
               </w:rPr>
-              <w:t>16</w:t>
+              <w:t>15</w:t>
             </w:r>
             <w:r>
               <w:rPr>
@@ -3357,7 +3376,7 @@
         </w:p>
         <w:p>
           <w:pPr>
-            <w:pStyle w:val="TOC2"/>
+            <w:pStyle w:val="TDC2"/>
             <w:tabs>
               <w:tab w:val="right" w:leader="dot" w:pos="8828"/>
             </w:tabs>
@@ -3367,14 +3386,14 @@
               <w:lang w:eastAsia="es-MX"/>
             </w:rPr>
           </w:pPr>
-          <w:hyperlink w:anchor="_Toc22985306" w:history="1">
-            <w:r>
-              <w:rPr>
-                <w:rStyle w:val="Hyperlink"/>
+          <w:hyperlink w:anchor="_Toc23433947" w:history="1">
+            <w:r>
+              <w:rPr>
+                <w:rStyle w:val="Hipervnculo"/>
                 <w:noProof/>
                 <w:lang w:val="en-US"/>
               </w:rPr>
-              <w:t>Throughput and Flash and RAM measurement</w:t>
+              <w:t>Flash and RAM measurement</w:t>
             </w:r>
             <w:r>
               <w:rPr>
@@ -3395,7 +3414,7 @@
                 <w:noProof/>
                 <w:webHidden/>
               </w:rPr>
-              <w:instrText xml:space="preserve"> PAGEREF _Toc22985306 \h </w:instrText>
+              <w:instrText xml:space="preserve"> PAGEREF _Toc23433947 \h </w:instrText>
             </w:r>
             <w:r>
               <w:rPr>
@@ -3428,7 +3447,7 @@
         </w:p>
         <w:p>
           <w:pPr>
-            <w:pStyle w:val="TOC1"/>
+            <w:pStyle w:val="TDC1"/>
             <w:tabs>
               <w:tab w:val="right" w:leader="dot" w:pos="8828"/>
             </w:tabs>
@@ -3438,10 +3457,10 @@
               <w:lang w:eastAsia="es-MX"/>
             </w:rPr>
           </w:pPr>
-          <w:hyperlink w:anchor="_Toc22985307" w:history="1">
-            <w:r>
-              <w:rPr>
-                <w:rStyle w:val="Hyperlink"/>
+          <w:hyperlink w:anchor="_Toc23433948" w:history="1">
+            <w:r>
+              <w:rPr>
+                <w:rStyle w:val="Hipervnculo"/>
                 <w:noProof/>
                 <w:lang w:val="en-US"/>
               </w:rPr>
@@ -3466,7 +3485,7 @@
                 <w:noProof/>
                 <w:webHidden/>
               </w:rPr>
-              <w:instrText xml:space="preserve"> PAGEREF _Toc22985307 \h </w:instrText>
+              <w:instrText xml:space="preserve"> PAGEREF _Toc23433948 \h </w:instrText>
             </w:r>
             <w:r>
               <w:rPr>
@@ -3486,7 +3505,7 @@
                 <w:noProof/>
                 <w:webHidden/>
               </w:rPr>
-              <w:t>16</w:t>
+              <w:t>17</w:t>
             </w:r>
             <w:r>
               <w:rPr>
@@ -3499,7 +3518,7 @@
         </w:p>
         <w:p>
           <w:pPr>
-            <w:pStyle w:val="TOC1"/>
+            <w:pStyle w:val="TDC1"/>
             <w:tabs>
               <w:tab w:val="right" w:leader="dot" w:pos="8828"/>
             </w:tabs>
@@ -3509,10 +3528,10 @@
               <w:lang w:eastAsia="es-MX"/>
             </w:rPr>
           </w:pPr>
-          <w:hyperlink w:anchor="_Toc22985308" w:history="1">
-            <w:r>
-              <w:rPr>
-                <w:rStyle w:val="Hyperlink"/>
+          <w:hyperlink w:anchor="_Toc23433949" w:history="1">
+            <w:r>
+              <w:rPr>
+                <w:rStyle w:val="Hipervnculo"/>
                 <w:noProof/>
                 <w:lang w:val="en-US"/>
               </w:rPr>
@@ -3537,7 +3556,7 @@
                 <w:noProof/>
                 <w:webHidden/>
               </w:rPr>
-              <w:instrText xml:space="preserve"> PAGEREF _Toc22985308 \h </w:instrText>
+              <w:instrText xml:space="preserve"> PAGEREF _Toc23433949 \h </w:instrText>
             </w:r>
             <w:r>
               <w:rPr>
@@ -3557,7 +3576,7 @@
                 <w:noProof/>
                 <w:webHidden/>
               </w:rPr>
-              <w:t>16</w:t>
+              <w:t>17</w:t>
             </w:r>
             <w:r>
               <w:rPr>
@@ -3587,6 +3606,8 @@
           <w:lang w:val="en-US"/>
         </w:rPr>
       </w:pPr>
+      <w:bookmarkStart w:id="1" w:name="_GoBack"/>
+      <w:bookmarkEnd w:id="1"/>
     </w:p>
     <w:p>
       <w:pPr>
@@ -3638,13 +3659,13 @@
     </w:p>
     <w:p>
       <w:pPr>
-        <w:pStyle w:val="Heading1"/>
+        <w:pStyle w:val="Ttulo1"/>
         <w:jc w:val="both"/>
         <w:rPr>
           <w:lang w:val="en-US"/>
         </w:rPr>
       </w:pPr>
-      <w:bookmarkStart w:id="1" w:name="_Toc22985277"/>
+      <w:bookmarkStart w:id="2" w:name="_Toc23433918"/>
       <w:r>
         <w:rPr>
           <w:lang w:val="en-US"/>
@@ -3652,7 +3673,7 @@
         <w:lastRenderedPageBreak/>
         <w:t>PROJECT SCOPE</w:t>
       </w:r>
-      <w:bookmarkEnd w:id="1"/>
+      <w:bookmarkEnd w:id="2"/>
     </w:p>
     <w:p>
       <w:pPr>
@@ -3766,20 +3787,20 @@
     </w:p>
     <w:p>
       <w:pPr>
-        <w:pStyle w:val="Heading2"/>
+        <w:pStyle w:val="Ttulo2"/>
         <w:jc w:val="both"/>
         <w:rPr>
           <w:lang w:val="en-US"/>
         </w:rPr>
       </w:pPr>
-      <w:bookmarkStart w:id="2" w:name="_Toc22985278"/>
+      <w:bookmarkStart w:id="3" w:name="_Toc23433919"/>
       <w:r>
         <w:rPr>
           <w:lang w:val="en-US"/>
         </w:rPr>
         <w:t>Document Overview</w:t>
       </w:r>
-      <w:bookmarkEnd w:id="2"/>
+      <w:bookmarkEnd w:id="3"/>
     </w:p>
     <w:p>
       <w:pPr>
@@ -3797,20 +3818,20 @@
     </w:p>
     <w:p>
       <w:pPr>
-        <w:pStyle w:val="Heading2"/>
+        <w:pStyle w:val="Ttulo2"/>
         <w:jc w:val="both"/>
         <w:rPr>
           <w:lang w:val="en-US"/>
         </w:rPr>
       </w:pPr>
-      <w:bookmarkStart w:id="3" w:name="_Toc22985279"/>
+      <w:bookmarkStart w:id="4" w:name="_Toc23433920"/>
       <w:r>
         <w:rPr>
           <w:lang w:val="en-US"/>
         </w:rPr>
         <w:t>System Overview</w:t>
       </w:r>
-      <w:bookmarkEnd w:id="3"/>
+      <w:bookmarkEnd w:id="4"/>
     </w:p>
     <w:p>
       <w:pPr>
@@ -4006,20 +4027,20 @@
     </w:p>
     <w:p>
       <w:pPr>
-        <w:pStyle w:val="Heading2"/>
+        <w:pStyle w:val="Ttulo2"/>
         <w:jc w:val="both"/>
         <w:rPr>
           <w:lang w:val="en-US"/>
         </w:rPr>
       </w:pPr>
-      <w:bookmarkStart w:id="4" w:name="_Toc22985280"/>
+      <w:bookmarkStart w:id="5" w:name="_Toc23433921"/>
       <w:r>
         <w:rPr>
           <w:lang w:val="en-US"/>
         </w:rPr>
         <w:t>Referenced Documents</w:t>
       </w:r>
-      <w:bookmarkEnd w:id="4"/>
+      <w:bookmarkEnd w:id="5"/>
     </w:p>
     <w:p>
       <w:pPr>
@@ -4037,7 +4058,7 @@
     </w:p>
     <w:p>
       <w:pPr>
-        <w:pStyle w:val="ListParagraph"/>
+        <w:pStyle w:val="Prrafodelista"/>
         <w:numPr>
           <w:ilvl w:val="0"/>
           <w:numId w:val="22"/>
@@ -4135,7 +4156,7 @@
     </w:p>
     <w:p>
       <w:pPr>
-        <w:pStyle w:val="ListParagraph"/>
+        <w:pStyle w:val="Prrafodelista"/>
         <w:jc w:val="both"/>
         <w:rPr>
           <w:lang w:val="en-US"/>
@@ -4144,7 +4165,7 @@
     </w:p>
     <w:p>
       <w:pPr>
-        <w:pStyle w:val="ListParagraph"/>
+        <w:pStyle w:val="Prrafodelista"/>
         <w:numPr>
           <w:ilvl w:val="0"/>
           <w:numId w:val="22"/>
@@ -4163,15 +4184,15 @@
     </w:p>
     <w:p>
       <w:pPr>
-        <w:pStyle w:val="ListParagraph"/>
-        <w:rPr>
-          <w:lang w:val="en-US"/>
-        </w:rPr>
-      </w:pPr>
-    </w:p>
-    <w:p>
-      <w:pPr>
-        <w:pStyle w:val="ListParagraph"/>
+        <w:pStyle w:val="Prrafodelista"/>
+        <w:rPr>
+          <w:lang w:val="en-US"/>
+        </w:rPr>
+      </w:pPr>
+    </w:p>
+    <w:p>
+      <w:pPr>
+        <w:pStyle w:val="Prrafodelista"/>
         <w:numPr>
           <w:ilvl w:val="0"/>
           <w:numId w:val="22"/>
@@ -4190,7 +4211,7 @@
     </w:p>
     <w:p>
       <w:pPr>
-        <w:pStyle w:val="ListParagraph"/>
+        <w:pStyle w:val="Prrafodelista"/>
         <w:rPr>
           <w:lang w:val="en-US"/>
         </w:rPr>
@@ -4222,13 +4243,13 @@
     </w:p>
     <w:p>
       <w:pPr>
-        <w:pStyle w:val="Heading1"/>
+        <w:pStyle w:val="Ttulo1"/>
         <w:jc w:val="both"/>
         <w:rPr>
           <w:lang w:val="en-US"/>
         </w:rPr>
       </w:pPr>
-      <w:bookmarkStart w:id="5" w:name="_Toc22985281"/>
+      <w:bookmarkStart w:id="6" w:name="_Toc23433922"/>
       <w:r>
         <w:rPr>
           <w:lang w:val="en-US"/>
@@ -4236,7 +4257,7 @@
         <w:lastRenderedPageBreak/>
         <w:t>Overview of required work</w:t>
       </w:r>
-      <w:bookmarkEnd w:id="5"/>
+      <w:bookmarkEnd w:id="6"/>
     </w:p>
     <w:p>
       <w:pPr>
@@ -4248,7 +4269,7 @@
     </w:p>
     <w:tbl>
       <w:tblPr>
-        <w:tblStyle w:val="TableGrid"/>
+        <w:tblStyle w:val="Tablaconcuadrcula"/>
         <w:tblW w:w="0" w:type="auto"/>
         <w:tblLook w:val="04A0" w:firstRow="1" w:lastRow="0" w:firstColumn="1" w:lastColumn="0" w:noHBand="0" w:noVBand="1"/>
       </w:tblPr>
@@ -4602,7 +4623,7 @@
     </w:tbl>
     <w:p>
       <w:pPr>
-        <w:pStyle w:val="Caption"/>
+        <w:pStyle w:val="Descripcin"/>
         <w:jc w:val="center"/>
         <w:rPr>
           <w:lang w:val="en-US"/>
@@ -4723,37 +4744,37 @@
     </w:p>
     <w:p>
       <w:pPr>
-        <w:pStyle w:val="Heading1"/>
+        <w:pStyle w:val="Ttulo1"/>
         <w:jc w:val="both"/>
         <w:rPr>
           <w:lang w:val="en-US"/>
         </w:rPr>
       </w:pPr>
-      <w:bookmarkStart w:id="6" w:name="_Toc22985282"/>
+      <w:bookmarkStart w:id="7" w:name="_Toc23433923"/>
       <w:r>
         <w:rPr>
           <w:lang w:val="en-US"/>
         </w:rPr>
         <w:t>DELIVERABLES</w:t>
       </w:r>
-      <w:bookmarkEnd w:id="6"/>
-    </w:p>
-    <w:p>
-      <w:pPr>
-        <w:pStyle w:val="Heading2"/>
+      <w:bookmarkEnd w:id="7"/>
+    </w:p>
+    <w:p>
+      <w:pPr>
+        <w:pStyle w:val="Ttulo2"/>
         <w:jc w:val="both"/>
         <w:rPr>
           <w:lang w:val="en-US"/>
         </w:rPr>
       </w:pPr>
-      <w:bookmarkStart w:id="7" w:name="_Toc22985283"/>
+      <w:bookmarkStart w:id="8" w:name="_Toc23433924"/>
       <w:r>
         <w:rPr>
           <w:lang w:val="en-US"/>
         </w:rPr>
         <w:t>Change control</w:t>
       </w:r>
-      <w:bookmarkEnd w:id="7"/>
+      <w:bookmarkEnd w:id="8"/>
     </w:p>
     <w:p>
       <w:pPr>
@@ -4771,7 +4792,7 @@
     </w:p>
     <w:p>
       <w:pPr>
-        <w:pStyle w:val="ListParagraph"/>
+        <w:pStyle w:val="Prrafodelista"/>
         <w:numPr>
           <w:ilvl w:val="0"/>
           <w:numId w:val="2"/>
@@ -4784,7 +4805,7 @@
     </w:p>
     <w:p>
       <w:pPr>
-        <w:pStyle w:val="ListParagraph"/>
+        <w:pStyle w:val="Prrafodelista"/>
         <w:numPr>
           <w:ilvl w:val="0"/>
           <w:numId w:val="2"/>
@@ -4834,7 +4855,7 @@
           <w:lang w:eastAsia="es-MX"/>
         </w:rPr>
         <w:drawing>
-          <wp:anchor distT="0" distB="0" distL="114300" distR="114300" simplePos="0" relativeHeight="251659264" behindDoc="1" locked="0" layoutInCell="1" allowOverlap="1" wp14:anchorId="226CED9D" wp14:editId="47E46B7D">
+          <wp:anchor distT="0" distB="0" distL="114300" distR="114300" simplePos="0" relativeHeight="251659264" behindDoc="1" locked="0" layoutInCell="1" allowOverlap="1" wp14:anchorId="0528D1F8" wp14:editId="0A0BC81A">
             <wp:simplePos x="0" y="0"/>
             <wp:positionH relativeFrom="margin">
               <wp:align>left</wp:align>
@@ -4928,7 +4949,7 @@
         <mc:AlternateContent>
           <mc:Choice Requires="wps">
             <w:drawing>
-              <wp:anchor distT="0" distB="0" distL="114300" distR="114300" simplePos="0" relativeHeight="251660288" behindDoc="1" locked="0" layoutInCell="1" allowOverlap="1" wp14:anchorId="20FC70E1" wp14:editId="0F8332BF">
+              <wp:anchor distT="0" distB="0" distL="114300" distR="114300" simplePos="0" relativeHeight="251660288" behindDoc="1" locked="0" layoutInCell="1" allowOverlap="1" wp14:anchorId="010838FC" wp14:editId="337EBD1E">
                 <wp:simplePos x="0" y="0"/>
                 <wp:positionH relativeFrom="column">
                   <wp:posOffset>-95250</wp:posOffset>
@@ -4971,7 +4992,7 @@
                         <w:txbxContent>
                           <w:p>
                             <w:pPr>
-                              <w:pStyle w:val="Caption"/>
+                              <w:pStyle w:val="Descripcin"/>
                               <w:jc w:val="center"/>
                               <w:rPr>
                                 <w:noProof/>
@@ -5002,7 +5023,15 @@
                               <w:fldChar w:fldCharType="end"/>
                             </w:r>
                             <w:r>
-                              <w:t xml:space="preserve">. Change Control </w:t>
+                              <w:t xml:space="preserve">. </w:t>
+                            </w:r>
+                            <w:proofErr w:type="spellStart"/>
+                            <w:r>
+                              <w:t>Change</w:t>
+                            </w:r>
+                            <w:proofErr w:type="spellEnd"/>
+                            <w:r>
+                              <w:t xml:space="preserve"> Control </w:t>
                             </w:r>
                             <w:proofErr w:type="spellStart"/>
                             <w:r>
@@ -5026,7 +5055,7 @@
           </mc:Choice>
           <mc:Fallback>
             <w:pict>
-              <v:shapetype w14:anchorId="20FC70E1" id="_x0000_t202" coordsize="21600,21600" o:spt="202" path="m,l,21600r21600,l21600,xe">
+              <v:shapetype w14:anchorId="010838FC" id="_x0000_t202" coordsize="21600,21600" o:spt="202" path="m,l,21600r21600,l21600,xe">
                 <v:stroke joinstyle="miter"/>
                 <v:path gradientshapeok="t" o:connecttype="rect"/>
               </v:shapetype>
@@ -5035,7 +5064,7 @@
                   <w:txbxContent>
                     <w:p>
                       <w:pPr>
-                        <w:pStyle w:val="Caption"/>
+                        <w:pStyle w:val="Descripcin"/>
                         <w:jc w:val="center"/>
                         <w:rPr>
                           <w:noProof/>
@@ -5066,7 +5095,15 @@
                         <w:fldChar w:fldCharType="end"/>
                       </w:r>
                       <w:r>
-                        <w:t xml:space="preserve">. Change Control </w:t>
+                        <w:t xml:space="preserve">. </w:t>
+                      </w:r>
+                      <w:proofErr w:type="spellStart"/>
+                      <w:r>
+                        <w:t>Change</w:t>
+                      </w:r>
+                      <w:proofErr w:type="spellEnd"/>
+                      <w:r>
+                        <w:t xml:space="preserve"> Control </w:t>
                       </w:r>
                       <w:proofErr w:type="spellStart"/>
                       <w:r>
@@ -5101,12 +5138,12 @@
     </w:p>
     <w:p>
       <w:pPr>
-        <w:pStyle w:val="Heading3"/>
-        <w:rPr>
-          <w:lang w:val="en-US"/>
-        </w:rPr>
-      </w:pPr>
-      <w:bookmarkStart w:id="8" w:name="_Toc22985284"/>
+        <w:pStyle w:val="Ttulo3"/>
+        <w:rPr>
+          <w:lang w:val="en-US"/>
+        </w:rPr>
+      </w:pPr>
+      <w:bookmarkStart w:id="9" w:name="_Toc23433925"/>
       <w:r>
         <w:rPr>
           <w:lang w:val="en-US"/>
@@ -5114,7 +5151,7 @@
         <w:lastRenderedPageBreak/>
         <w:t>Documents</w:t>
       </w:r>
-      <w:bookmarkEnd w:id="8"/>
+      <w:bookmarkEnd w:id="9"/>
       <w:r>
         <w:rPr>
           <w:lang w:val="en-US"/>
@@ -5184,7 +5221,7 @@
     </w:p>
     <w:tbl>
       <w:tblPr>
-        <w:tblStyle w:val="TableGrid"/>
+        <w:tblStyle w:val="Tablaconcuadrcula"/>
         <w:tblW w:w="0" w:type="auto"/>
         <w:tblLook w:val="04A0" w:firstRow="1" w:lastRow="0" w:firstColumn="1" w:lastColumn="0" w:noHBand="0" w:noVBand="1"/>
       </w:tblPr>
@@ -5726,11 +5763,19 @@
                 <w:iCs/>
               </w:rPr>
             </w:pPr>
+            <w:proofErr w:type="spellStart"/>
             <w:r>
               <w:rPr>
                 <w:iCs/>
               </w:rPr>
-              <w:t xml:space="preserve">BlackBox Test </w:t>
+              <w:t>BlackBox</w:t>
+            </w:r>
+            <w:proofErr w:type="spellEnd"/>
+            <w:r>
+              <w:rPr>
+                <w:iCs/>
+              </w:rPr>
+              <w:t xml:space="preserve"> Test </w:t>
             </w:r>
             <w:proofErr w:type="spellStart"/>
             <w:r>
@@ -5776,11 +5821,19 @@
                 <w:iCs/>
               </w:rPr>
             </w:pPr>
+            <w:proofErr w:type="spellStart"/>
             <w:r>
               <w:rPr>
                 <w:iCs/>
               </w:rPr>
-              <w:t xml:space="preserve">WhiteBox Test </w:t>
+              <w:t>WhiteBox</w:t>
+            </w:r>
+            <w:proofErr w:type="spellEnd"/>
+            <w:r>
+              <w:rPr>
+                <w:iCs/>
+              </w:rPr>
+              <w:t xml:space="preserve"> Test </w:t>
             </w:r>
             <w:proofErr w:type="spellStart"/>
             <w:r>
@@ -5938,7 +5991,21 @@
               <w:rPr>
                 <w:iCs/>
               </w:rPr>
-              <w:t xml:space="preserve"> Audit </w:t>
+              <w:t xml:space="preserve"> </w:t>
+            </w:r>
+            <w:proofErr w:type="spellStart"/>
+            <w:r>
+              <w:rPr>
+                <w:iCs/>
+              </w:rPr>
+              <w:t>Audit</w:t>
+            </w:r>
+            <w:proofErr w:type="spellEnd"/>
+            <w:r>
+              <w:rPr>
+                <w:iCs/>
+              </w:rPr>
+              <w:t xml:space="preserve"> </w:t>
             </w:r>
           </w:p>
         </w:tc>
@@ -5977,7 +6044,7 @@
     </w:tbl>
     <w:p>
       <w:pPr>
-        <w:pStyle w:val="Caption"/>
+        <w:pStyle w:val="Descripcin"/>
         <w:jc w:val="center"/>
         <w:rPr>
           <w:iCs w:val="0"/>
@@ -6013,12 +6080,12 @@
     </w:p>
     <w:p>
       <w:pPr>
-        <w:pStyle w:val="Heading3"/>
-        <w:rPr>
-          <w:lang w:val="en-US"/>
-        </w:rPr>
-      </w:pPr>
-      <w:bookmarkStart w:id="9" w:name="_Toc22985285"/>
+        <w:pStyle w:val="Ttulo3"/>
+        <w:rPr>
+          <w:lang w:val="en-US"/>
+        </w:rPr>
+      </w:pPr>
+      <w:bookmarkStart w:id="10" w:name="_Toc23433926"/>
       <w:r>
         <w:rPr>
           <w:lang w:val="en-US"/>
@@ -6037,7 +6104,7 @@
         </w:rPr>
         <w:t>s</w:t>
       </w:r>
-      <w:bookmarkEnd w:id="9"/>
+      <w:bookmarkEnd w:id="10"/>
     </w:p>
     <w:p>
       <w:pPr>
@@ -6150,7 +6217,7 @@
     </w:p>
     <w:tbl>
       <w:tblPr>
-        <w:tblStyle w:val="TableGrid"/>
+        <w:tblStyle w:val="Tablaconcuadrcula"/>
         <w:tblW w:w="8088" w:type="dxa"/>
         <w:jc w:val="center"/>
         <w:tblLook w:val="04A0" w:firstRow="1" w:lastRow="0" w:firstColumn="1" w:lastColumn="0" w:noHBand="0" w:noVBand="1"/>
@@ -6508,7 +6575,6 @@
               <w:t xml:space="preserve"> variables (</w:t>
             </w:r>
             <w:proofErr w:type="spellStart"/>
-            <w:proofErr w:type="gramStart"/>
             <w:r>
               <w:rPr>
                 <w:lang w:val="en-US"/>
@@ -6528,7 +6594,6 @@
               <w:t>Ki</w:t>
             </w:r>
             <w:proofErr w:type="spellEnd"/>
-            <w:proofErr w:type="gramEnd"/>
             <w:r>
               <w:rPr>
                 <w:lang w:val="en-US"/>
@@ -6794,7 +6859,7 @@
     </w:tbl>
     <w:p>
       <w:pPr>
-        <w:pStyle w:val="Caption"/>
+        <w:pStyle w:val="Descripcin"/>
         <w:jc w:val="center"/>
         <w:rPr>
           <w:lang w:val="en-US"/>
@@ -6837,13 +6902,13 @@
     </w:p>
     <w:p>
       <w:pPr>
-        <w:pStyle w:val="Heading2"/>
+        <w:pStyle w:val="Ttulo2"/>
         <w:jc w:val="both"/>
         <w:rPr>
           <w:lang w:val="en-US"/>
         </w:rPr>
       </w:pPr>
-      <w:bookmarkStart w:id="10" w:name="_Toc22985286"/>
+      <w:bookmarkStart w:id="11" w:name="_Toc23433927"/>
       <w:r>
         <w:rPr>
           <w:lang w:val="en-US"/>
@@ -6862,7 +6927,7 @@
         </w:rPr>
         <w:t>eliverables</w:t>
       </w:r>
-      <w:bookmarkEnd w:id="10"/>
+      <w:bookmarkEnd w:id="11"/>
     </w:p>
     <w:p>
       <w:pPr>
@@ -7028,7 +7093,7 @@
           <w:lang w:eastAsia="es-MX"/>
         </w:rPr>
         <w:drawing>
-          <wp:inline distT="0" distB="0" distL="0" distR="0" wp14:anchorId="373E760B" wp14:editId="724367B9">
+          <wp:inline distT="0" distB="0" distL="0" distR="0" wp14:anchorId="2029E9C4" wp14:editId="02F9B639">
             <wp:extent cx="4977517" cy="2170642"/>
             <wp:effectExtent l="0" t="0" r="0" b="1270"/>
             <wp:docPr id="2" name="Imagen 2" descr="Ver las imágenes de origen"/>
@@ -7079,7 +7144,7 @@
     </w:p>
     <w:p>
       <w:pPr>
-        <w:pStyle w:val="Caption"/>
+        <w:pStyle w:val="Descripcin"/>
         <w:jc w:val="center"/>
         <w:rPr>
           <w:noProof/>
@@ -7159,7 +7224,7 @@
       <w:hyperlink r:id="rId15" w:history="1">
         <w:r>
           <w:rPr>
-            <w:rStyle w:val="Hyperlink"/>
+            <w:rStyle w:val="Hipervnculo"/>
             <w:noProof/>
             <w:u w:val="none"/>
             <w:lang w:val="en-US"/>
@@ -7202,13 +7267,13 @@
     </w:p>
     <w:p>
       <w:pPr>
-        <w:pStyle w:val="Heading1"/>
+        <w:pStyle w:val="Ttulo1"/>
         <w:jc w:val="both"/>
         <w:rPr>
           <w:lang w:val="en-US"/>
         </w:rPr>
       </w:pPr>
-      <w:bookmarkStart w:id="11" w:name="_Toc22985287"/>
+      <w:bookmarkStart w:id="12" w:name="_Toc23433928"/>
       <w:r>
         <w:rPr>
           <w:lang w:val="en-US"/>
@@ -7216,7 +7281,7 @@
         <w:lastRenderedPageBreak/>
         <w:t>DEVELOPMENT METHODOLOGY</w:t>
       </w:r>
-      <w:bookmarkEnd w:id="11"/>
+      <w:bookmarkEnd w:id="12"/>
     </w:p>
     <w:p>
       <w:pPr>
@@ -7240,7 +7305,7 @@
     </w:p>
     <w:p>
       <w:pPr>
-        <w:pStyle w:val="ListParagraph"/>
+        <w:pStyle w:val="Prrafodelista"/>
         <w:numPr>
           <w:ilvl w:val="0"/>
           <w:numId w:val="24"/>
@@ -7271,7 +7336,7 @@
     </w:p>
     <w:p>
       <w:pPr>
-        <w:pStyle w:val="ListParagraph"/>
+        <w:pStyle w:val="Prrafodelista"/>
         <w:numPr>
           <w:ilvl w:val="0"/>
           <w:numId w:val="24"/>
@@ -7308,7 +7373,7 @@
     </w:p>
     <w:p>
       <w:pPr>
-        <w:pStyle w:val="ListParagraph"/>
+        <w:pStyle w:val="Prrafodelista"/>
         <w:numPr>
           <w:ilvl w:val="0"/>
           <w:numId w:val="24"/>
@@ -7351,19 +7416,19 @@
     </w:p>
     <w:p>
       <w:pPr>
-        <w:pStyle w:val="Heading2"/>
-        <w:rPr>
-          <w:lang w:val="en-US"/>
-        </w:rPr>
-      </w:pPr>
-      <w:bookmarkStart w:id="12" w:name="_Toc22985288"/>
+        <w:pStyle w:val="Ttulo2"/>
+        <w:rPr>
+          <w:lang w:val="en-US"/>
+        </w:rPr>
+      </w:pPr>
+      <w:bookmarkStart w:id="13" w:name="_Toc23433929"/>
       <w:r>
         <w:rPr>
           <w:lang w:val="en-US"/>
         </w:rPr>
         <w:t>SCRUM</w:t>
       </w:r>
-      <w:bookmarkEnd w:id="12"/>
+      <w:bookmarkEnd w:id="13"/>
     </w:p>
     <w:p>
       <w:pPr>
@@ -7381,19 +7446,19 @@
     </w:p>
     <w:p>
       <w:pPr>
-        <w:pStyle w:val="Heading3"/>
-        <w:rPr>
-          <w:lang w:val="en-US"/>
-        </w:rPr>
-      </w:pPr>
-      <w:bookmarkStart w:id="13" w:name="_Toc22985289"/>
+        <w:pStyle w:val="Ttulo3"/>
+        <w:rPr>
+          <w:lang w:val="en-US"/>
+        </w:rPr>
+      </w:pPr>
+      <w:bookmarkStart w:id="14" w:name="_Toc23433930"/>
       <w:r>
         <w:rPr>
           <w:lang w:val="en-US"/>
         </w:rPr>
         <w:t>SCRUM board</w:t>
       </w:r>
-      <w:bookmarkEnd w:id="13"/>
+      <w:bookmarkEnd w:id="14"/>
     </w:p>
     <w:p>
       <w:pPr>
@@ -7473,7 +7538,7 @@
           <w:lang w:eastAsia="es-MX"/>
         </w:rPr>
         <w:drawing>
-          <wp:inline distT="0" distB="0" distL="0" distR="0" wp14:anchorId="1EEF1B58" wp14:editId="55F8D19D">
+          <wp:inline distT="0" distB="0" distL="0" distR="0" wp14:anchorId="40D05268" wp14:editId="12F629A1">
             <wp:extent cx="6143625" cy="2686050"/>
             <wp:effectExtent l="0" t="0" r="9525" b="0"/>
             <wp:docPr id="4" name="Imagen 4"/>
@@ -7518,7 +7583,7 @@
     </w:p>
     <w:p>
       <w:pPr>
-        <w:pStyle w:val="Caption"/>
+        <w:pStyle w:val="Descripcin"/>
         <w:jc w:val="center"/>
         <w:rPr>
           <w:lang w:val="en-US"/>
@@ -7619,12 +7684,12 @@
     </w:p>
     <w:p>
       <w:pPr>
-        <w:pStyle w:val="Heading3"/>
-        <w:rPr>
-          <w:lang w:val="en-US"/>
-        </w:rPr>
-      </w:pPr>
-      <w:bookmarkStart w:id="14" w:name="_Toc22985290"/>
+        <w:pStyle w:val="Ttulo3"/>
+        <w:rPr>
+          <w:lang w:val="en-US"/>
+        </w:rPr>
+      </w:pPr>
+      <w:bookmarkStart w:id="15" w:name="_Toc23433931"/>
       <w:r>
         <w:rPr>
           <w:lang w:val="en-US"/>
@@ -7632,7 +7697,7 @@
         <w:lastRenderedPageBreak/>
         <w:t>Roles and Responsibilities</w:t>
       </w:r>
-      <w:bookmarkEnd w:id="14"/>
+      <w:bookmarkEnd w:id="15"/>
     </w:p>
     <w:p>
       <w:pPr>
@@ -7649,7 +7714,7 @@
     </w:p>
     <w:p>
       <w:pPr>
-        <w:pStyle w:val="ListParagraph"/>
+        <w:pStyle w:val="Prrafodelista"/>
         <w:numPr>
           <w:ilvl w:val="0"/>
           <w:numId w:val="29"/>
@@ -7673,7 +7738,7 @@
     </w:p>
     <w:p>
       <w:pPr>
-        <w:pStyle w:val="ListParagraph"/>
+        <w:pStyle w:val="Prrafodelista"/>
         <w:numPr>
           <w:ilvl w:val="0"/>
           <w:numId w:val="29"/>
@@ -7688,7 +7753,7 @@
     </w:p>
     <w:p>
       <w:pPr>
-        <w:pStyle w:val="ListParagraph"/>
+        <w:pStyle w:val="Prrafodelista"/>
         <w:numPr>
           <w:ilvl w:val="0"/>
           <w:numId w:val="29"/>
@@ -7876,20 +7941,20 @@
     </w:p>
     <w:p>
       <w:pPr>
-        <w:pStyle w:val="Heading1"/>
+        <w:pStyle w:val="Ttulo1"/>
         <w:jc w:val="both"/>
         <w:rPr>
           <w:lang w:val="en-US"/>
         </w:rPr>
       </w:pPr>
-      <w:bookmarkStart w:id="15" w:name="_Toc22985291"/>
+      <w:bookmarkStart w:id="16" w:name="_Toc23433932"/>
       <w:r>
         <w:rPr>
           <w:lang w:val="en-US"/>
         </w:rPr>
         <w:t>ESTIMATES</w:t>
       </w:r>
-      <w:bookmarkEnd w:id="15"/>
+      <w:bookmarkEnd w:id="16"/>
     </w:p>
     <w:p>
       <w:pPr>
@@ -7921,7 +7986,7 @@
     </w:p>
     <w:p>
       <w:pPr>
-        <w:pStyle w:val="ListParagraph"/>
+        <w:pStyle w:val="Prrafodelista"/>
         <w:numPr>
           <w:ilvl w:val="0"/>
           <w:numId w:val="30"/>
@@ -7940,7 +8005,7 @@
     </w:p>
     <w:p>
       <w:pPr>
-        <w:pStyle w:val="ListParagraph"/>
+        <w:pStyle w:val="Prrafodelista"/>
         <w:numPr>
           <w:ilvl w:val="1"/>
           <w:numId w:val="30"/>
@@ -7959,7 +8024,7 @@
     </w:p>
     <w:p>
       <w:pPr>
-        <w:pStyle w:val="ListParagraph"/>
+        <w:pStyle w:val="Prrafodelista"/>
         <w:numPr>
           <w:ilvl w:val="1"/>
           <w:numId w:val="30"/>
@@ -7978,7 +8043,7 @@
     </w:p>
     <w:p>
       <w:pPr>
-        <w:pStyle w:val="ListParagraph"/>
+        <w:pStyle w:val="Prrafodelista"/>
         <w:numPr>
           <w:ilvl w:val="1"/>
           <w:numId w:val="30"/>
@@ -7997,7 +8062,7 @@
     </w:p>
     <w:p>
       <w:pPr>
-        <w:pStyle w:val="ListParagraph"/>
+        <w:pStyle w:val="Prrafodelista"/>
         <w:numPr>
           <w:ilvl w:val="1"/>
           <w:numId w:val="30"/>
@@ -8015,7 +8080,7 @@
     </w:p>
     <w:p>
       <w:pPr>
-        <w:pStyle w:val="ListParagraph"/>
+        <w:pStyle w:val="Prrafodelista"/>
         <w:numPr>
           <w:ilvl w:val="1"/>
           <w:numId w:val="30"/>
@@ -8033,7 +8098,7 @@
     </w:p>
     <w:p>
       <w:pPr>
-        <w:pStyle w:val="ListParagraph"/>
+        <w:pStyle w:val="Prrafodelista"/>
         <w:numPr>
           <w:ilvl w:val="1"/>
           <w:numId w:val="30"/>
@@ -8043,18 +8108,23 @@
           <w:lang w:val="en-US"/>
         </w:rPr>
       </w:pPr>
-      <w:r>
-        <w:t xml:space="preserve">Power </w:t>
-      </w:r>
       <w:proofErr w:type="spellStart"/>
       <w:r>
+        <w:t>Power</w:t>
+      </w:r>
+      <w:proofErr w:type="spellEnd"/>
+      <w:r>
+        <w:t xml:space="preserve"> </w:t>
+      </w:r>
+      <w:proofErr w:type="spellStart"/>
+      <w:r>
         <w:t>Supply</w:t>
       </w:r>
       <w:proofErr w:type="spellEnd"/>
     </w:p>
     <w:p>
       <w:pPr>
-        <w:pStyle w:val="ListParagraph"/>
+        <w:pStyle w:val="Prrafodelista"/>
         <w:numPr>
           <w:ilvl w:val="1"/>
           <w:numId w:val="30"/>
@@ -8072,7 +8142,7 @@
     </w:p>
     <w:p>
       <w:pPr>
-        <w:pStyle w:val="ListParagraph"/>
+        <w:pStyle w:val="Prrafodelista"/>
         <w:numPr>
           <w:ilvl w:val="0"/>
           <w:numId w:val="30"/>
@@ -8091,7 +8161,7 @@
     </w:p>
     <w:p>
       <w:pPr>
-        <w:pStyle w:val="ListParagraph"/>
+        <w:pStyle w:val="Prrafodelista"/>
         <w:numPr>
           <w:ilvl w:val="0"/>
           <w:numId w:val="9"/>
@@ -8116,7 +8186,7 @@
     </w:p>
     <w:p>
       <w:pPr>
-        <w:pStyle w:val="ListParagraph"/>
+        <w:pStyle w:val="Prrafodelista"/>
         <w:numPr>
           <w:ilvl w:val="0"/>
           <w:numId w:val="9"/>
@@ -8129,7 +8199,7 @@
     </w:p>
     <w:p>
       <w:pPr>
-        <w:pStyle w:val="ListParagraph"/>
+        <w:pStyle w:val="Prrafodelista"/>
         <w:numPr>
           <w:ilvl w:val="0"/>
           <w:numId w:val="9"/>
@@ -8142,7 +8212,7 @@
     </w:p>
     <w:p>
       <w:pPr>
-        <w:pStyle w:val="ListParagraph"/>
+        <w:pStyle w:val="Prrafodelista"/>
         <w:numPr>
           <w:ilvl w:val="0"/>
           <w:numId w:val="9"/>
@@ -8155,7 +8225,7 @@
     </w:p>
     <w:p>
       <w:pPr>
-        <w:pStyle w:val="ListParagraph"/>
+        <w:pStyle w:val="Prrafodelista"/>
         <w:numPr>
           <w:ilvl w:val="0"/>
           <w:numId w:val="30"/>
@@ -8174,43 +8244,38 @@
     </w:p>
     <w:p>
       <w:pPr>
-        <w:pStyle w:val="ListParagraph"/>
+        <w:pStyle w:val="Prrafodelista"/>
         <w:numPr>
           <w:ilvl w:val="0"/>
           <w:numId w:val="13"/>
         </w:numPr>
         <w:jc w:val="both"/>
       </w:pPr>
-      <w:bookmarkStart w:id="16" w:name="_Hlk17468951"/>
+      <w:bookmarkStart w:id="17" w:name="_Hlk17468951"/>
+      <w:r>
+        <w:t xml:space="preserve">Renesas e2 </w:t>
+      </w:r>
       <w:proofErr w:type="spellStart"/>
       <w:r>
-        <w:t>Renesas</w:t>
+        <w:t>studio</w:t>
       </w:r>
       <w:proofErr w:type="spellEnd"/>
       <w:r>
-        <w:t xml:space="preserve"> e2 </w:t>
+        <w:t xml:space="preserve"> (Eclipse </w:t>
       </w:r>
       <w:proofErr w:type="spellStart"/>
       <w:r>
-        <w:t>studio</w:t>
+        <w:t>based</w:t>
       </w:r>
       <w:proofErr w:type="spellEnd"/>
       <w:r>
-        <w:t xml:space="preserve"> (Eclipse </w:t>
-      </w:r>
-      <w:proofErr w:type="spellStart"/>
-      <w:r>
-        <w:t>based</w:t>
-      </w:r>
-      <w:proofErr w:type="spellEnd"/>
-      <w:r>
         <w:t>)</w:t>
       </w:r>
     </w:p>
-    <w:bookmarkEnd w:id="16"/>
-    <w:p>
-      <w:pPr>
-        <w:pStyle w:val="ListParagraph"/>
+    <w:bookmarkEnd w:id="17"/>
+    <w:p>
+      <w:pPr>
+        <w:pStyle w:val="Prrafodelista"/>
         <w:numPr>
           <w:ilvl w:val="0"/>
           <w:numId w:val="13"/>
@@ -8228,7 +8293,7 @@
     </w:p>
     <w:p>
       <w:pPr>
-        <w:pStyle w:val="ListParagraph"/>
+        <w:pStyle w:val="Prrafodelista"/>
         <w:numPr>
           <w:ilvl w:val="0"/>
           <w:numId w:val="13"/>
@@ -8241,7 +8306,7 @@
     </w:p>
     <w:p>
       <w:pPr>
-        <w:pStyle w:val="ListParagraph"/>
+        <w:pStyle w:val="Prrafodelista"/>
         <w:numPr>
           <w:ilvl w:val="0"/>
           <w:numId w:val="13"/>
@@ -8254,7 +8319,7 @@
     </w:p>
     <w:p>
       <w:pPr>
-        <w:pStyle w:val="ListParagraph"/>
+        <w:pStyle w:val="Prrafodelista"/>
         <w:numPr>
           <w:ilvl w:val="0"/>
           <w:numId w:val="13"/>
@@ -8267,7 +8332,7 @@
     </w:p>
     <w:p>
       <w:pPr>
-        <w:pStyle w:val="ListParagraph"/>
+        <w:pStyle w:val="Prrafodelista"/>
         <w:numPr>
           <w:ilvl w:val="0"/>
           <w:numId w:val="30"/>
@@ -8286,7 +8351,7 @@
     </w:p>
     <w:p>
       <w:pPr>
-        <w:pStyle w:val="ListParagraph"/>
+        <w:pStyle w:val="Prrafodelista"/>
         <w:numPr>
           <w:ilvl w:val="1"/>
           <w:numId w:val="30"/>
@@ -8316,7 +8381,7 @@
     </w:p>
     <w:p>
       <w:pPr>
-        <w:pStyle w:val="ListParagraph"/>
+        <w:pStyle w:val="Prrafodelista"/>
         <w:numPr>
           <w:ilvl w:val="1"/>
           <w:numId w:val="30"/>
@@ -8335,7 +8400,7 @@
     </w:p>
     <w:p>
       <w:pPr>
-        <w:pStyle w:val="ListParagraph"/>
+        <w:pStyle w:val="Prrafodelista"/>
         <w:numPr>
           <w:ilvl w:val="1"/>
           <w:numId w:val="30"/>
@@ -8366,7 +8431,7 @@
     </w:p>
     <w:p>
       <w:pPr>
-        <w:pStyle w:val="ListParagraph"/>
+        <w:pStyle w:val="Prrafodelista"/>
         <w:numPr>
           <w:ilvl w:val="0"/>
           <w:numId w:val="33"/>
@@ -8384,7 +8449,7 @@
     </w:p>
     <w:p>
       <w:pPr>
-        <w:pStyle w:val="ListParagraph"/>
+        <w:pStyle w:val="Prrafodelista"/>
         <w:numPr>
           <w:ilvl w:val="0"/>
           <w:numId w:val="33"/>
@@ -8402,7 +8467,7 @@
     </w:p>
     <w:p>
       <w:pPr>
-        <w:pStyle w:val="ListParagraph"/>
+        <w:pStyle w:val="Prrafodelista"/>
         <w:numPr>
           <w:ilvl w:val="0"/>
           <w:numId w:val="33"/>
@@ -8422,7 +8487,7 @@
     </w:p>
     <w:p>
       <w:pPr>
-        <w:pStyle w:val="ListParagraph"/>
+        <w:pStyle w:val="Prrafodelista"/>
         <w:numPr>
           <w:ilvl w:val="0"/>
           <w:numId w:val="33"/>
@@ -8442,7 +8507,7 @@
     </w:p>
     <w:p>
       <w:pPr>
-        <w:pStyle w:val="ListParagraph"/>
+        <w:pStyle w:val="Prrafodelista"/>
         <w:numPr>
           <w:ilvl w:val="0"/>
           <w:numId w:val="33"/>
@@ -8473,7 +8538,7 @@
     </w:p>
     <w:p>
       <w:pPr>
-        <w:pStyle w:val="ListParagraph"/>
+        <w:pStyle w:val="Prrafodelista"/>
         <w:numPr>
           <w:ilvl w:val="0"/>
           <w:numId w:val="35"/>
@@ -8493,7 +8558,7 @@
     </w:p>
     <w:p>
       <w:pPr>
-        <w:pStyle w:val="ListParagraph"/>
+        <w:pStyle w:val="Prrafodelista"/>
         <w:numPr>
           <w:ilvl w:val="0"/>
           <w:numId w:val="35"/>
@@ -8521,7 +8586,7 @@
     </w:p>
     <w:p>
       <w:pPr>
-        <w:pStyle w:val="ListParagraph"/>
+        <w:pStyle w:val="Prrafodelista"/>
         <w:numPr>
           <w:ilvl w:val="0"/>
           <w:numId w:val="35"/>
@@ -8545,7 +8610,7 @@
     </w:p>
     <w:p>
       <w:pPr>
-        <w:pStyle w:val="ListParagraph"/>
+        <w:pStyle w:val="Prrafodelista"/>
         <w:numPr>
           <w:ilvl w:val="0"/>
           <w:numId w:val="35"/>
@@ -8569,7 +8634,7 @@
     </w:p>
     <w:p>
       <w:pPr>
-        <w:pStyle w:val="ListParagraph"/>
+        <w:pStyle w:val="Prrafodelista"/>
         <w:numPr>
           <w:ilvl w:val="0"/>
           <w:numId w:val="35"/>
@@ -8593,7 +8658,7 @@
     </w:p>
     <w:p>
       <w:pPr>
-        <w:pStyle w:val="ListParagraph"/>
+        <w:pStyle w:val="Prrafodelista"/>
         <w:numPr>
           <w:ilvl w:val="0"/>
           <w:numId w:val="35"/>
@@ -8601,18 +8666,23 @@
         <w:spacing w:after="0" w:line="240" w:lineRule="auto"/>
         <w:jc w:val="both"/>
       </w:pPr>
-      <w:r>
-        <w:t xml:space="preserve">Change in </w:t>
-      </w:r>
       <w:proofErr w:type="spellStart"/>
       <w:r>
+        <w:t>Change</w:t>
+      </w:r>
+      <w:proofErr w:type="spellEnd"/>
+      <w:r>
+        <w:t xml:space="preserve"> in </w:t>
+      </w:r>
+      <w:proofErr w:type="spellStart"/>
+      <w:r>
         <w:t>requirements</w:t>
       </w:r>
       <w:proofErr w:type="spellEnd"/>
     </w:p>
     <w:p>
       <w:pPr>
-        <w:pStyle w:val="ListParagraph"/>
+        <w:pStyle w:val="Prrafodelista"/>
         <w:numPr>
           <w:ilvl w:val="0"/>
           <w:numId w:val="35"/>
@@ -8680,7 +8750,13 @@
         <w:rPr>
           <w:lang w:val="en-US"/>
         </w:rPr>
-        <w:t>3)</w:t>
+        <w:t>2</w:t>
+      </w:r>
+      <w:r>
+        <w:rPr>
+          <w:lang w:val="en-US"/>
+        </w:rPr>
+        <w:t>)</w:t>
       </w:r>
       <w:r>
         <w:rPr>
@@ -8692,7 +8768,7 @@
         <w:rPr>
           <w:lang w:val="en-US"/>
         </w:rPr>
-        <w:t>Planning</w:t>
+        <w:t>Design</w:t>
       </w:r>
       <w:r>
         <w:rPr>
@@ -8763,7 +8839,7 @@
     </w:p>
     <w:tbl>
       <w:tblPr>
-        <w:tblStyle w:val="TableGrid"/>
+        <w:tblStyle w:val="Tablaconcuadrcula"/>
         <w:tblW w:w="6322" w:type="dxa"/>
         <w:jc w:val="center"/>
         <w:tblLook w:val="04A0" w:firstRow="1" w:lastRow="0" w:firstColumn="1" w:lastColumn="0" w:noHBand="0" w:noVBand="1"/>
@@ -9300,8 +9376,13 @@
             </w:r>
             <w:proofErr w:type="spellEnd"/>
             <w:r>
-              <w:t xml:space="preserve"> Release</w:t>
-            </w:r>
+              <w:t xml:space="preserve"> </w:t>
+            </w:r>
+            <w:proofErr w:type="spellStart"/>
+            <w:r>
+              <w:t>Release</w:t>
+            </w:r>
+            <w:proofErr w:type="spellEnd"/>
           </w:p>
         </w:tc>
         <w:tc>
@@ -9489,8 +9570,13 @@
             </w:r>
             <w:proofErr w:type="spellEnd"/>
             <w:r>
-              <w:t xml:space="preserve"> Gantt Diagram</w:t>
-            </w:r>
+              <w:t xml:space="preserve"> Gantt </w:t>
+            </w:r>
+            <w:proofErr w:type="spellStart"/>
+            <w:r>
+              <w:t>Diagram</w:t>
+            </w:r>
+            <w:proofErr w:type="spellEnd"/>
           </w:p>
         </w:tc>
         <w:tc>
@@ -10590,7 +10676,7 @@
     </w:tbl>
     <w:p>
       <w:pPr>
-        <w:pStyle w:val="Caption"/>
+        <w:pStyle w:val="Descripcin"/>
         <w:jc w:val="center"/>
         <w:rPr>
           <w:lang w:val="en-US"/>
@@ -10624,20 +10710,20 @@
     </w:p>
     <w:p>
       <w:pPr>
-        <w:pStyle w:val="Heading1"/>
+        <w:pStyle w:val="Ttulo1"/>
         <w:jc w:val="both"/>
         <w:rPr>
           <w:lang w:val="en-US"/>
         </w:rPr>
       </w:pPr>
-      <w:bookmarkStart w:id="17" w:name="_Toc22985292"/>
+      <w:bookmarkStart w:id="18" w:name="_Toc23433933"/>
       <w:r>
         <w:rPr>
           <w:lang w:val="en-US"/>
         </w:rPr>
         <w:t>PLANNING</w:t>
       </w:r>
-      <w:bookmarkEnd w:id="17"/>
+      <w:bookmarkEnd w:id="18"/>
     </w:p>
     <w:p>
       <w:pPr>
@@ -10681,20 +10767,20 @@
     </w:p>
     <w:p>
       <w:pPr>
-        <w:pStyle w:val="Heading2"/>
+        <w:pStyle w:val="Ttulo2"/>
         <w:jc w:val="both"/>
         <w:rPr>
           <w:lang w:val="en-US"/>
         </w:rPr>
       </w:pPr>
-      <w:bookmarkStart w:id="18" w:name="_Toc22985293"/>
+      <w:bookmarkStart w:id="19" w:name="_Toc23433934"/>
       <w:r>
         <w:rPr>
           <w:lang w:val="en-US"/>
         </w:rPr>
         <w:t>Roles and Responsibilities</w:t>
       </w:r>
-      <w:bookmarkEnd w:id="18"/>
+      <w:bookmarkEnd w:id="19"/>
     </w:p>
     <w:p>
       <w:pPr>
@@ -10718,7 +10804,7 @@
     </w:p>
     <w:p>
       <w:pPr>
-        <w:pStyle w:val="ListParagraph"/>
+        <w:pStyle w:val="Prrafodelista"/>
         <w:numPr>
           <w:ilvl w:val="0"/>
           <w:numId w:val="23"/>
@@ -10797,7 +10883,7 @@
     </w:p>
     <w:p>
       <w:pPr>
-        <w:pStyle w:val="ListParagraph"/>
+        <w:pStyle w:val="Prrafodelista"/>
         <w:numPr>
           <w:ilvl w:val="0"/>
           <w:numId w:val="23"/>
@@ -10870,20 +10956,20 @@
     </w:p>
     <w:p>
       <w:pPr>
-        <w:pStyle w:val="Heading2"/>
+        <w:pStyle w:val="Ttulo2"/>
         <w:jc w:val="both"/>
         <w:rPr>
           <w:lang w:val="en-US"/>
         </w:rPr>
       </w:pPr>
-      <w:bookmarkStart w:id="19" w:name="_Toc22985294"/>
+      <w:bookmarkStart w:id="20" w:name="_Toc23433935"/>
       <w:r>
         <w:rPr>
           <w:lang w:val="en-US"/>
         </w:rPr>
         <w:t>Gannt Diagram</w:t>
       </w:r>
-      <w:bookmarkEnd w:id="19"/>
+      <w:bookmarkEnd w:id="20"/>
     </w:p>
     <w:p>
       <w:pPr>
@@ -10953,7 +11039,7 @@
     </w:p>
     <w:p>
       <w:pPr>
-        <w:pStyle w:val="ListParagraph"/>
+        <w:pStyle w:val="Prrafodelista"/>
         <w:jc w:val="both"/>
         <w:rPr>
           <w:lang w:val="en-US"/>
@@ -10962,13 +11048,13 @@
     </w:p>
     <w:p>
       <w:pPr>
-        <w:pStyle w:val="Heading1"/>
+        <w:pStyle w:val="Ttulo1"/>
         <w:jc w:val="both"/>
         <w:rPr>
           <w:lang w:val="en-US"/>
         </w:rPr>
       </w:pPr>
-      <w:bookmarkStart w:id="20" w:name="_Toc22985295"/>
+      <w:bookmarkStart w:id="21" w:name="_Toc23433936"/>
       <w:r>
         <w:rPr>
           <w:lang w:val="en-US"/>
@@ -10976,7 +11062,7 @@
         <w:lastRenderedPageBreak/>
         <w:t>Solving Problem Strategy</w:t>
       </w:r>
-      <w:bookmarkEnd w:id="20"/>
+      <w:bookmarkEnd w:id="21"/>
     </w:p>
     <w:p>
       <w:pPr>
@@ -11098,20 +11184,20 @@
     </w:p>
     <w:p>
       <w:pPr>
-        <w:pStyle w:val="Heading1"/>
+        <w:pStyle w:val="Ttulo1"/>
         <w:jc w:val="both"/>
         <w:rPr>
           <w:lang w:val="en-US"/>
         </w:rPr>
       </w:pPr>
-      <w:bookmarkStart w:id="21" w:name="_Toc22985296"/>
+      <w:bookmarkStart w:id="22" w:name="_Toc23433937"/>
       <w:r>
         <w:rPr>
           <w:lang w:val="en-US"/>
         </w:rPr>
         <w:t>Design</w:t>
       </w:r>
-      <w:bookmarkEnd w:id="21"/>
+      <w:bookmarkEnd w:id="22"/>
     </w:p>
     <w:p>
       <w:pPr>
@@ -11162,49 +11248,25 @@
         <w:rPr>
           <w:lang w:val="en-US"/>
         </w:rPr>
-        <w:t>Design/Software</w:t>
-      </w:r>
-      <w:r>
-        <w:rPr>
-          <w:lang w:val="en-US"/>
-        </w:rPr>
-        <w:t>_</w:t>
-      </w:r>
-      <w:r>
-        <w:rPr>
-          <w:lang w:val="en-US"/>
-        </w:rPr>
-        <w:t>Design</w:t>
-      </w:r>
-      <w:r>
-        <w:rPr>
-          <w:lang w:val="en-US"/>
-        </w:rPr>
-        <w:t>_</w:t>
-      </w:r>
-      <w:r>
-        <w:rPr>
-          <w:lang w:val="en-US"/>
-        </w:rPr>
-        <w:t>Document.docx</w:t>
-      </w:r>
-    </w:p>
-    <w:p>
-      <w:pPr>
-        <w:pStyle w:val="Heading2"/>
+        <w:t>Design/SoftwareDesignDocument.docx</w:t>
+      </w:r>
+    </w:p>
+    <w:p>
+      <w:pPr>
+        <w:pStyle w:val="Ttulo2"/>
         <w:jc w:val="both"/>
         <w:rPr>
           <w:lang w:val="en-US"/>
         </w:rPr>
       </w:pPr>
-      <w:bookmarkStart w:id="22" w:name="_Toc22985297"/>
+      <w:bookmarkStart w:id="23" w:name="_Toc23433938"/>
       <w:r>
         <w:rPr>
           <w:lang w:val="en-US"/>
         </w:rPr>
         <w:t>Standards</w:t>
       </w:r>
-      <w:bookmarkEnd w:id="22"/>
+      <w:bookmarkEnd w:id="23"/>
     </w:p>
     <w:p>
       <w:pPr>
@@ -11319,7 +11381,7 @@
           <w:lang w:eastAsia="es-MX"/>
         </w:rPr>
         <w:drawing>
-          <wp:inline distT="0" distB="9525" distL="0" distR="0" wp14:anchorId="6CA47C2D" wp14:editId="7D3CC860">
+          <wp:inline distT="0" distB="9525" distL="0" distR="0" wp14:anchorId="08A7BD04" wp14:editId="260AE66C">
             <wp:extent cx="4572000" cy="3228975"/>
             <wp:effectExtent l="0" t="0" r="0" b="0"/>
             <wp:docPr id="10" name="Imagen 4"/>
@@ -11359,7 +11421,7 @@
     </w:p>
     <w:p>
       <w:pPr>
-        <w:pStyle w:val="Caption"/>
+        <w:pStyle w:val="Descripcin"/>
         <w:jc w:val="center"/>
         <w:rPr>
           <w:lang w:val="en-US"/>
@@ -11496,7 +11558,7 @@
         </w:rPr>
         <w:lastRenderedPageBreak/>
         <w:drawing>
-          <wp:inline distT="0" distB="1270" distL="0" distR="3810" wp14:anchorId="5A689B29" wp14:editId="7A1548DC">
+          <wp:inline distT="0" distB="1270" distL="0" distR="3810" wp14:anchorId="0B3677E8" wp14:editId="43A2BB60">
             <wp:extent cx="2752725" cy="2989640"/>
             <wp:effectExtent l="0" t="0" r="0" b="1270"/>
             <wp:docPr id="11" name="Imagen 8"/>
@@ -11536,7 +11598,7 @@
     </w:p>
     <w:p>
       <w:pPr>
-        <w:pStyle w:val="Caption"/>
+        <w:pStyle w:val="Descripcin"/>
         <w:jc w:val="center"/>
         <w:rPr>
           <w:lang w:val="en-US"/>
@@ -11595,20 +11657,20 @@
     </w:p>
     <w:p>
       <w:pPr>
-        <w:pStyle w:val="Heading2"/>
+        <w:pStyle w:val="Ttulo2"/>
         <w:jc w:val="both"/>
         <w:rPr>
           <w:lang w:val="en-US"/>
         </w:rPr>
       </w:pPr>
-      <w:bookmarkStart w:id="23" w:name="_Toc22985298"/>
+      <w:bookmarkStart w:id="24" w:name="_Toc23433939"/>
       <w:r>
         <w:rPr>
           <w:lang w:val="en-US"/>
         </w:rPr>
         <w:t>Naming Conventions</w:t>
       </w:r>
-      <w:bookmarkEnd w:id="23"/>
+      <w:bookmarkEnd w:id="24"/>
     </w:p>
     <w:p>
       <w:pPr>
@@ -11854,13 +11916,13 @@
     </w:p>
     <w:p>
       <w:pPr>
-        <w:pStyle w:val="Heading1"/>
+        <w:pStyle w:val="Ttulo1"/>
         <w:jc w:val="both"/>
         <w:rPr>
           <w:lang w:val="en-US"/>
         </w:rPr>
       </w:pPr>
-      <w:bookmarkStart w:id="24" w:name="_Toc22985299"/>
+      <w:bookmarkStart w:id="25" w:name="_Toc23433940"/>
       <w:r>
         <w:rPr>
           <w:lang w:val="en-US"/>
@@ -11868,7 +11930,7 @@
         <w:lastRenderedPageBreak/>
         <w:t>Testing</w:t>
       </w:r>
-      <w:bookmarkEnd w:id="24"/>
+      <w:bookmarkEnd w:id="25"/>
     </w:p>
     <w:p>
       <w:pPr>
@@ -11906,20 +11968,20 @@
     </w:p>
     <w:p>
       <w:pPr>
-        <w:pStyle w:val="Heading2"/>
+        <w:pStyle w:val="Ttulo2"/>
         <w:jc w:val="both"/>
         <w:rPr>
           <w:lang w:val="en-US"/>
         </w:rPr>
       </w:pPr>
-      <w:bookmarkStart w:id="25" w:name="_Toc22985300"/>
+      <w:bookmarkStart w:id="26" w:name="_Toc23433941"/>
       <w:r>
         <w:rPr>
           <w:lang w:val="en-US"/>
         </w:rPr>
         <w:t>Verification strategy (BlackBox Test)</w:t>
       </w:r>
-      <w:bookmarkEnd w:id="25"/>
+      <w:bookmarkEnd w:id="26"/>
     </w:p>
     <w:p>
       <w:pPr>
@@ -11972,21 +12034,7 @@
         <w:rPr>
           <w:lang w:val="en-US"/>
         </w:rPr>
-        <w:t xml:space="preserve"> to verify normal and robustness system level requirements and </w:t>
-      </w:r>
-      <w:proofErr w:type="gramStart"/>
-      <w:r>
-        <w:rPr>
-          <w:lang w:val="en-US"/>
-        </w:rPr>
-        <w:t>high level</w:t>
-      </w:r>
-      <w:proofErr w:type="gramEnd"/>
-      <w:r>
-        <w:rPr>
-          <w:lang w:val="en-US"/>
-        </w:rPr>
-        <w:t xml:space="preserve"> requirements</w:t>
+        <w:t xml:space="preserve"> to verify normal and robustness system level requirements and high level requirements</w:t>
       </w:r>
       <w:r>
         <w:rPr>
@@ -12104,20 +12152,20 @@
     </w:p>
     <w:p>
       <w:pPr>
-        <w:pStyle w:val="Heading2"/>
+        <w:pStyle w:val="Ttulo2"/>
         <w:jc w:val="both"/>
         <w:rPr>
           <w:lang w:val="en-US"/>
         </w:rPr>
       </w:pPr>
-      <w:bookmarkStart w:id="26" w:name="_Toc22985301"/>
+      <w:bookmarkStart w:id="27" w:name="_Toc23433942"/>
       <w:r>
         <w:rPr>
           <w:lang w:val="en-US"/>
         </w:rPr>
         <w:t>WhiteBox Strategy</w:t>
       </w:r>
-      <w:bookmarkEnd w:id="26"/>
+      <w:bookmarkEnd w:id="27"/>
     </w:p>
     <w:p>
       <w:pPr>
@@ -12213,24 +12261,32 @@
     </w:p>
     <w:p>
       <w:pPr>
-        <w:pStyle w:val="Heading2"/>
+        <w:pStyle w:val="Ttulo2"/>
         <w:jc w:val="both"/>
         <w:rPr>
           <w:lang w:val="en-US"/>
         </w:rPr>
       </w:pPr>
-      <w:bookmarkStart w:id="27" w:name="_Toc22985302"/>
-      <w:r>
-        <w:rPr>
-          <w:lang w:val="en-US"/>
-        </w:rPr>
-        <w:t xml:space="preserve">Cyclomatic Complexity </w:t>
-      </w:r>
+      <w:bookmarkStart w:id="28" w:name="_Toc23433943"/>
       <w:proofErr w:type="spellStart"/>
       <w:r>
         <w:rPr>
           <w:lang w:val="en-US"/>
         </w:rPr>
+        <w:t>Cyclomatic</w:t>
+      </w:r>
+      <w:proofErr w:type="spellEnd"/>
+      <w:r>
+        <w:rPr>
+          <w:lang w:val="en-US"/>
+        </w:rPr>
+        <w:t xml:space="preserve"> Complexity </w:t>
+      </w:r>
+      <w:proofErr w:type="spellStart"/>
+      <w:r>
+        <w:rPr>
+          <w:lang w:val="en-US"/>
+        </w:rPr>
         <w:t>Redundance</w:t>
       </w:r>
       <w:proofErr w:type="spellEnd"/>
@@ -12240,7 +12296,7 @@
         </w:rPr>
         <w:t xml:space="preserve"> Index</w:t>
       </w:r>
-      <w:bookmarkEnd w:id="27"/>
+      <w:bookmarkEnd w:id="28"/>
     </w:p>
     <w:p>
       <w:pPr>
@@ -12254,7 +12310,21 @@
         <w:rPr>
           <w:lang w:val="en-US"/>
         </w:rPr>
-        <w:t xml:space="preserve">The Cyclomatic Complexity </w:t>
+        <w:t xml:space="preserve">The </w:t>
+      </w:r>
+      <w:proofErr w:type="spellStart"/>
+      <w:r>
+        <w:rPr>
+          <w:lang w:val="en-US"/>
+        </w:rPr>
+        <w:t>Cyclomatic</w:t>
+      </w:r>
+      <w:proofErr w:type="spellEnd"/>
+      <w:r>
+        <w:rPr>
+          <w:lang w:val="en-US"/>
+        </w:rPr>
+        <w:t xml:space="preserve"> Complexity </w:t>
       </w:r>
       <w:proofErr w:type="spellStart"/>
       <w:r>
@@ -12336,39 +12406,37 @@
         </w:rPr>
         <w:t>CCCC</w:t>
       </w:r>
-      <w:bookmarkStart w:id="28" w:name="_GoBack"/>
-      <w:bookmarkEnd w:id="28"/>
-    </w:p>
-    <w:p>
-      <w:pPr>
-        <w:rPr>
-          <w:lang w:val="en-US"/>
-        </w:rPr>
-      </w:pPr>
-    </w:p>
-    <w:p>
-      <w:pPr>
-        <w:rPr>
-          <w:lang w:val="en-US"/>
-        </w:rPr>
-      </w:pPr>
-    </w:p>
-    <w:p>
-      <w:pPr>
-        <w:rPr>
-          <w:lang w:val="en-US"/>
-        </w:rPr>
-      </w:pPr>
-    </w:p>
-    <w:p>
-      <w:pPr>
-        <w:pStyle w:val="Heading1"/>
+    </w:p>
+    <w:p>
+      <w:pPr>
+        <w:rPr>
+          <w:lang w:val="en-US"/>
+        </w:rPr>
+      </w:pPr>
+    </w:p>
+    <w:p>
+      <w:pPr>
+        <w:rPr>
+          <w:lang w:val="en-US"/>
+        </w:rPr>
+      </w:pPr>
+    </w:p>
+    <w:p>
+      <w:pPr>
+        <w:rPr>
+          <w:lang w:val="en-US"/>
+        </w:rPr>
+      </w:pPr>
+    </w:p>
+    <w:p>
+      <w:pPr>
+        <w:pStyle w:val="Ttulo1"/>
         <w:jc w:val="both"/>
         <w:rPr>
           <w:lang w:val="en-US"/>
         </w:rPr>
       </w:pPr>
-      <w:bookmarkStart w:id="29" w:name="_Toc22985303"/>
+      <w:bookmarkStart w:id="29" w:name="_Toc23433944"/>
       <w:r>
         <w:rPr>
           <w:lang w:val="en-US"/>
@@ -12417,7 +12485,7 @@
     </w:p>
     <w:p>
       <w:pPr>
-        <w:pStyle w:val="ListParagraph"/>
+        <w:pStyle w:val="Prrafodelista"/>
         <w:numPr>
           <w:ilvl w:val="0"/>
           <w:numId w:val="25"/>
@@ -12448,7 +12516,7 @@
     </w:p>
     <w:p>
       <w:pPr>
-        <w:pStyle w:val="ListParagraph"/>
+        <w:pStyle w:val="Prrafodelista"/>
         <w:numPr>
           <w:ilvl w:val="0"/>
           <w:numId w:val="25"/>
@@ -12466,7 +12534,7 @@
     </w:p>
     <w:p>
       <w:pPr>
-        <w:pStyle w:val="ListParagraph"/>
+        <w:pStyle w:val="Prrafodelista"/>
         <w:numPr>
           <w:ilvl w:val="0"/>
           <w:numId w:val="25"/>
@@ -12544,7 +12612,7 @@
     </w:p>
     <w:p>
       <w:pPr>
-        <w:pStyle w:val="ListParagraph"/>
+        <w:pStyle w:val="Prrafodelista"/>
         <w:numPr>
           <w:ilvl w:val="0"/>
           <w:numId w:val="26"/>
@@ -12632,7 +12700,7 @@
     </w:p>
     <w:p>
       <w:pPr>
-        <w:pStyle w:val="ListParagraph"/>
+        <w:pStyle w:val="Prrafodelista"/>
         <w:numPr>
           <w:ilvl w:val="0"/>
           <w:numId w:val="26"/>
@@ -12712,13 +12780,13 @@
     </w:p>
     <w:p>
       <w:pPr>
-        <w:pStyle w:val="Heading2"/>
+        <w:pStyle w:val="Ttulo2"/>
         <w:jc w:val="both"/>
         <w:rPr>
           <w:lang w:val="en-US"/>
         </w:rPr>
       </w:pPr>
-      <w:bookmarkStart w:id="31" w:name="_Toc22985304"/>
+      <w:bookmarkStart w:id="31" w:name="_Toc23433945"/>
       <w:r>
         <w:rPr>
           <w:lang w:val="en-US"/>
@@ -12803,13 +12871,13 @@
     </w:p>
     <w:p>
       <w:pPr>
-        <w:pStyle w:val="Heading2"/>
+        <w:pStyle w:val="Ttulo2"/>
         <w:jc w:val="both"/>
         <w:rPr>
           <w:lang w:val="en-US"/>
         </w:rPr>
       </w:pPr>
-      <w:bookmarkStart w:id="32" w:name="_Toc22985305"/>
+      <w:bookmarkStart w:id="32" w:name="_Toc23433946"/>
       <w:r>
         <w:rPr>
           <w:lang w:val="en-US"/>
@@ -12848,69 +12916,48 @@
     </w:p>
     <w:p>
       <w:pPr>
-        <w:pStyle w:val="Heading2"/>
+        <w:rPr>
+          <w:lang w:val="en-US"/>
+        </w:rPr>
+      </w:pPr>
+    </w:p>
+    <w:p>
+      <w:pPr>
+        <w:rPr>
+          <w:lang w:val="en-US"/>
+        </w:rPr>
+      </w:pPr>
+    </w:p>
+    <w:p>
+      <w:pPr>
+        <w:rPr>
+          <w:lang w:val="en-US"/>
+        </w:rPr>
+      </w:pPr>
+    </w:p>
+    <w:p>
+      <w:pPr>
+        <w:rPr>
+          <w:lang w:val="en-US"/>
+        </w:rPr>
+      </w:pPr>
+    </w:p>
+    <w:p>
+      <w:pPr>
+        <w:rPr>
+          <w:lang w:val="en-US"/>
+        </w:rPr>
+      </w:pPr>
+    </w:p>
+    <w:p>
+      <w:pPr>
+        <w:pStyle w:val="Ttulo2"/>
         <w:jc w:val="both"/>
         <w:rPr>
           <w:lang w:val="en-US"/>
         </w:rPr>
       </w:pPr>
-      <w:bookmarkStart w:id="33" w:name="_Toc22985306"/>
-      <w:r>
-        <w:rPr>
-          <w:lang w:val="en-US"/>
-        </w:rPr>
-        <w:t xml:space="preserve">Throughput </w:t>
-      </w:r>
-      <w:r>
-        <w:rPr>
-          <w:lang w:val="en-US"/>
-        </w:rPr>
-        <w:t>measurement</w:t>
-      </w:r>
-    </w:p>
-    <w:p>
-      <w:pPr>
-        <w:rPr>
-          <w:lang w:val="en-US"/>
-        </w:rPr>
-      </w:pPr>
-    </w:p>
-    <w:p>
-      <w:pPr>
-        <w:rPr>
-          <w:lang w:val="en-US"/>
-        </w:rPr>
-      </w:pPr>
-    </w:p>
-    <w:p>
-      <w:pPr>
-        <w:rPr>
-          <w:lang w:val="en-US"/>
-        </w:rPr>
-      </w:pPr>
-    </w:p>
-    <w:p>
-      <w:pPr>
-        <w:rPr>
-          <w:lang w:val="en-US"/>
-        </w:rPr>
-      </w:pPr>
-    </w:p>
-    <w:p>
-      <w:pPr>
-        <w:rPr>
-          <w:lang w:val="en-US"/>
-        </w:rPr>
-      </w:pPr>
-    </w:p>
-    <w:p>
-      <w:pPr>
-        <w:pStyle w:val="Heading2"/>
-        <w:jc w:val="both"/>
-        <w:rPr>
-          <w:lang w:val="en-US"/>
-        </w:rPr>
-      </w:pPr>
+      <w:bookmarkStart w:id="33" w:name="_Toc23433947"/>
       <w:r>
         <w:rPr>
           <w:lang w:val="en-US"/>
@@ -12996,9 +13043,10 @@
       <w:r>
         <w:rPr>
           <w:noProof/>
+          <w:lang w:eastAsia="es-MX"/>
         </w:rPr>
         <w:drawing>
-          <wp:inline distT="0" distB="0" distL="0" distR="0" wp14:anchorId="49D75272" wp14:editId="411ED34A">
+          <wp:inline distT="0" distB="0" distL="0" distR="0" wp14:anchorId="54FB1F46" wp14:editId="40EBB29F">
             <wp:extent cx="5612130" cy="3338195"/>
             <wp:effectExtent l="0" t="0" r="7620" b="0"/>
             <wp:docPr id="18" name="Picture 18"/>
@@ -13036,7 +13084,7 @@
     </w:p>
     <w:p>
       <w:pPr>
-        <w:pStyle w:val="Caption"/>
+        <w:pStyle w:val="Descripcin"/>
         <w:jc w:val="center"/>
         <w:rPr>
           <w:lang w:val="en-US"/>
@@ -13143,7 +13191,7 @@
     </w:p>
     <w:tbl>
       <w:tblPr>
-        <w:tblStyle w:val="TableGrid"/>
+        <w:tblStyle w:val="Tablaconcuadrcula"/>
         <w:tblW w:w="0" w:type="auto"/>
         <w:tblLook w:val="04A0" w:firstRow="1" w:lastRow="0" w:firstColumn="1" w:lastColumn="0" w:noHBand="0" w:noVBand="1"/>
       </w:tblPr>
@@ -13253,7 +13301,7 @@
     </w:tbl>
     <w:p>
       <w:pPr>
-        <w:pStyle w:val="Caption"/>
+        <w:pStyle w:val="Descripcin"/>
         <w:jc w:val="center"/>
         <w:rPr>
           <w:lang w:val="en-US"/>
@@ -13265,28 +13313,56 @@
     </w:p>
     <w:p>
       <w:pPr>
-        <w:pStyle w:val="Heading1"/>
+        <w:rPr>
+          <w:lang w:val="en-US"/>
+        </w:rPr>
+      </w:pPr>
+    </w:p>
+    <w:p>
+      <w:pPr>
+        <w:rPr>
+          <w:lang w:val="en-US"/>
+        </w:rPr>
+      </w:pPr>
+    </w:p>
+    <w:p>
+      <w:pPr>
+        <w:rPr>
+          <w:lang w:val="en-US"/>
+        </w:rPr>
+      </w:pPr>
+    </w:p>
+    <w:p>
+      <w:pPr>
+        <w:rPr>
+          <w:lang w:val="en-US"/>
+        </w:rPr>
+      </w:pPr>
+    </w:p>
+    <w:p>
+      <w:pPr>
+        <w:rPr>
+          <w:lang w:val="en-US"/>
+        </w:rPr>
+      </w:pPr>
+    </w:p>
+    <w:p>
+      <w:pPr>
+        <w:pStyle w:val="Ttulo1"/>
         <w:jc w:val="both"/>
         <w:rPr>
           <w:lang w:val="en-US"/>
         </w:rPr>
       </w:pPr>
-      <w:bookmarkStart w:id="34" w:name="_Toc22985308"/>
-    </w:p>
-    <w:p>
-      <w:pPr>
-        <w:pStyle w:val="Heading1"/>
-        <w:jc w:val="both"/>
-        <w:rPr>
-          <w:lang w:val="en-US"/>
-        </w:rPr>
-      </w:pPr>
-      <w:r>
-        <w:rPr>
-          <w:lang w:val="en-US"/>
-        </w:rPr>
+      <w:bookmarkStart w:id="34" w:name="_Toc23433948"/>
+      <w:r>
+        <w:rPr>
+          <w:lang w:val="en-US"/>
+        </w:rPr>
+        <w:lastRenderedPageBreak/>
         <w:t>Results</w:t>
       </w:r>
+      <w:bookmarkEnd w:id="34"/>
     </w:p>
     <w:p>
       <w:pPr>
@@ -13338,32 +13414,32 @@
           <w:szCs w:val="20"/>
           <w:lang w:val="en-US"/>
         </w:rPr>
-        <w:t>4) Verification/Results</w:t>
-      </w:r>
-    </w:p>
-    <w:p>
-      <w:pPr>
-        <w:rPr>
-          <w:lang w:val="en-US"/>
-        </w:rPr>
-      </w:pPr>
-    </w:p>
-    <w:p>
-      <w:pPr>
-        <w:pStyle w:val="Heading1"/>
+        <w:t>4) Verification/</w:t>
+      </w:r>
+    </w:p>
+    <w:p>
+      <w:pPr>
+        <w:rPr>
+          <w:lang w:val="en-US"/>
+        </w:rPr>
+      </w:pPr>
+    </w:p>
+    <w:p>
+      <w:pPr>
+        <w:pStyle w:val="Ttulo1"/>
         <w:jc w:val="both"/>
         <w:rPr>
           <w:lang w:val="en-US"/>
         </w:rPr>
       </w:pPr>
-      <w:r>
-        <w:rPr>
-          <w:lang w:val="en-US"/>
-        </w:rPr>
-        <w:lastRenderedPageBreak/>
+      <w:bookmarkStart w:id="35" w:name="_Toc23433949"/>
+      <w:r>
+        <w:rPr>
+          <w:lang w:val="en-US"/>
+        </w:rPr>
         <w:t>Lessons Learned</w:t>
       </w:r>
-      <w:bookmarkEnd w:id="34"/>
+      <w:bookmarkEnd w:id="35"/>
     </w:p>
     <w:p>
       <w:pPr>
@@ -13398,21 +13474,18 @@
       </w:r>
       <w:r>
         <w:rPr>
-          <w:u w:val="single"/>
           <w:lang w:val="en-US"/>
         </w:rPr>
         <w:t>m</w:t>
       </w:r>
       <w:r>
         <w:rPr>
-          <w:u w:val="single"/>
           <w:lang w:val="en-US"/>
         </w:rPr>
         <w:t>e</w:t>
       </w:r>
       <w:r>
         <w:rPr>
-          <w:u w:val="single"/>
           <w:lang w:val="en-US"/>
         </w:rPr>
         <w:t>et</w:t>
@@ -13449,7 +13522,7 @@
 </file>
 
 <file path=word/endnotes.xml><?xml version="1.0" encoding="utf-8"?>
-<w:endnotes xmlns:wpc="http://schemas.microsoft.com/office/word/2010/wordprocessingCanvas" xmlns:cx="http://schemas.microsoft.com/office/drawing/2014/chartex" xmlns:cx1="http://schemas.microsoft.com/office/drawing/2015/9/8/chartex" xmlns:cx2="http://schemas.microsoft.com/office/drawing/2015/10/21/chartex" xmlns:cx3="http://schemas.microsoft.com/office/drawing/2016/5/9/chartex" xmlns:cx4="http://schemas.microsoft.com/office/drawing/2016/5/10/chartex" xmlns:cx5="http://schemas.microsoft.com/office/drawing/2016/5/11/chartex" xmlns:cx6="http://schemas.microsoft.com/office/drawing/2016/5/12/chartex" xmlns:cx7="http://schemas.microsoft.com/office/drawing/2016/5/13/chartex" xmlns:cx8="http://schemas.microsoft.com/office/drawing/2016/5/14/chartex" xmlns:mc="http://schemas.openxmlformats.org/markup-compatibility/2006" xmlns:aink="http://schemas.microsoft.com/office/drawing/2016/ink" xmlns:am3d="http://schemas.microsoft.com/office/drawing/2017/model3d" xmlns:o="urn:schemas-microsoft-com:office:office" xmlns:r="http://schemas.openxmlformats.org/officeDocument/2006/relationships" xmlns:m="http://schemas.openxmlformats.org/officeDocument/2006/math" xmlns:v="urn:schemas-microsoft-com:vml" xmlns:wp14="http://schemas.microsoft.com/office/word/2010/wordprocessingDrawing" xmlns:wp="http://schemas.openxmlformats.org/drawingml/2006/wordprocessingDrawing" xmlns:w10="urn:schemas-microsoft-com:office:word" xmlns:w="http://schemas.openxmlformats.org/wordprocessingml/2006/main" xmlns:w14="http://schemas.microsoft.com/office/word/2010/wordml" xmlns:w15="http://schemas.microsoft.com/office/word/2012/wordml" xmlns:w16cid="http://schemas.microsoft.com/office/word/2016/wordml/cid" xmlns:w16se="http://schemas.microsoft.com/office/word/2015/wordml/symex" xmlns:wpg="http://schemas.microsoft.com/office/word/2010/wordprocessingGroup" xmlns:wpi="http://schemas.microsoft.com/office/word/2010/wordprocessingInk" xmlns:wne="http://schemas.microsoft.com/office/word/2006/wordml" xmlns:wps="http://schemas.microsoft.com/office/word/2010/wordprocessingShape" mc:Ignorable="w14 w15 w16se w16cid wp14">
+<w:endnotes xmlns:wpc="http://schemas.microsoft.com/office/word/2010/wordprocessingCanvas" xmlns:cx="http://schemas.microsoft.com/office/drawing/2014/chartex" xmlns:mc="http://schemas.openxmlformats.org/markup-compatibility/2006" xmlns:o="urn:schemas-microsoft-com:office:office" xmlns:r="http://schemas.openxmlformats.org/officeDocument/2006/relationships" xmlns:m="http://schemas.openxmlformats.org/officeDocument/2006/math" xmlns:v="urn:schemas-microsoft-com:vml" xmlns:wp14="http://schemas.microsoft.com/office/word/2010/wordprocessingDrawing" xmlns:wp="http://schemas.openxmlformats.org/drawingml/2006/wordprocessingDrawing" xmlns:w10="urn:schemas-microsoft-com:office:word" xmlns:w="http://schemas.openxmlformats.org/wordprocessingml/2006/main" xmlns:w14="http://schemas.microsoft.com/office/word/2010/wordml" xmlns:w15="http://schemas.microsoft.com/office/word/2012/wordml" xmlns:w16se="http://schemas.microsoft.com/office/word/2015/wordml/symex" xmlns:wpg="http://schemas.microsoft.com/office/word/2010/wordprocessingGroup" xmlns:wpi="http://schemas.microsoft.com/office/word/2010/wordprocessingInk" xmlns:wne="http://schemas.microsoft.com/office/word/2006/wordml" xmlns:wps="http://schemas.microsoft.com/office/word/2010/wordprocessingShape" mc:Ignorable="w14 w15 w16se wp14">
   <w:endnote w:type="separator" w:id="-1">
     <w:p>
       <w:pPr>
@@ -13474,47 +13547,47 @@
 </file>
 
 <file path=word/footer1.xml><?xml version="1.0" encoding="utf-8"?>
-<w:ftr xmlns:wpc="http://schemas.microsoft.com/office/word/2010/wordprocessingCanvas" xmlns:cx="http://schemas.microsoft.com/office/drawing/2014/chartex" xmlns:cx1="http://schemas.microsoft.com/office/drawing/2015/9/8/chartex" xmlns:cx2="http://schemas.microsoft.com/office/drawing/2015/10/21/chartex" xmlns:cx3="http://schemas.microsoft.com/office/drawing/2016/5/9/chartex" xmlns:cx4="http://schemas.microsoft.com/office/drawing/2016/5/10/chartex" xmlns:cx5="http://schemas.microsoft.com/office/drawing/2016/5/11/chartex" xmlns:cx6="http://schemas.microsoft.com/office/drawing/2016/5/12/chartex" xmlns:cx7="http://schemas.microsoft.com/office/drawing/2016/5/13/chartex" xmlns:cx8="http://schemas.microsoft.com/office/drawing/2016/5/14/chartex" xmlns:mc="http://schemas.openxmlformats.org/markup-compatibility/2006" xmlns:aink="http://schemas.microsoft.com/office/drawing/2016/ink" xmlns:am3d="http://schemas.microsoft.com/office/drawing/2017/model3d" xmlns:o="urn:schemas-microsoft-com:office:office" xmlns:r="http://schemas.openxmlformats.org/officeDocument/2006/relationships" xmlns:m="http://schemas.openxmlformats.org/officeDocument/2006/math" xmlns:v="urn:schemas-microsoft-com:vml" xmlns:wp14="http://schemas.microsoft.com/office/word/2010/wordprocessingDrawing" xmlns:wp="http://schemas.openxmlformats.org/drawingml/2006/wordprocessingDrawing" xmlns:w10="urn:schemas-microsoft-com:office:word" xmlns:w="http://schemas.openxmlformats.org/wordprocessingml/2006/main" xmlns:w14="http://schemas.microsoft.com/office/word/2010/wordml" xmlns:w15="http://schemas.microsoft.com/office/word/2012/wordml" xmlns:w16cid="http://schemas.microsoft.com/office/word/2016/wordml/cid" xmlns:w16se="http://schemas.microsoft.com/office/word/2015/wordml/symex" xmlns:wpg="http://schemas.microsoft.com/office/word/2010/wordprocessingGroup" xmlns:wpi="http://schemas.microsoft.com/office/word/2010/wordprocessingInk" xmlns:wne="http://schemas.microsoft.com/office/word/2006/wordml" xmlns:wps="http://schemas.microsoft.com/office/word/2010/wordprocessingShape" mc:Ignorable="w14 w15 w16se w16cid wp14">
+<w:ftr xmlns:wpc="http://schemas.microsoft.com/office/word/2010/wordprocessingCanvas" xmlns:cx="http://schemas.microsoft.com/office/drawing/2014/chartex" xmlns:mc="http://schemas.openxmlformats.org/markup-compatibility/2006" xmlns:o="urn:schemas-microsoft-com:office:office" xmlns:r="http://schemas.openxmlformats.org/officeDocument/2006/relationships" xmlns:m="http://schemas.openxmlformats.org/officeDocument/2006/math" xmlns:v="urn:schemas-microsoft-com:vml" xmlns:wp14="http://schemas.microsoft.com/office/word/2010/wordprocessingDrawing" xmlns:wp="http://schemas.openxmlformats.org/drawingml/2006/wordprocessingDrawing" xmlns:w10="urn:schemas-microsoft-com:office:word" xmlns:w="http://schemas.openxmlformats.org/wordprocessingml/2006/main" xmlns:w14="http://schemas.microsoft.com/office/word/2010/wordml" xmlns:w15="http://schemas.microsoft.com/office/word/2012/wordml" xmlns:w16se="http://schemas.microsoft.com/office/word/2015/wordml/symex" xmlns:wpg="http://schemas.microsoft.com/office/word/2010/wordprocessingGroup" xmlns:wpi="http://schemas.microsoft.com/office/word/2010/wordprocessingInk" xmlns:wne="http://schemas.microsoft.com/office/word/2006/wordml" xmlns:wps="http://schemas.microsoft.com/office/word/2010/wordprocessingShape" mc:Ignorable="w14 w15 w16se wp14">
   <w:p>
     <w:pPr>
-      <w:pStyle w:val="Footer"/>
+      <w:pStyle w:val="Piedepgina"/>
     </w:pPr>
   </w:p>
 </w:ftr>
 </file>
 
 <file path=word/footer2.xml><?xml version="1.0" encoding="utf-8"?>
-<w:ftr xmlns:wpc="http://schemas.microsoft.com/office/word/2010/wordprocessingCanvas" xmlns:cx="http://schemas.microsoft.com/office/drawing/2014/chartex" xmlns:cx1="http://schemas.microsoft.com/office/drawing/2015/9/8/chartex" xmlns:cx2="http://schemas.microsoft.com/office/drawing/2015/10/21/chartex" xmlns:cx3="http://schemas.microsoft.com/office/drawing/2016/5/9/chartex" xmlns:cx4="http://schemas.microsoft.com/office/drawing/2016/5/10/chartex" xmlns:cx5="http://schemas.microsoft.com/office/drawing/2016/5/11/chartex" xmlns:cx6="http://schemas.microsoft.com/office/drawing/2016/5/12/chartex" xmlns:cx7="http://schemas.microsoft.com/office/drawing/2016/5/13/chartex" xmlns:cx8="http://schemas.microsoft.com/office/drawing/2016/5/14/chartex" xmlns:mc="http://schemas.openxmlformats.org/markup-compatibility/2006" xmlns:aink="http://schemas.microsoft.com/office/drawing/2016/ink" xmlns:am3d="http://schemas.microsoft.com/office/drawing/2017/model3d" xmlns:o="urn:schemas-microsoft-com:office:office" xmlns:r="http://schemas.openxmlformats.org/officeDocument/2006/relationships" xmlns:m="http://schemas.openxmlformats.org/officeDocument/2006/math" xmlns:v="urn:schemas-microsoft-com:vml" xmlns:wp14="http://schemas.microsoft.com/office/word/2010/wordprocessingDrawing" xmlns:wp="http://schemas.openxmlformats.org/drawingml/2006/wordprocessingDrawing" xmlns:w10="urn:schemas-microsoft-com:office:word" xmlns:w="http://schemas.openxmlformats.org/wordprocessingml/2006/main" xmlns:w14="http://schemas.microsoft.com/office/word/2010/wordml" xmlns:w15="http://schemas.microsoft.com/office/word/2012/wordml" xmlns:w16cid="http://schemas.microsoft.com/office/word/2016/wordml/cid" xmlns:w16se="http://schemas.microsoft.com/office/word/2015/wordml/symex" xmlns:wpg="http://schemas.microsoft.com/office/word/2010/wordprocessingGroup" xmlns:wpi="http://schemas.microsoft.com/office/word/2010/wordprocessingInk" xmlns:wne="http://schemas.microsoft.com/office/word/2006/wordml" xmlns:wps="http://schemas.microsoft.com/office/word/2010/wordprocessingShape" mc:Ignorable="w14 w15 w16se w16cid wp14">
+<w:ftr xmlns:wpc="http://schemas.microsoft.com/office/word/2010/wordprocessingCanvas" xmlns:cx="http://schemas.microsoft.com/office/drawing/2014/chartex" xmlns:mc="http://schemas.openxmlformats.org/markup-compatibility/2006" xmlns:o="urn:schemas-microsoft-com:office:office" xmlns:r="http://schemas.openxmlformats.org/officeDocument/2006/relationships" xmlns:m="http://schemas.openxmlformats.org/officeDocument/2006/math" xmlns:v="urn:schemas-microsoft-com:vml" xmlns:wp14="http://schemas.microsoft.com/office/word/2010/wordprocessingDrawing" xmlns:wp="http://schemas.openxmlformats.org/drawingml/2006/wordprocessingDrawing" xmlns:w10="urn:schemas-microsoft-com:office:word" xmlns:w="http://schemas.openxmlformats.org/wordprocessingml/2006/main" xmlns:w14="http://schemas.microsoft.com/office/word/2010/wordml" xmlns:w15="http://schemas.microsoft.com/office/word/2012/wordml" xmlns:w16se="http://schemas.microsoft.com/office/word/2015/wordml/symex" xmlns:wpg="http://schemas.microsoft.com/office/word/2010/wordprocessingGroup" xmlns:wpi="http://schemas.microsoft.com/office/word/2010/wordprocessingInk" xmlns:wne="http://schemas.microsoft.com/office/word/2006/wordml" xmlns:wps="http://schemas.microsoft.com/office/word/2010/wordprocessingShape" mc:Ignorable="w14 w15 w16se wp14">
   <w:p>
     <w:pPr>
-      <w:pStyle w:val="Footer"/>
+      <w:pStyle w:val="Piedepgina"/>
     </w:pPr>
   </w:p>
   <w:p>
     <w:pPr>
-      <w:pStyle w:val="Footer"/>
+      <w:pStyle w:val="Piedepgina"/>
     </w:pPr>
   </w:p>
   <w:p>
     <w:pPr>
-      <w:pStyle w:val="Footer"/>
+      <w:pStyle w:val="Piedepgina"/>
     </w:pPr>
   </w:p>
 </w:ftr>
 </file>
 
 <file path=word/footer3.xml><?xml version="1.0" encoding="utf-8"?>
-<w:ftr xmlns:wpc="http://schemas.microsoft.com/office/word/2010/wordprocessingCanvas" xmlns:cx="http://schemas.microsoft.com/office/drawing/2014/chartex" xmlns:cx1="http://schemas.microsoft.com/office/drawing/2015/9/8/chartex" xmlns:cx2="http://schemas.microsoft.com/office/drawing/2015/10/21/chartex" xmlns:cx3="http://schemas.microsoft.com/office/drawing/2016/5/9/chartex" xmlns:cx4="http://schemas.microsoft.com/office/drawing/2016/5/10/chartex" xmlns:cx5="http://schemas.microsoft.com/office/drawing/2016/5/11/chartex" xmlns:cx6="http://schemas.microsoft.com/office/drawing/2016/5/12/chartex" xmlns:cx7="http://schemas.microsoft.com/office/drawing/2016/5/13/chartex" xmlns:cx8="http://schemas.microsoft.com/office/drawing/2016/5/14/chartex" xmlns:mc="http://schemas.openxmlformats.org/markup-compatibility/2006" xmlns:aink="http://schemas.microsoft.com/office/drawing/2016/ink" xmlns:am3d="http://schemas.microsoft.com/office/drawing/2017/model3d" xmlns:o="urn:schemas-microsoft-com:office:office" xmlns:r="http://schemas.openxmlformats.org/officeDocument/2006/relationships" xmlns:m="http://schemas.openxmlformats.org/officeDocument/2006/math" xmlns:v="urn:schemas-microsoft-com:vml" xmlns:wp14="http://schemas.microsoft.com/office/word/2010/wordprocessingDrawing" xmlns:wp="http://schemas.openxmlformats.org/drawingml/2006/wordprocessingDrawing" xmlns:w10="urn:schemas-microsoft-com:office:word" xmlns:w="http://schemas.openxmlformats.org/wordprocessingml/2006/main" xmlns:w14="http://schemas.microsoft.com/office/word/2010/wordml" xmlns:w15="http://schemas.microsoft.com/office/word/2012/wordml" xmlns:w16cid="http://schemas.microsoft.com/office/word/2016/wordml/cid" xmlns:w16se="http://schemas.microsoft.com/office/word/2015/wordml/symex" xmlns:wpg="http://schemas.microsoft.com/office/word/2010/wordprocessingGroup" xmlns:wpi="http://schemas.microsoft.com/office/word/2010/wordprocessingInk" xmlns:wne="http://schemas.microsoft.com/office/word/2006/wordml" xmlns:wps="http://schemas.microsoft.com/office/word/2010/wordprocessingShape" mc:Ignorable="w14 w15 w16se w16cid wp14">
+<w:ftr xmlns:wpc="http://schemas.microsoft.com/office/word/2010/wordprocessingCanvas" xmlns:cx="http://schemas.microsoft.com/office/drawing/2014/chartex" xmlns:mc="http://schemas.openxmlformats.org/markup-compatibility/2006" xmlns:o="urn:schemas-microsoft-com:office:office" xmlns:r="http://schemas.openxmlformats.org/officeDocument/2006/relationships" xmlns:m="http://schemas.openxmlformats.org/officeDocument/2006/math" xmlns:v="urn:schemas-microsoft-com:vml" xmlns:wp14="http://schemas.microsoft.com/office/word/2010/wordprocessingDrawing" xmlns:wp="http://schemas.openxmlformats.org/drawingml/2006/wordprocessingDrawing" xmlns:w10="urn:schemas-microsoft-com:office:word" xmlns:w="http://schemas.openxmlformats.org/wordprocessingml/2006/main" xmlns:w14="http://schemas.microsoft.com/office/word/2010/wordml" xmlns:w15="http://schemas.microsoft.com/office/word/2012/wordml" xmlns:w16se="http://schemas.microsoft.com/office/word/2015/wordml/symex" xmlns:wpg="http://schemas.microsoft.com/office/word/2010/wordprocessingGroup" xmlns:wpi="http://schemas.microsoft.com/office/word/2010/wordprocessingInk" xmlns:wne="http://schemas.microsoft.com/office/word/2006/wordml" xmlns:wps="http://schemas.microsoft.com/office/word/2010/wordprocessingShape" mc:Ignorable="w14 w15 w16se wp14">
   <w:p>
     <w:pPr>
-      <w:pStyle w:val="Footer"/>
+      <w:pStyle w:val="Piedepgina"/>
     </w:pPr>
   </w:p>
 </w:ftr>
 </file>
 
 <file path=word/footnotes.xml><?xml version="1.0" encoding="utf-8"?>
-<w:footnotes xmlns:wpc="http://schemas.microsoft.com/office/word/2010/wordprocessingCanvas" xmlns:cx="http://schemas.microsoft.com/office/drawing/2014/chartex" xmlns:cx1="http://schemas.microsoft.com/office/drawing/2015/9/8/chartex" xmlns:cx2="http://schemas.microsoft.com/office/drawing/2015/10/21/chartex" xmlns:cx3="http://schemas.microsoft.com/office/drawing/2016/5/9/chartex" xmlns:cx4="http://schemas.microsoft.com/office/drawing/2016/5/10/chartex" xmlns:cx5="http://schemas.microsoft.com/office/drawing/2016/5/11/chartex" xmlns:cx6="http://schemas.microsoft.com/office/drawing/2016/5/12/chartex" xmlns:cx7="http://schemas.microsoft.com/office/drawing/2016/5/13/chartex" xmlns:cx8="http://schemas.microsoft.com/office/drawing/2016/5/14/chartex" xmlns:mc="http://schemas.openxmlformats.org/markup-compatibility/2006" xmlns:aink="http://schemas.microsoft.com/office/drawing/2016/ink" xmlns:am3d="http://schemas.microsoft.com/office/drawing/2017/model3d" xmlns:o="urn:schemas-microsoft-com:office:office" xmlns:r="http://schemas.openxmlformats.org/officeDocument/2006/relationships" xmlns:m="http://schemas.openxmlformats.org/officeDocument/2006/math" xmlns:v="urn:schemas-microsoft-com:vml" xmlns:wp14="http://schemas.microsoft.com/office/word/2010/wordprocessingDrawing" xmlns:wp="http://schemas.openxmlformats.org/drawingml/2006/wordprocessingDrawing" xmlns:w10="urn:schemas-microsoft-com:office:word" xmlns:w="http://schemas.openxmlformats.org/wordprocessingml/2006/main" xmlns:w14="http://schemas.microsoft.com/office/word/2010/wordml" xmlns:w15="http://schemas.microsoft.com/office/word/2012/wordml" xmlns:w16cid="http://schemas.microsoft.com/office/word/2016/wordml/cid" xmlns:w16se="http://schemas.microsoft.com/office/word/2015/wordml/symex" xmlns:wpg="http://schemas.microsoft.com/office/word/2010/wordprocessingGroup" xmlns:wpi="http://schemas.microsoft.com/office/word/2010/wordprocessingInk" xmlns:wne="http://schemas.microsoft.com/office/word/2006/wordml" xmlns:wps="http://schemas.microsoft.com/office/word/2010/wordprocessingShape" mc:Ignorable="w14 w15 w16se w16cid wp14">
+<w:footnotes xmlns:wpc="http://schemas.microsoft.com/office/word/2010/wordprocessingCanvas" xmlns:cx="http://schemas.microsoft.com/office/drawing/2014/chartex" xmlns:mc="http://schemas.openxmlformats.org/markup-compatibility/2006" xmlns:o="urn:schemas-microsoft-com:office:office" xmlns:r="http://schemas.openxmlformats.org/officeDocument/2006/relationships" xmlns:m="http://schemas.openxmlformats.org/officeDocument/2006/math" xmlns:v="urn:schemas-microsoft-com:vml" xmlns:wp14="http://schemas.microsoft.com/office/word/2010/wordprocessingDrawing" xmlns:wp="http://schemas.openxmlformats.org/drawingml/2006/wordprocessingDrawing" xmlns:w10="urn:schemas-microsoft-com:office:word" xmlns:w="http://schemas.openxmlformats.org/wordprocessingml/2006/main" xmlns:w14="http://schemas.microsoft.com/office/word/2010/wordml" xmlns:w15="http://schemas.microsoft.com/office/word/2012/wordml" xmlns:w16se="http://schemas.microsoft.com/office/word/2015/wordml/symex" xmlns:wpg="http://schemas.microsoft.com/office/word/2010/wordprocessingGroup" xmlns:wpi="http://schemas.microsoft.com/office/word/2010/wordprocessingInk" xmlns:wne="http://schemas.microsoft.com/office/word/2006/wordml" xmlns:wps="http://schemas.microsoft.com/office/word/2010/wordprocessingShape" mc:Ignorable="w14 w15 w16se wp14">
   <w:footnote w:type="separator" w:id="-1">
     <w:p>
       <w:pPr>
@@ -13539,37 +13612,37 @@
 </file>
 
 <file path=word/header1.xml><?xml version="1.0" encoding="utf-8"?>
-<w:hdr xmlns:wpc="http://schemas.microsoft.com/office/word/2010/wordprocessingCanvas" xmlns:cx="http://schemas.microsoft.com/office/drawing/2014/chartex" xmlns:cx1="http://schemas.microsoft.com/office/drawing/2015/9/8/chartex" xmlns:cx2="http://schemas.microsoft.com/office/drawing/2015/10/21/chartex" xmlns:cx3="http://schemas.microsoft.com/office/drawing/2016/5/9/chartex" xmlns:cx4="http://schemas.microsoft.com/office/drawing/2016/5/10/chartex" xmlns:cx5="http://schemas.microsoft.com/office/drawing/2016/5/11/chartex" xmlns:cx6="http://schemas.microsoft.com/office/drawing/2016/5/12/chartex" xmlns:cx7="http://schemas.microsoft.com/office/drawing/2016/5/13/chartex" xmlns:cx8="http://schemas.microsoft.com/office/drawing/2016/5/14/chartex" xmlns:mc="http://schemas.openxmlformats.org/markup-compatibility/2006" xmlns:aink="http://schemas.microsoft.com/office/drawing/2016/ink" xmlns:am3d="http://schemas.microsoft.com/office/drawing/2017/model3d" xmlns:o="urn:schemas-microsoft-com:office:office" xmlns:r="http://schemas.openxmlformats.org/officeDocument/2006/relationships" xmlns:m="http://schemas.openxmlformats.org/officeDocument/2006/math" xmlns:v="urn:schemas-microsoft-com:vml" xmlns:wp14="http://schemas.microsoft.com/office/word/2010/wordprocessingDrawing" xmlns:wp="http://schemas.openxmlformats.org/drawingml/2006/wordprocessingDrawing" xmlns:w10="urn:schemas-microsoft-com:office:word" xmlns:w="http://schemas.openxmlformats.org/wordprocessingml/2006/main" xmlns:w14="http://schemas.microsoft.com/office/word/2010/wordml" xmlns:w15="http://schemas.microsoft.com/office/word/2012/wordml" xmlns:w16cid="http://schemas.microsoft.com/office/word/2016/wordml/cid" xmlns:w16se="http://schemas.microsoft.com/office/word/2015/wordml/symex" xmlns:wpg="http://schemas.microsoft.com/office/word/2010/wordprocessingGroup" xmlns:wpi="http://schemas.microsoft.com/office/word/2010/wordprocessingInk" xmlns:wne="http://schemas.microsoft.com/office/word/2006/wordml" xmlns:wps="http://schemas.microsoft.com/office/word/2010/wordprocessingShape" mc:Ignorable="w14 w15 w16se w16cid wp14">
+<w:hdr xmlns:wpc="http://schemas.microsoft.com/office/word/2010/wordprocessingCanvas" xmlns:cx="http://schemas.microsoft.com/office/drawing/2014/chartex" xmlns:mc="http://schemas.openxmlformats.org/markup-compatibility/2006" xmlns:o="urn:schemas-microsoft-com:office:office" xmlns:r="http://schemas.openxmlformats.org/officeDocument/2006/relationships" xmlns:m="http://schemas.openxmlformats.org/officeDocument/2006/math" xmlns:v="urn:schemas-microsoft-com:vml" xmlns:wp14="http://schemas.microsoft.com/office/word/2010/wordprocessingDrawing" xmlns:wp="http://schemas.openxmlformats.org/drawingml/2006/wordprocessingDrawing" xmlns:w10="urn:schemas-microsoft-com:office:word" xmlns:w="http://schemas.openxmlformats.org/wordprocessingml/2006/main" xmlns:w14="http://schemas.microsoft.com/office/word/2010/wordml" xmlns:w15="http://schemas.microsoft.com/office/word/2012/wordml" xmlns:w16se="http://schemas.microsoft.com/office/word/2015/wordml/symex" xmlns:wpg="http://schemas.microsoft.com/office/word/2010/wordprocessingGroup" xmlns:wpi="http://schemas.microsoft.com/office/word/2010/wordprocessingInk" xmlns:wne="http://schemas.microsoft.com/office/word/2006/wordml" xmlns:wps="http://schemas.microsoft.com/office/word/2010/wordprocessingShape" mc:Ignorable="w14 w15 w16se wp14">
   <w:p>
     <w:pPr>
-      <w:pStyle w:val="Header"/>
+      <w:pStyle w:val="Encabezado"/>
     </w:pPr>
   </w:p>
 </w:hdr>
 </file>
 
 <file path=word/header2.xml><?xml version="1.0" encoding="utf-8"?>
-<w:hdr xmlns:wpc="http://schemas.microsoft.com/office/word/2010/wordprocessingCanvas" xmlns:cx="http://schemas.microsoft.com/office/drawing/2014/chartex" xmlns:cx1="http://schemas.microsoft.com/office/drawing/2015/9/8/chartex" xmlns:cx2="http://schemas.microsoft.com/office/drawing/2015/10/21/chartex" xmlns:cx3="http://schemas.microsoft.com/office/drawing/2016/5/9/chartex" xmlns:cx4="http://schemas.microsoft.com/office/drawing/2016/5/10/chartex" xmlns:cx5="http://schemas.microsoft.com/office/drawing/2016/5/11/chartex" xmlns:cx6="http://schemas.microsoft.com/office/drawing/2016/5/12/chartex" xmlns:cx7="http://schemas.microsoft.com/office/drawing/2016/5/13/chartex" xmlns:cx8="http://schemas.microsoft.com/office/drawing/2016/5/14/chartex" xmlns:mc="http://schemas.openxmlformats.org/markup-compatibility/2006" xmlns:aink="http://schemas.microsoft.com/office/drawing/2016/ink" xmlns:am3d="http://schemas.microsoft.com/office/drawing/2017/model3d" xmlns:o="urn:schemas-microsoft-com:office:office" xmlns:r="http://schemas.openxmlformats.org/officeDocument/2006/relationships" xmlns:m="http://schemas.openxmlformats.org/officeDocument/2006/math" xmlns:v="urn:schemas-microsoft-com:vml" xmlns:wp14="http://schemas.microsoft.com/office/word/2010/wordprocessingDrawing" xmlns:wp="http://schemas.openxmlformats.org/drawingml/2006/wordprocessingDrawing" xmlns:w10="urn:schemas-microsoft-com:office:word" xmlns:w="http://schemas.openxmlformats.org/wordprocessingml/2006/main" xmlns:w14="http://schemas.microsoft.com/office/word/2010/wordml" xmlns:w15="http://schemas.microsoft.com/office/word/2012/wordml" xmlns:w16cid="http://schemas.microsoft.com/office/word/2016/wordml/cid" xmlns:w16se="http://schemas.microsoft.com/office/word/2015/wordml/symex" xmlns:wpg="http://schemas.microsoft.com/office/word/2010/wordprocessingGroup" xmlns:wpi="http://schemas.microsoft.com/office/word/2010/wordprocessingInk" xmlns:wne="http://schemas.microsoft.com/office/word/2006/wordml" xmlns:wps="http://schemas.microsoft.com/office/word/2010/wordprocessingShape" mc:Ignorable="w14 w15 w16se w16cid wp14">
+<w:hdr xmlns:wpc="http://schemas.microsoft.com/office/word/2010/wordprocessingCanvas" xmlns:cx="http://schemas.microsoft.com/office/drawing/2014/chartex" xmlns:mc="http://schemas.openxmlformats.org/markup-compatibility/2006" xmlns:o="urn:schemas-microsoft-com:office:office" xmlns:r="http://schemas.openxmlformats.org/officeDocument/2006/relationships" xmlns:m="http://schemas.openxmlformats.org/officeDocument/2006/math" xmlns:v="urn:schemas-microsoft-com:vml" xmlns:wp14="http://schemas.microsoft.com/office/word/2010/wordprocessingDrawing" xmlns:wp="http://schemas.openxmlformats.org/drawingml/2006/wordprocessingDrawing" xmlns:w10="urn:schemas-microsoft-com:office:word" xmlns:w="http://schemas.openxmlformats.org/wordprocessingml/2006/main" xmlns:w14="http://schemas.microsoft.com/office/word/2010/wordml" xmlns:w15="http://schemas.microsoft.com/office/word/2012/wordml" xmlns:w16se="http://schemas.microsoft.com/office/word/2015/wordml/symex" xmlns:wpg="http://schemas.microsoft.com/office/word/2010/wordprocessingGroup" xmlns:wpi="http://schemas.microsoft.com/office/word/2010/wordprocessingInk" xmlns:wne="http://schemas.microsoft.com/office/word/2006/wordml" xmlns:wps="http://schemas.microsoft.com/office/word/2010/wordprocessingShape" mc:Ignorable="w14 w15 w16se wp14">
   <w:p>
     <w:pPr>
-      <w:pStyle w:val="Header"/>
+      <w:pStyle w:val="Encabezado"/>
     </w:pPr>
   </w:p>
 </w:hdr>
 </file>
 
 <file path=word/header3.xml><?xml version="1.0" encoding="utf-8"?>
-<w:hdr xmlns:wpc="http://schemas.microsoft.com/office/word/2010/wordprocessingCanvas" xmlns:cx="http://schemas.microsoft.com/office/drawing/2014/chartex" xmlns:cx1="http://schemas.microsoft.com/office/drawing/2015/9/8/chartex" xmlns:cx2="http://schemas.microsoft.com/office/drawing/2015/10/21/chartex" xmlns:cx3="http://schemas.microsoft.com/office/drawing/2016/5/9/chartex" xmlns:cx4="http://schemas.microsoft.com/office/drawing/2016/5/10/chartex" xmlns:cx5="http://schemas.microsoft.com/office/drawing/2016/5/11/chartex" xmlns:cx6="http://schemas.microsoft.com/office/drawing/2016/5/12/chartex" xmlns:cx7="http://schemas.microsoft.com/office/drawing/2016/5/13/chartex" xmlns:cx8="http://schemas.microsoft.com/office/drawing/2016/5/14/chartex" xmlns:mc="http://schemas.openxmlformats.org/markup-compatibility/2006" xmlns:aink="http://schemas.microsoft.com/office/drawing/2016/ink" xmlns:am3d="http://schemas.microsoft.com/office/drawing/2017/model3d" xmlns:o="urn:schemas-microsoft-com:office:office" xmlns:r="http://schemas.openxmlformats.org/officeDocument/2006/relationships" xmlns:m="http://schemas.openxmlformats.org/officeDocument/2006/math" xmlns:v="urn:schemas-microsoft-com:vml" xmlns:wp14="http://schemas.microsoft.com/office/word/2010/wordprocessingDrawing" xmlns:wp="http://schemas.openxmlformats.org/drawingml/2006/wordprocessingDrawing" xmlns:w10="urn:schemas-microsoft-com:office:word" xmlns:w="http://schemas.openxmlformats.org/wordprocessingml/2006/main" xmlns:w14="http://schemas.microsoft.com/office/word/2010/wordml" xmlns:w15="http://schemas.microsoft.com/office/word/2012/wordml" xmlns:w16cid="http://schemas.microsoft.com/office/word/2016/wordml/cid" xmlns:w16se="http://schemas.microsoft.com/office/word/2015/wordml/symex" xmlns:wpg="http://schemas.microsoft.com/office/word/2010/wordprocessingGroup" xmlns:wpi="http://schemas.microsoft.com/office/word/2010/wordprocessingInk" xmlns:wne="http://schemas.microsoft.com/office/word/2006/wordml" xmlns:wps="http://schemas.microsoft.com/office/word/2010/wordprocessingShape" mc:Ignorable="w14 w15 w16se w16cid wp14">
+<w:hdr xmlns:wpc="http://schemas.microsoft.com/office/word/2010/wordprocessingCanvas" xmlns:cx="http://schemas.microsoft.com/office/drawing/2014/chartex" xmlns:mc="http://schemas.openxmlformats.org/markup-compatibility/2006" xmlns:o="urn:schemas-microsoft-com:office:office" xmlns:r="http://schemas.openxmlformats.org/officeDocument/2006/relationships" xmlns:m="http://schemas.openxmlformats.org/officeDocument/2006/math" xmlns:v="urn:schemas-microsoft-com:vml" xmlns:wp14="http://schemas.microsoft.com/office/word/2010/wordprocessingDrawing" xmlns:wp="http://schemas.openxmlformats.org/drawingml/2006/wordprocessingDrawing" xmlns:w10="urn:schemas-microsoft-com:office:word" xmlns:w="http://schemas.openxmlformats.org/wordprocessingml/2006/main" xmlns:w14="http://schemas.microsoft.com/office/word/2010/wordml" xmlns:w15="http://schemas.microsoft.com/office/word/2012/wordml" xmlns:w16se="http://schemas.microsoft.com/office/word/2015/wordml/symex" xmlns:wpg="http://schemas.microsoft.com/office/word/2010/wordprocessingGroup" xmlns:wpi="http://schemas.microsoft.com/office/word/2010/wordprocessingInk" xmlns:wne="http://schemas.microsoft.com/office/word/2006/wordml" xmlns:wps="http://schemas.microsoft.com/office/word/2010/wordprocessingShape" mc:Ignorable="w14 w15 w16se wp14">
   <w:p>
     <w:pPr>
-      <w:pStyle w:val="Header"/>
+      <w:pStyle w:val="Encabezado"/>
     </w:pPr>
   </w:p>
 </w:hdr>
 </file>
 
 <file path=word/numbering.xml><?xml version="1.0" encoding="utf-8"?>
-<w:numbering xmlns:wpc="http://schemas.microsoft.com/office/word/2010/wordprocessingCanvas" xmlns:cx="http://schemas.microsoft.com/office/drawing/2014/chartex" xmlns:cx1="http://schemas.microsoft.com/office/drawing/2015/9/8/chartex" xmlns:cx2="http://schemas.microsoft.com/office/drawing/2015/10/21/chartex" xmlns:cx3="http://schemas.microsoft.com/office/drawing/2016/5/9/chartex" xmlns:cx4="http://schemas.microsoft.com/office/drawing/2016/5/10/chartex" xmlns:cx5="http://schemas.microsoft.com/office/drawing/2016/5/11/chartex" xmlns:cx6="http://schemas.microsoft.com/office/drawing/2016/5/12/chartex" xmlns:cx7="http://schemas.microsoft.com/office/drawing/2016/5/13/chartex" xmlns:cx8="http://schemas.microsoft.com/office/drawing/2016/5/14/chartex" xmlns:mc="http://schemas.openxmlformats.org/markup-compatibility/2006" xmlns:aink="http://schemas.microsoft.com/office/drawing/2016/ink" xmlns:am3d="http://schemas.microsoft.com/office/drawing/2017/model3d" xmlns:o="urn:schemas-microsoft-com:office:office" xmlns:r="http://schemas.openxmlformats.org/officeDocument/2006/relationships" xmlns:m="http://schemas.openxmlformats.org/officeDocument/2006/math" xmlns:v="urn:schemas-microsoft-com:vml" xmlns:wp14="http://schemas.microsoft.com/office/word/2010/wordprocessingDrawing" xmlns:wp="http://schemas.openxmlformats.org/drawingml/2006/wordprocessingDrawing" xmlns:w10="urn:schemas-microsoft-com:office:word" xmlns:w="http://schemas.openxmlformats.org/wordprocessingml/2006/main" xmlns:w14="http://schemas.microsoft.com/office/word/2010/wordml" xmlns:w15="http://schemas.microsoft.com/office/word/2012/wordml" xmlns:w16cid="http://schemas.microsoft.com/office/word/2016/wordml/cid" xmlns:w16se="http://schemas.microsoft.com/office/word/2015/wordml/symex" xmlns:wpg="http://schemas.microsoft.com/office/word/2010/wordprocessingGroup" xmlns:wpi="http://schemas.microsoft.com/office/word/2010/wordprocessingInk" xmlns:wne="http://schemas.microsoft.com/office/word/2006/wordml" xmlns:wps="http://schemas.microsoft.com/office/word/2010/wordprocessingShape" mc:Ignorable="w14 w15 w16se w16cid wp14">
+<w:numbering xmlns:wpc="http://schemas.microsoft.com/office/word/2010/wordprocessingCanvas" xmlns:cx="http://schemas.microsoft.com/office/drawing/2014/chartex" xmlns:mc="http://schemas.openxmlformats.org/markup-compatibility/2006" xmlns:o="urn:schemas-microsoft-com:office:office" xmlns:r="http://schemas.openxmlformats.org/officeDocument/2006/relationships" xmlns:m="http://schemas.openxmlformats.org/officeDocument/2006/math" xmlns:v="urn:schemas-microsoft-com:vml" xmlns:wp14="http://schemas.microsoft.com/office/word/2010/wordprocessingDrawing" xmlns:wp="http://schemas.openxmlformats.org/drawingml/2006/wordprocessingDrawing" xmlns:w10="urn:schemas-microsoft-com:office:word" xmlns:w="http://schemas.openxmlformats.org/wordprocessingml/2006/main" xmlns:w14="http://schemas.microsoft.com/office/word/2010/wordml" xmlns:w15="http://schemas.microsoft.com/office/word/2012/wordml" xmlns:w16se="http://schemas.microsoft.com/office/word/2015/wordml/symex" xmlns:wpg="http://schemas.microsoft.com/office/word/2010/wordprocessingGroup" xmlns:wpi="http://schemas.microsoft.com/office/word/2010/wordprocessingInk" xmlns:wne="http://schemas.microsoft.com/office/word/2006/wordml" xmlns:wps="http://schemas.microsoft.com/office/word/2010/wordprocessingShape" mc:Ignorable="w14 w15 w16se wp14">
   <w:abstractNum w:abstractNumId="0" w15:restartNumberingAfterBreak="0">
     <w:nsid w:val="01611B24"/>
     <w:multiLevelType w:val="multilevel"/>
@@ -17515,7 +17588,7 @@
 </file>
 
 <file path=word/styles.xml><?xml version="1.0" encoding="utf-8"?>
-<w:styles xmlns:mc="http://schemas.openxmlformats.org/markup-compatibility/2006" xmlns:r="http://schemas.openxmlformats.org/officeDocument/2006/relationships" xmlns:w="http://schemas.openxmlformats.org/wordprocessingml/2006/main" xmlns:w14="http://schemas.microsoft.com/office/word/2010/wordml" xmlns:w15="http://schemas.microsoft.com/office/word/2012/wordml" xmlns:w16cid="http://schemas.microsoft.com/office/word/2016/wordml/cid" xmlns:w16se="http://schemas.microsoft.com/office/word/2015/wordml/symex" mc:Ignorable="w14 w15 w16se w16cid">
+<w:styles xmlns:mc="http://schemas.openxmlformats.org/markup-compatibility/2006" xmlns:r="http://schemas.openxmlformats.org/officeDocument/2006/relationships" xmlns:w="http://schemas.openxmlformats.org/wordprocessingml/2006/main" xmlns:w14="http://schemas.microsoft.com/office/word/2010/wordml" xmlns:w15="http://schemas.microsoft.com/office/word/2012/wordml" xmlns:w16se="http://schemas.microsoft.com/office/word/2015/wordml/symex" mc:Ignorable="w14 w15 w16se">
   <w:docDefaults>
     <w:rPrDefault>
       <w:rPr>
@@ -17531,7 +17604,7 @@
       </w:pPr>
     </w:pPrDefault>
   </w:docDefaults>
-  <w:latentStyles w:defLockedState="0" w:defUIPriority="99" w:defSemiHidden="0" w:defUnhideWhenUsed="0" w:defQFormat="0" w:count="375">
+  <w:latentStyles w:defLockedState="0" w:defUIPriority="99" w:defSemiHidden="0" w:defUnhideWhenUsed="0" w:defQFormat="0" w:count="371">
     <w:lsdException w:name="Normal" w:uiPriority="0" w:qFormat="1"/>
     <w:lsdException w:name="heading 1" w:uiPriority="9" w:qFormat="1"/>
     <w:lsdException w:name="heading 2" w:semiHidden="1" w:uiPriority="9" w:unhideWhenUsed="1" w:qFormat="1"/>
@@ -17637,6 +17710,7 @@
     <w:lsdException w:name="HTML Sample" w:semiHidden="1" w:unhideWhenUsed="1"/>
     <w:lsdException w:name="HTML Typewriter" w:semiHidden="1" w:unhideWhenUsed="1"/>
     <w:lsdException w:name="HTML Variable" w:semiHidden="1" w:unhideWhenUsed="1"/>
+    <w:lsdException w:name="Normal Table" w:semiHidden="1" w:unhideWhenUsed="1"/>
     <w:lsdException w:name="annotation subject" w:semiHidden="1" w:unhideWhenUsed="1"/>
     <w:lsdException w:name="No List" w:semiHidden="1" w:unhideWhenUsed="1"/>
     <w:lsdException w:name="Outline List 1" w:semiHidden="1" w:unhideWhenUsed="1"/>
@@ -17680,8 +17754,10 @@
     <w:lsdException w:name="Table Elegant" w:semiHidden="1" w:unhideWhenUsed="1"/>
     <w:lsdException w:name="Table Professional" w:semiHidden="1" w:unhideWhenUsed="1"/>
     <w:lsdException w:name="Table Subtle 1" w:semiHidden="1" w:unhideWhenUsed="1"/>
+    <w:lsdException w:name="Table Subtle 2" w:semiHidden="1" w:unhideWhenUsed="1"/>
     <w:lsdException w:name="Table Web 1" w:semiHidden="1" w:unhideWhenUsed="1"/>
     <w:lsdException w:name="Table Web 2" w:semiHidden="1" w:unhideWhenUsed="1"/>
+    <w:lsdException w:name="Table Web 3" w:semiHidden="1" w:unhideWhenUsed="1"/>
     <w:lsdException w:name="Balloon Text" w:semiHidden="1" w:unhideWhenUsed="1"/>
     <w:lsdException w:name="Table Grid" w:uiPriority="39"/>
     <w:lsdException w:name="Table Theme" w:semiHidden="1" w:unhideWhenUsed="1"/>
@@ -17900,20 +17976,16 @@
     <w:lsdException w:name="List Table 5 Dark Accent 6" w:uiPriority="50"/>
     <w:lsdException w:name="List Table 6 Colorful Accent 6" w:uiPriority="51"/>
     <w:lsdException w:name="List Table 7 Colorful Accent 6" w:uiPriority="52"/>
-    <w:lsdException w:name="Mention" w:semiHidden="1" w:unhideWhenUsed="1"/>
-    <w:lsdException w:name="Smart Hyperlink" w:semiHidden="1" w:unhideWhenUsed="1"/>
-    <w:lsdException w:name="Hashtag" w:semiHidden="1" w:unhideWhenUsed="1"/>
-    <w:lsdException w:name="Unresolved Mention" w:semiHidden="1" w:unhideWhenUsed="1"/>
   </w:latentStyles>
   <w:style w:type="paragraph" w:default="1" w:styleId="Normal">
     <w:name w:val="Normal"/>
     <w:qFormat/>
   </w:style>
-  <w:style w:type="paragraph" w:styleId="Heading1">
+  <w:style w:type="paragraph" w:styleId="Ttulo1">
     <w:name w:val="heading 1"/>
     <w:basedOn w:val="Normal"/>
     <w:next w:val="Normal"/>
-    <w:link w:val="Heading1Char"/>
+    <w:link w:val="Ttulo1Car"/>
     <w:uiPriority w:val="9"/>
     <w:qFormat/>
     <w:rsid w:val="001F0F53"/>
@@ -17930,11 +18002,11 @@
       <w:szCs w:val="32"/>
     </w:rPr>
   </w:style>
-  <w:style w:type="paragraph" w:styleId="Heading2">
+  <w:style w:type="paragraph" w:styleId="Ttulo2">
     <w:name w:val="heading 2"/>
     <w:basedOn w:val="Normal"/>
     <w:next w:val="Normal"/>
-    <w:link w:val="Heading2Char"/>
+    <w:link w:val="Ttulo2Car"/>
     <w:uiPriority w:val="9"/>
     <w:unhideWhenUsed/>
     <w:qFormat/>
@@ -17952,11 +18024,11 @@
       <w:szCs w:val="26"/>
     </w:rPr>
   </w:style>
-  <w:style w:type="paragraph" w:styleId="Heading3">
+  <w:style w:type="paragraph" w:styleId="Ttulo3">
     <w:name w:val="heading 3"/>
     <w:basedOn w:val="Normal"/>
     <w:next w:val="Normal"/>
-    <w:link w:val="Heading3Char"/>
+    <w:link w:val="Ttulo3Car"/>
     <w:uiPriority w:val="9"/>
     <w:unhideWhenUsed/>
     <w:qFormat/>
@@ -17974,13 +18046,13 @@
       <w:szCs w:val="24"/>
     </w:rPr>
   </w:style>
-  <w:style w:type="character" w:default="1" w:styleId="DefaultParagraphFont">
+  <w:style w:type="character" w:default="1" w:styleId="Fuentedeprrafopredeter">
     <w:name w:val="Default Paragraph Font"/>
     <w:uiPriority w:val="1"/>
     <w:semiHidden/>
     <w:unhideWhenUsed/>
   </w:style>
-  <w:style w:type="table" w:default="1" w:styleId="TableNormal">
+  <w:style w:type="table" w:default="1" w:styleId="Tablanormal">
     <w:name w:val="Normal Table"/>
     <w:uiPriority w:val="99"/>
     <w:semiHidden/>
@@ -17995,16 +18067,16 @@
       </w:tblCellMar>
     </w:tblPr>
   </w:style>
-  <w:style w:type="numbering" w:default="1" w:styleId="NoList">
+  <w:style w:type="numbering" w:default="1" w:styleId="Sinlista">
     <w:name w:val="No List"/>
     <w:uiPriority w:val="99"/>
     <w:semiHidden/>
     <w:unhideWhenUsed/>
   </w:style>
-  <w:style w:type="character" w:customStyle="1" w:styleId="Heading1Char">
-    <w:name w:val="Heading 1 Char"/>
-    <w:basedOn w:val="DefaultParagraphFont"/>
-    <w:link w:val="Heading1"/>
+  <w:style w:type="character" w:customStyle="1" w:styleId="Ttulo1Car">
+    <w:name w:val="Título 1 Car"/>
+    <w:basedOn w:val="Fuentedeprrafopredeter"/>
+    <w:link w:val="Ttulo1"/>
     <w:uiPriority w:val="9"/>
     <w:rsid w:val="001F0F53"/>
     <w:rPr>
@@ -18014,10 +18086,10 @@
       <w:szCs w:val="32"/>
     </w:rPr>
   </w:style>
-  <w:style w:type="character" w:customStyle="1" w:styleId="Heading2Char">
-    <w:name w:val="Heading 2 Char"/>
-    <w:basedOn w:val="DefaultParagraphFont"/>
-    <w:link w:val="Heading2"/>
+  <w:style w:type="character" w:customStyle="1" w:styleId="Ttulo2Car">
+    <w:name w:val="Título 2 Car"/>
+    <w:basedOn w:val="Fuentedeprrafopredeter"/>
+    <w:link w:val="Ttulo2"/>
     <w:uiPriority w:val="9"/>
     <w:rsid w:val="001F0F53"/>
     <w:rPr>
@@ -18027,7 +18099,7 @@
       <w:szCs w:val="26"/>
     </w:rPr>
   </w:style>
-  <w:style w:type="paragraph" w:styleId="ListParagraph">
+  <w:style w:type="paragraph" w:styleId="Prrafodelista">
     <w:name w:val="List Paragraph"/>
     <w:basedOn w:val="Normal"/>
     <w:uiPriority w:val="34"/>
@@ -18038,7 +18110,7 @@
       <w:contextualSpacing/>
     </w:pPr>
   </w:style>
-  <w:style w:type="paragraph" w:styleId="Caption">
+  <w:style w:type="paragraph" w:styleId="Descripcin">
     <w:name w:val="caption"/>
     <w:basedOn w:val="Normal"/>
     <w:next w:val="Normal"/>
@@ -18057,9 +18129,9 @@
       <w:szCs w:val="18"/>
     </w:rPr>
   </w:style>
-  <w:style w:type="character" w:styleId="Hyperlink">
+  <w:style w:type="character" w:styleId="Hipervnculo">
     <w:name w:val="Hyperlink"/>
-    <w:basedOn w:val="DefaultParagraphFont"/>
+    <w:basedOn w:val="Fuentedeprrafopredeter"/>
     <w:uiPriority w:val="99"/>
     <w:unhideWhenUsed/>
     <w:rsid w:val="00E4038C"/>
@@ -18068,9 +18140,9 @@
       <w:u w:val="single"/>
     </w:rPr>
   </w:style>
-  <w:style w:type="table" w:styleId="TableGrid">
+  <w:style w:type="table" w:styleId="Tablaconcuadrcula">
     <w:name w:val="Table Grid"/>
-    <w:basedOn w:val="TableNormal"/>
+    <w:basedOn w:val="Tablanormal"/>
     <w:uiPriority w:val="39"/>
     <w:rsid w:val="00601AED"/>
     <w:pPr>
@@ -18087,10 +18159,10 @@
       </w:tblBorders>
     </w:tblPr>
   </w:style>
-  <w:style w:type="paragraph" w:styleId="Header">
+  <w:style w:type="paragraph" w:styleId="Encabezado">
     <w:name w:val="header"/>
     <w:basedOn w:val="Normal"/>
-    <w:link w:val="HeaderChar"/>
+    <w:link w:val="EncabezadoCar"/>
     <w:uiPriority w:val="99"/>
     <w:unhideWhenUsed/>
     <w:rsid w:val="006D2E1B"/>
@@ -18102,17 +18174,17 @@
       <w:spacing w:after="0" w:line="240" w:lineRule="auto"/>
     </w:pPr>
   </w:style>
-  <w:style w:type="character" w:customStyle="1" w:styleId="HeaderChar">
-    <w:name w:val="Header Char"/>
-    <w:basedOn w:val="DefaultParagraphFont"/>
-    <w:link w:val="Header"/>
+  <w:style w:type="character" w:customStyle="1" w:styleId="EncabezadoCar">
+    <w:name w:val="Encabezado Car"/>
+    <w:basedOn w:val="Fuentedeprrafopredeter"/>
+    <w:link w:val="Encabezado"/>
     <w:uiPriority w:val="99"/>
     <w:rsid w:val="006D2E1B"/>
   </w:style>
-  <w:style w:type="paragraph" w:styleId="Footer">
+  <w:style w:type="paragraph" w:styleId="Piedepgina">
     <w:name w:val="footer"/>
     <w:basedOn w:val="Normal"/>
-    <w:link w:val="FooterChar"/>
+    <w:link w:val="PiedepginaCar"/>
     <w:uiPriority w:val="99"/>
     <w:unhideWhenUsed/>
     <w:rsid w:val="006D2E1B"/>
@@ -18124,17 +18196,17 @@
       <w:spacing w:after="0" w:line="240" w:lineRule="auto"/>
     </w:pPr>
   </w:style>
-  <w:style w:type="character" w:customStyle="1" w:styleId="FooterChar">
-    <w:name w:val="Footer Char"/>
-    <w:basedOn w:val="DefaultParagraphFont"/>
-    <w:link w:val="Footer"/>
+  <w:style w:type="character" w:customStyle="1" w:styleId="PiedepginaCar">
+    <w:name w:val="Pie de página Car"/>
+    <w:basedOn w:val="Fuentedeprrafopredeter"/>
+    <w:link w:val="Piedepgina"/>
     <w:uiPriority w:val="99"/>
     <w:rsid w:val="006D2E1B"/>
   </w:style>
-  <w:style w:type="paragraph" w:styleId="BalloonText">
+  <w:style w:type="paragraph" w:styleId="Textodeglobo">
     <w:name w:val="Balloon Text"/>
     <w:basedOn w:val="Normal"/>
-    <w:link w:val="BalloonTextChar"/>
+    <w:link w:val="TextodegloboCar"/>
     <w:uiPriority w:val="99"/>
     <w:semiHidden/>
     <w:unhideWhenUsed/>
@@ -18148,10 +18220,10 @@
       <w:szCs w:val="18"/>
     </w:rPr>
   </w:style>
-  <w:style w:type="character" w:customStyle="1" w:styleId="BalloonTextChar">
-    <w:name w:val="Balloon Text Char"/>
-    <w:basedOn w:val="DefaultParagraphFont"/>
-    <w:link w:val="BalloonText"/>
+  <w:style w:type="character" w:customStyle="1" w:styleId="TextodegloboCar">
+    <w:name w:val="Texto de globo Car"/>
+    <w:basedOn w:val="Fuentedeprrafopredeter"/>
+    <w:link w:val="Textodeglobo"/>
     <w:uiPriority w:val="99"/>
     <w:semiHidden/>
     <w:rsid w:val="00865347"/>
@@ -18161,11 +18233,11 @@
       <w:szCs w:val="18"/>
     </w:rPr>
   </w:style>
-  <w:style w:type="paragraph" w:styleId="Title">
+  <w:style w:type="paragraph" w:styleId="Ttulo">
     <w:name w:val="Title"/>
     <w:basedOn w:val="Normal"/>
     <w:next w:val="Normal"/>
-    <w:link w:val="TitleChar"/>
+    <w:link w:val="TtuloCar"/>
     <w:uiPriority w:val="10"/>
     <w:qFormat/>
     <w:rsid w:val="001F0F53"/>
@@ -18181,10 +18253,10 @@
       <w:szCs w:val="56"/>
     </w:rPr>
   </w:style>
-  <w:style w:type="character" w:customStyle="1" w:styleId="TitleChar">
-    <w:name w:val="Title Char"/>
-    <w:basedOn w:val="DefaultParagraphFont"/>
-    <w:link w:val="Title"/>
+  <w:style w:type="character" w:customStyle="1" w:styleId="TtuloCar">
+    <w:name w:val="Título Car"/>
+    <w:basedOn w:val="Fuentedeprrafopredeter"/>
+    <w:link w:val="Ttulo"/>
     <w:uiPriority w:val="10"/>
     <w:rsid w:val="001F0F53"/>
     <w:rPr>
@@ -18195,9 +18267,9 @@
       <w:szCs w:val="56"/>
     </w:rPr>
   </w:style>
-  <w:style w:type="character" w:styleId="Strong">
+  <w:style w:type="character" w:styleId="Textoennegrita">
     <w:name w:val="Strong"/>
-    <w:basedOn w:val="DefaultParagraphFont"/>
+    <w:basedOn w:val="Fuentedeprrafopredeter"/>
     <w:uiPriority w:val="22"/>
     <w:qFormat/>
     <w:rsid w:val="001F0F53"/>
@@ -18206,10 +18278,10 @@
       <w:bCs/>
     </w:rPr>
   </w:style>
-  <w:style w:type="character" w:customStyle="1" w:styleId="Heading3Char">
-    <w:name w:val="Heading 3 Char"/>
-    <w:basedOn w:val="DefaultParagraphFont"/>
-    <w:link w:val="Heading3"/>
+  <w:style w:type="character" w:customStyle="1" w:styleId="Ttulo3Car">
+    <w:name w:val="Título 3 Car"/>
+    <w:basedOn w:val="Fuentedeprrafopredeter"/>
+    <w:link w:val="Ttulo3"/>
     <w:uiPriority w:val="9"/>
     <w:rsid w:val="001F0F53"/>
     <w:rPr>
@@ -18219,9 +18291,9 @@
       <w:szCs w:val="24"/>
     </w:rPr>
   </w:style>
-  <w:style w:type="paragraph" w:styleId="TOCHeading">
+  <w:style w:type="paragraph" w:styleId="TtuloTDC">
     <w:name w:val="TOC Heading"/>
-    <w:basedOn w:val="Heading1"/>
+    <w:basedOn w:val="Ttulo1"/>
     <w:next w:val="Normal"/>
     <w:uiPriority w:val="39"/>
     <w:unhideWhenUsed/>
@@ -18235,7 +18307,7 @@
       <w:lang w:val="en-US"/>
     </w:rPr>
   </w:style>
-  <w:style w:type="paragraph" w:styleId="TOC1">
+  <w:style w:type="paragraph" w:styleId="TDC1">
     <w:name w:val="toc 1"/>
     <w:basedOn w:val="Normal"/>
     <w:next w:val="Normal"/>
@@ -18247,7 +18319,7 @@
       <w:spacing w:after="100"/>
     </w:pPr>
   </w:style>
-  <w:style w:type="paragraph" w:styleId="TOC2">
+  <w:style w:type="paragraph" w:styleId="TDC2">
     <w:name w:val="toc 2"/>
     <w:basedOn w:val="Normal"/>
     <w:next w:val="Normal"/>
@@ -18260,7 +18332,7 @@
       <w:ind w:left="220"/>
     </w:pPr>
   </w:style>
-  <w:style w:type="paragraph" w:styleId="TOC3">
+  <w:style w:type="paragraph" w:styleId="TDC3">
     <w:name w:val="toc 3"/>
     <w:basedOn w:val="Normal"/>
     <w:next w:val="Normal"/>
@@ -18273,7 +18345,7 @@
       <w:ind w:left="440"/>
     </w:pPr>
   </w:style>
-  <w:style w:type="paragraph" w:styleId="NoSpacing">
+  <w:style w:type="paragraph" w:styleId="Sinespaciado">
     <w:name w:val="No Spacing"/>
     <w:uiPriority w:val="1"/>
     <w:qFormat/>
@@ -18284,7 +18356,7 @@
   </w:style>
   <w:style w:type="character" w:customStyle="1" w:styleId="InternetLink">
     <w:name w:val="Internet Link"/>
-    <w:basedOn w:val="DefaultParagraphFont"/>
+    <w:basedOn w:val="Fuentedeprrafopredeter"/>
     <w:uiPriority w:val="99"/>
     <w:unhideWhenUsed/>
     <w:rsid w:val="00B060EF"/>
@@ -19353,14 +19425,35 @@
         </dgm:presLayoutVars>
       </dgm:prSet>
       <dgm:spPr/>
+      <dgm:t>
+        <a:bodyPr/>
+        <a:lstStyle/>
+        <a:p>
+          <a:endParaRPr lang="es-ES"/>
+        </a:p>
+      </dgm:t>
     </dgm:pt>
     <dgm:pt modelId="{F53FD33F-D853-4929-8B86-24CD0DE91AD7}" type="pres">
       <dgm:prSet presAssocID="{4EC47611-CFE4-400A-9C25-B1747A000894}" presName="sibTrans" presStyleLbl="sibTrans2D1" presStyleIdx="0" presStyleCnt="6"/>
       <dgm:spPr/>
+      <dgm:t>
+        <a:bodyPr/>
+        <a:lstStyle/>
+        <a:p>
+          <a:endParaRPr lang="es-ES"/>
+        </a:p>
+      </dgm:t>
     </dgm:pt>
     <dgm:pt modelId="{35BFACFE-4185-4D1F-AF6B-3825E3637D1F}" type="pres">
       <dgm:prSet presAssocID="{4EC47611-CFE4-400A-9C25-B1747A000894}" presName="connectorText" presStyleLbl="sibTrans2D1" presStyleIdx="0" presStyleCnt="6"/>
       <dgm:spPr/>
+      <dgm:t>
+        <a:bodyPr/>
+        <a:lstStyle/>
+        <a:p>
+          <a:endParaRPr lang="es-ES"/>
+        </a:p>
+      </dgm:t>
     </dgm:pt>
     <dgm:pt modelId="{5EBEA92B-6420-4F8F-B911-FB9D8B07A174}" type="pres">
       <dgm:prSet presAssocID="{ADCAC902-3665-4F16-9346-489134313A12}" presName="node" presStyleLbl="node1" presStyleIdx="1" presStyleCnt="7" custLinFactX="3770" custLinFactY="-100000" custLinFactNeighborX="100000" custLinFactNeighborY="-159378">
@@ -19369,14 +19462,35 @@
         </dgm:presLayoutVars>
       </dgm:prSet>
       <dgm:spPr/>
+      <dgm:t>
+        <a:bodyPr/>
+        <a:lstStyle/>
+        <a:p>
+          <a:endParaRPr lang="es-ES"/>
+        </a:p>
+      </dgm:t>
     </dgm:pt>
     <dgm:pt modelId="{F1680304-97D8-48E9-A55C-3473E9CC7CD4}" type="pres">
       <dgm:prSet presAssocID="{07B7AADB-9EDB-46A0-B308-D0E78DC23AB2}" presName="sibTrans" presStyleLbl="sibTrans2D1" presStyleIdx="1" presStyleCnt="6"/>
       <dgm:spPr/>
+      <dgm:t>
+        <a:bodyPr/>
+        <a:lstStyle/>
+        <a:p>
+          <a:endParaRPr lang="es-ES"/>
+        </a:p>
+      </dgm:t>
     </dgm:pt>
     <dgm:pt modelId="{65FAA49E-404A-43BC-AB70-8B255F6C388F}" type="pres">
       <dgm:prSet presAssocID="{07B7AADB-9EDB-46A0-B308-D0E78DC23AB2}" presName="connectorText" presStyleLbl="sibTrans2D1" presStyleIdx="1" presStyleCnt="6"/>
       <dgm:spPr/>
+      <dgm:t>
+        <a:bodyPr/>
+        <a:lstStyle/>
+        <a:p>
+          <a:endParaRPr lang="es-ES"/>
+        </a:p>
+      </dgm:t>
     </dgm:pt>
     <dgm:pt modelId="{A61787CD-A69A-4321-B9AE-DE6C82A638BC}" type="pres">
       <dgm:prSet presAssocID="{AC04EA99-94B4-4A8B-AA80-03D5DA4143DF}" presName="node" presStyleLbl="node1" presStyleIdx="2" presStyleCnt="7" custLinFactX="3770" custLinFactY="-100000" custLinFactNeighborX="100000" custLinFactNeighborY="-159378">
@@ -19385,14 +19499,35 @@
         </dgm:presLayoutVars>
       </dgm:prSet>
       <dgm:spPr/>
+      <dgm:t>
+        <a:bodyPr/>
+        <a:lstStyle/>
+        <a:p>
+          <a:endParaRPr lang="es-ES"/>
+        </a:p>
+      </dgm:t>
     </dgm:pt>
     <dgm:pt modelId="{68DDE6E7-1D3F-4162-8656-7E373949C511}" type="pres">
       <dgm:prSet presAssocID="{10DB372D-B524-4316-A9A9-D87310EDAE54}" presName="sibTrans" presStyleLbl="sibTrans2D1" presStyleIdx="2" presStyleCnt="6"/>
       <dgm:spPr/>
+      <dgm:t>
+        <a:bodyPr/>
+        <a:lstStyle/>
+        <a:p>
+          <a:endParaRPr lang="es-ES"/>
+        </a:p>
+      </dgm:t>
     </dgm:pt>
     <dgm:pt modelId="{7BADC7BC-F2A0-45B0-A075-559A9B095D88}" type="pres">
       <dgm:prSet presAssocID="{10DB372D-B524-4316-A9A9-D87310EDAE54}" presName="connectorText" presStyleLbl="sibTrans2D1" presStyleIdx="2" presStyleCnt="6"/>
       <dgm:spPr/>
+      <dgm:t>
+        <a:bodyPr/>
+        <a:lstStyle/>
+        <a:p>
+          <a:endParaRPr lang="es-ES"/>
+        </a:p>
+      </dgm:t>
     </dgm:pt>
     <dgm:pt modelId="{FF193F2D-5125-4CDA-8D1B-7AD919D853AE}" type="pres">
       <dgm:prSet presAssocID="{0827C6B6-7A4A-401D-914D-93D6664FB6E9}" presName="node" presStyleLbl="node1" presStyleIdx="3" presStyleCnt="7" custLinFactX="3770" custLinFactY="-100000" custLinFactNeighborX="100000" custLinFactNeighborY="-159378">
@@ -19401,14 +19536,35 @@
         </dgm:presLayoutVars>
       </dgm:prSet>
       <dgm:spPr/>
+      <dgm:t>
+        <a:bodyPr/>
+        <a:lstStyle/>
+        <a:p>
+          <a:endParaRPr lang="es-ES"/>
+        </a:p>
+      </dgm:t>
     </dgm:pt>
     <dgm:pt modelId="{35520130-9EF6-4EC3-99A4-BBC562B9530B}" type="pres">
       <dgm:prSet presAssocID="{4A287794-B78D-440D-89C4-08384204F3BB}" presName="sibTrans" presStyleLbl="sibTrans2D1" presStyleIdx="3" presStyleCnt="6"/>
       <dgm:spPr/>
+      <dgm:t>
+        <a:bodyPr/>
+        <a:lstStyle/>
+        <a:p>
+          <a:endParaRPr lang="es-ES"/>
+        </a:p>
+      </dgm:t>
     </dgm:pt>
     <dgm:pt modelId="{8E6A41A0-58F3-4BB5-8698-5A7064F32809}" type="pres">
       <dgm:prSet presAssocID="{4A287794-B78D-440D-89C4-08384204F3BB}" presName="connectorText" presStyleLbl="sibTrans2D1" presStyleIdx="3" presStyleCnt="6"/>
       <dgm:spPr/>
+      <dgm:t>
+        <a:bodyPr/>
+        <a:lstStyle/>
+        <a:p>
+          <a:endParaRPr lang="es-ES"/>
+        </a:p>
+      </dgm:t>
     </dgm:pt>
     <dgm:pt modelId="{2047966E-DA00-4D66-9AB7-20740765B28C}" type="pres">
       <dgm:prSet presAssocID="{4013A5CF-856C-43E9-B15B-959DD603DFEF}" presName="node" presStyleLbl="node1" presStyleIdx="4" presStyleCnt="7" custLinFactX="-55702" custLinFactY="-18526" custLinFactNeighborX="-100000" custLinFactNeighborY="-100000">
@@ -19417,14 +19573,35 @@
         </dgm:presLayoutVars>
       </dgm:prSet>
       <dgm:spPr/>
+      <dgm:t>
+        <a:bodyPr/>
+        <a:lstStyle/>
+        <a:p>
+          <a:endParaRPr lang="es-ES"/>
+        </a:p>
+      </dgm:t>
     </dgm:pt>
     <dgm:pt modelId="{4492414E-BDDD-4989-BD7A-EEF6D48C0A15}" type="pres">
       <dgm:prSet presAssocID="{444DDB94-5EA9-498B-96CD-E9B897826D25}" presName="sibTrans" presStyleLbl="sibTrans2D1" presStyleIdx="4" presStyleCnt="6"/>
       <dgm:spPr/>
+      <dgm:t>
+        <a:bodyPr/>
+        <a:lstStyle/>
+        <a:p>
+          <a:endParaRPr lang="es-ES"/>
+        </a:p>
+      </dgm:t>
     </dgm:pt>
     <dgm:pt modelId="{254B1B42-0C3C-458C-A823-6B421180ABC1}" type="pres">
       <dgm:prSet presAssocID="{444DDB94-5EA9-498B-96CD-E9B897826D25}" presName="connectorText" presStyleLbl="sibTrans2D1" presStyleIdx="4" presStyleCnt="6"/>
       <dgm:spPr/>
+      <dgm:t>
+        <a:bodyPr/>
+        <a:lstStyle/>
+        <a:p>
+          <a:endParaRPr lang="es-ES"/>
+        </a:p>
+      </dgm:t>
     </dgm:pt>
     <dgm:pt modelId="{94DFB66D-0E45-44D6-8A56-E469ABE5CD1D}" type="pres">
       <dgm:prSet presAssocID="{D6609677-79C9-4F51-84D7-F5AD302CD24A}" presName="node" presStyleLbl="node1" presStyleIdx="5" presStyleCnt="7" custLinFactX="-155662" custLinFactNeighborX="-200000" custLinFactNeighborY="17782">
@@ -19433,14 +19610,35 @@
         </dgm:presLayoutVars>
       </dgm:prSet>
       <dgm:spPr/>
+      <dgm:t>
+        <a:bodyPr/>
+        <a:lstStyle/>
+        <a:p>
+          <a:endParaRPr lang="es-ES"/>
+        </a:p>
+      </dgm:t>
     </dgm:pt>
     <dgm:pt modelId="{4CD3DE67-9635-4A70-9A9A-95F766B87EFD}" type="pres">
       <dgm:prSet presAssocID="{A3F3FE20-A2F8-40F6-8B35-545AE7D9629F}" presName="sibTrans" presStyleLbl="sibTrans2D1" presStyleIdx="5" presStyleCnt="6"/>
       <dgm:spPr/>
+      <dgm:t>
+        <a:bodyPr/>
+        <a:lstStyle/>
+        <a:p>
+          <a:endParaRPr lang="es-ES"/>
+        </a:p>
+      </dgm:t>
     </dgm:pt>
     <dgm:pt modelId="{B54F89FF-4868-4B3A-886C-DAA2969CAD6C}" type="pres">
       <dgm:prSet presAssocID="{A3F3FE20-A2F8-40F6-8B35-545AE7D9629F}" presName="connectorText" presStyleLbl="sibTrans2D1" presStyleIdx="5" presStyleCnt="6"/>
       <dgm:spPr/>
+      <dgm:t>
+        <a:bodyPr/>
+        <a:lstStyle/>
+        <a:p>
+          <a:endParaRPr lang="es-ES"/>
+        </a:p>
+      </dgm:t>
     </dgm:pt>
     <dgm:pt modelId="{38833AF0-ADE7-43DC-B080-F370E7376C1D}" type="pres">
       <dgm:prSet presAssocID="{7D81AFD0-ACD9-400A-88A6-CB8CC4B5571C}" presName="node" presStyleLbl="node1" presStyleIdx="6" presStyleCnt="7" custLinFactX="-161817" custLinFactNeighborX="-200000" custLinFactNeighborY="17198">
@@ -19449,36 +19647,43 @@
         </dgm:presLayoutVars>
       </dgm:prSet>
       <dgm:spPr/>
+      <dgm:t>
+        <a:bodyPr/>
+        <a:lstStyle/>
+        <a:p>
+          <a:endParaRPr lang="es-ES"/>
+        </a:p>
+      </dgm:t>
     </dgm:pt>
   </dgm:ptLst>
   <dgm:cxnLst>
+    <dgm:cxn modelId="{0AFE092E-DA1D-4E94-A48C-FE8A2323175C}" type="presOf" srcId="{A3F3FE20-A2F8-40F6-8B35-545AE7D9629F}" destId="{B54F89FF-4868-4B3A-886C-DAA2969CAD6C}" srcOrd="1" destOrd="0" presId="urn:microsoft.com/office/officeart/2005/8/layout/process1"/>
+    <dgm:cxn modelId="{5E92198B-EABE-4AFA-B3A2-87619904EFEF}" srcId="{C1553491-BBE3-4A89-945B-CB107A136240}" destId="{D6609677-79C9-4F51-84D7-F5AD302CD24A}" srcOrd="5" destOrd="0" parTransId="{61621E69-22C2-491F-A5BA-E7EDCD9F7ED3}" sibTransId="{A3F3FE20-A2F8-40F6-8B35-545AE7D9629F}"/>
+    <dgm:cxn modelId="{DC360E29-85FF-4FBA-A768-BB3F0759AF11}" type="presOf" srcId="{4EC47611-CFE4-400A-9C25-B1747A000894}" destId="{F53FD33F-D853-4929-8B86-24CD0DE91AD7}" srcOrd="0" destOrd="0" presId="urn:microsoft.com/office/officeart/2005/8/layout/process1"/>
+    <dgm:cxn modelId="{5FFD777B-CB51-4525-89D8-4B71042CEDC3}" type="presOf" srcId="{C1553491-BBE3-4A89-945B-CB107A136240}" destId="{610AB83F-48FD-45CB-8450-AE6C595F0ADE}" srcOrd="0" destOrd="0" presId="urn:microsoft.com/office/officeart/2005/8/layout/process1"/>
     <dgm:cxn modelId="{2741AB00-36AB-4767-B121-122A1A46A342}" type="presOf" srcId="{4A287794-B78D-440D-89C4-08384204F3BB}" destId="{8E6A41A0-58F3-4BB5-8698-5A7064F32809}" srcOrd="1" destOrd="0" presId="urn:microsoft.com/office/officeart/2005/8/layout/process1"/>
+    <dgm:cxn modelId="{4A0E5419-B28E-4D6D-B30B-CB683480F212}" srcId="{C1553491-BBE3-4A89-945B-CB107A136240}" destId="{7D81AFD0-ACD9-400A-88A6-CB8CC4B5571C}" srcOrd="6" destOrd="0" parTransId="{DD299CE0-D1D8-4AAA-93B4-9149931B29E9}" sibTransId="{5F5081CB-C435-4857-A9B4-B6F68EEA1301}"/>
+    <dgm:cxn modelId="{8CD6EAE3-1833-4A9F-92D3-CC999149F9F1}" type="presOf" srcId="{4013A5CF-856C-43E9-B15B-959DD603DFEF}" destId="{2047966E-DA00-4D66-9AB7-20740765B28C}" srcOrd="0" destOrd="0" presId="urn:microsoft.com/office/officeart/2005/8/layout/process1"/>
     <dgm:cxn modelId="{BE3FF008-DB08-44F8-8A64-6BBFFD385ABC}" type="presOf" srcId="{444DDB94-5EA9-498B-96CD-E9B897826D25}" destId="{254B1B42-0C3C-458C-A823-6B421180ABC1}" srcOrd="1" destOrd="0" presId="urn:microsoft.com/office/officeart/2005/8/layout/process1"/>
     <dgm:cxn modelId="{AAD47911-E157-4ED2-86CE-E22E92E33ADA}" type="presOf" srcId="{9367BD24-7CB9-4870-AA9E-48F298772801}" destId="{A9E6FC9E-5547-469C-82E2-39ACD285FE23}" srcOrd="0" destOrd="0" presId="urn:microsoft.com/office/officeart/2005/8/layout/process1"/>
+    <dgm:cxn modelId="{489A4297-C2EE-4B18-9D96-77D67AC828F5}" srcId="{C1553491-BBE3-4A89-945B-CB107A136240}" destId="{0827C6B6-7A4A-401D-914D-93D6664FB6E9}" srcOrd="3" destOrd="0" parTransId="{E8F863C2-DEC4-4C42-B603-7809DE988C13}" sibTransId="{4A287794-B78D-440D-89C4-08384204F3BB}"/>
+    <dgm:cxn modelId="{B62206BF-0F6F-4759-8730-DE8E4D2B5D1B}" type="presOf" srcId="{4EC47611-CFE4-400A-9C25-B1747A000894}" destId="{35BFACFE-4185-4D1F-AF6B-3825E3637D1F}" srcOrd="1" destOrd="0" presId="urn:microsoft.com/office/officeart/2005/8/layout/process1"/>
+    <dgm:cxn modelId="{B8AE2ECF-9102-4C87-A4CB-58EE85F46A0C}" type="presOf" srcId="{4A287794-B78D-440D-89C4-08384204F3BB}" destId="{35520130-9EF6-4EC3-99A4-BBC562B9530B}" srcOrd="0" destOrd="0" presId="urn:microsoft.com/office/officeart/2005/8/layout/process1"/>
+    <dgm:cxn modelId="{D58579FD-A31F-43E3-8D20-A007912B2F02}" type="presOf" srcId="{7D81AFD0-ACD9-400A-88A6-CB8CC4B5571C}" destId="{38833AF0-ADE7-43DC-B080-F370E7376C1D}" srcOrd="0" destOrd="0" presId="urn:microsoft.com/office/officeart/2005/8/layout/process1"/>
+    <dgm:cxn modelId="{6B559821-F013-44CC-B6F8-0240628FB8E0}" srcId="{C1553491-BBE3-4A89-945B-CB107A136240}" destId="{4013A5CF-856C-43E9-B15B-959DD603DFEF}" srcOrd="4" destOrd="0" parTransId="{771703E0-FFF8-43FB-86FF-4B9F667A4342}" sibTransId="{444DDB94-5EA9-498B-96CD-E9B897826D25}"/>
+    <dgm:cxn modelId="{4731A3C6-047A-4887-A757-838ECC9DBFBA}" type="presOf" srcId="{07B7AADB-9EDB-46A0-B308-D0E78DC23AB2}" destId="{F1680304-97D8-48E9-A55C-3473E9CC7CD4}" srcOrd="0" destOrd="0" presId="urn:microsoft.com/office/officeart/2005/8/layout/process1"/>
+    <dgm:cxn modelId="{8AF27CB6-03A0-4E17-954A-B0B9920F134D}" srcId="{C1553491-BBE3-4A89-945B-CB107A136240}" destId="{9367BD24-7CB9-4870-AA9E-48F298772801}" srcOrd="0" destOrd="0" parTransId="{B28173A4-5746-4953-9438-E14FE78F4DF3}" sibTransId="{4EC47611-CFE4-400A-9C25-B1747A000894}"/>
+    <dgm:cxn modelId="{60A4D3B1-2E6C-44F1-BA26-0A684C41B8A6}" srcId="{C1553491-BBE3-4A89-945B-CB107A136240}" destId="{AC04EA99-94B4-4A8B-AA80-03D5DA4143DF}" srcOrd="2" destOrd="0" parTransId="{E9BE5490-B56F-4029-9963-19BCD3CF5B7F}" sibTransId="{10DB372D-B524-4316-A9A9-D87310EDAE54}"/>
+    <dgm:cxn modelId="{5B124F7D-B0A7-46BD-8B42-5FA4AD591306}" type="presOf" srcId="{444DDB94-5EA9-498B-96CD-E9B897826D25}" destId="{4492414E-BDDD-4989-BD7A-EEF6D48C0A15}" srcOrd="0" destOrd="0" presId="urn:microsoft.com/office/officeart/2005/8/layout/process1"/>
+    <dgm:cxn modelId="{AABE14C4-286B-4922-9ECE-5B3742A0A57E}" type="presOf" srcId="{10DB372D-B524-4316-A9A9-D87310EDAE54}" destId="{68DDE6E7-1D3F-4162-8656-7E373949C511}" srcOrd="0" destOrd="0" presId="urn:microsoft.com/office/officeart/2005/8/layout/process1"/>
+    <dgm:cxn modelId="{8CE3282C-FD65-4046-AF1B-1B0415FE1A9A}" type="presOf" srcId="{AC04EA99-94B4-4A8B-AA80-03D5DA4143DF}" destId="{A61787CD-A69A-4321-B9AE-DE6C82A638BC}" srcOrd="0" destOrd="0" presId="urn:microsoft.com/office/officeart/2005/8/layout/process1"/>
+    <dgm:cxn modelId="{BA4D46E5-79D5-4840-B917-4F49572C699A}" type="presOf" srcId="{ADCAC902-3665-4F16-9346-489134313A12}" destId="{5EBEA92B-6420-4F8F-B911-FB9D8B07A174}" srcOrd="0" destOrd="0" presId="urn:microsoft.com/office/officeart/2005/8/layout/process1"/>
+    <dgm:cxn modelId="{75E4509A-8E54-4A3B-9463-D1CEDE8F7077}" type="presOf" srcId="{D6609677-79C9-4F51-84D7-F5AD302CD24A}" destId="{94DFB66D-0E45-44D6-8A56-E469ABE5CD1D}" srcOrd="0" destOrd="0" presId="urn:microsoft.com/office/officeart/2005/8/layout/process1"/>
+    <dgm:cxn modelId="{4C95624F-DE4D-4E05-B542-A93CE70D6089}" type="presOf" srcId="{10DB372D-B524-4316-A9A9-D87310EDAE54}" destId="{7BADC7BC-F2A0-45B0-A075-559A9B095D88}" srcOrd="1" destOrd="0" presId="urn:microsoft.com/office/officeart/2005/8/layout/process1"/>
+    <dgm:cxn modelId="{828EBAD7-D869-49D8-B0DF-1FB6EF805472}" srcId="{C1553491-BBE3-4A89-945B-CB107A136240}" destId="{ADCAC902-3665-4F16-9346-489134313A12}" srcOrd="1" destOrd="0" parTransId="{86B33811-7195-47F0-A40E-5A45398AD6E8}" sibTransId="{07B7AADB-9EDB-46A0-B308-D0E78DC23AB2}"/>
     <dgm:cxn modelId="{53DBF711-9ADD-4953-B353-D38344E44502}" type="presOf" srcId="{A3F3FE20-A2F8-40F6-8B35-545AE7D9629F}" destId="{4CD3DE67-9635-4A70-9A9A-95F766B87EFD}" srcOrd="0" destOrd="0" presId="urn:microsoft.com/office/officeart/2005/8/layout/process1"/>
-    <dgm:cxn modelId="{4A0E5419-B28E-4D6D-B30B-CB683480F212}" srcId="{C1553491-BBE3-4A89-945B-CB107A136240}" destId="{7D81AFD0-ACD9-400A-88A6-CB8CC4B5571C}" srcOrd="6" destOrd="0" parTransId="{DD299CE0-D1D8-4AAA-93B4-9149931B29E9}" sibTransId="{5F5081CB-C435-4857-A9B4-B6F68EEA1301}"/>
-    <dgm:cxn modelId="{6B559821-F013-44CC-B6F8-0240628FB8E0}" srcId="{C1553491-BBE3-4A89-945B-CB107A136240}" destId="{4013A5CF-856C-43E9-B15B-959DD603DFEF}" srcOrd="4" destOrd="0" parTransId="{771703E0-FFF8-43FB-86FF-4B9F667A4342}" sibTransId="{444DDB94-5EA9-498B-96CD-E9B897826D25}"/>
-    <dgm:cxn modelId="{DC360E29-85FF-4FBA-A768-BB3F0759AF11}" type="presOf" srcId="{4EC47611-CFE4-400A-9C25-B1747A000894}" destId="{F53FD33F-D853-4929-8B86-24CD0DE91AD7}" srcOrd="0" destOrd="0" presId="urn:microsoft.com/office/officeart/2005/8/layout/process1"/>
-    <dgm:cxn modelId="{8CE3282C-FD65-4046-AF1B-1B0415FE1A9A}" type="presOf" srcId="{AC04EA99-94B4-4A8B-AA80-03D5DA4143DF}" destId="{A61787CD-A69A-4321-B9AE-DE6C82A638BC}" srcOrd="0" destOrd="0" presId="urn:microsoft.com/office/officeart/2005/8/layout/process1"/>
-    <dgm:cxn modelId="{0AFE092E-DA1D-4E94-A48C-FE8A2323175C}" type="presOf" srcId="{A3F3FE20-A2F8-40F6-8B35-545AE7D9629F}" destId="{B54F89FF-4868-4B3A-886C-DAA2969CAD6C}" srcOrd="1" destOrd="0" presId="urn:microsoft.com/office/officeart/2005/8/layout/process1"/>
     <dgm:cxn modelId="{1108D76C-B505-4433-82EF-CEE561FD4AE2}" type="presOf" srcId="{0827C6B6-7A4A-401D-914D-93D6664FB6E9}" destId="{FF193F2D-5125-4CDA-8D1B-7AD919D853AE}" srcOrd="0" destOrd="0" presId="urn:microsoft.com/office/officeart/2005/8/layout/process1"/>
-    <dgm:cxn modelId="{4C95624F-DE4D-4E05-B542-A93CE70D6089}" type="presOf" srcId="{10DB372D-B524-4316-A9A9-D87310EDAE54}" destId="{7BADC7BC-F2A0-45B0-A075-559A9B095D88}" srcOrd="1" destOrd="0" presId="urn:microsoft.com/office/officeart/2005/8/layout/process1"/>
-    <dgm:cxn modelId="{5FFD777B-CB51-4525-89D8-4B71042CEDC3}" type="presOf" srcId="{C1553491-BBE3-4A89-945B-CB107A136240}" destId="{610AB83F-48FD-45CB-8450-AE6C595F0ADE}" srcOrd="0" destOrd="0" presId="urn:microsoft.com/office/officeart/2005/8/layout/process1"/>
-    <dgm:cxn modelId="{5B124F7D-B0A7-46BD-8B42-5FA4AD591306}" type="presOf" srcId="{444DDB94-5EA9-498B-96CD-E9B897826D25}" destId="{4492414E-BDDD-4989-BD7A-EEF6D48C0A15}" srcOrd="0" destOrd="0" presId="urn:microsoft.com/office/officeart/2005/8/layout/process1"/>
-    <dgm:cxn modelId="{5E92198B-EABE-4AFA-B3A2-87619904EFEF}" srcId="{C1553491-BBE3-4A89-945B-CB107A136240}" destId="{D6609677-79C9-4F51-84D7-F5AD302CD24A}" srcOrd="5" destOrd="0" parTransId="{61621E69-22C2-491F-A5BA-E7EDCD9F7ED3}" sibTransId="{A3F3FE20-A2F8-40F6-8B35-545AE7D9629F}"/>
-    <dgm:cxn modelId="{489A4297-C2EE-4B18-9D96-77D67AC828F5}" srcId="{C1553491-BBE3-4A89-945B-CB107A136240}" destId="{0827C6B6-7A4A-401D-914D-93D6664FB6E9}" srcOrd="3" destOrd="0" parTransId="{E8F863C2-DEC4-4C42-B603-7809DE988C13}" sibTransId="{4A287794-B78D-440D-89C4-08384204F3BB}"/>
-    <dgm:cxn modelId="{75E4509A-8E54-4A3B-9463-D1CEDE8F7077}" type="presOf" srcId="{D6609677-79C9-4F51-84D7-F5AD302CD24A}" destId="{94DFB66D-0E45-44D6-8A56-E469ABE5CD1D}" srcOrd="0" destOrd="0" presId="urn:microsoft.com/office/officeart/2005/8/layout/process1"/>
-    <dgm:cxn modelId="{60A4D3B1-2E6C-44F1-BA26-0A684C41B8A6}" srcId="{C1553491-BBE3-4A89-945B-CB107A136240}" destId="{AC04EA99-94B4-4A8B-AA80-03D5DA4143DF}" srcOrd="2" destOrd="0" parTransId="{E9BE5490-B56F-4029-9963-19BCD3CF5B7F}" sibTransId="{10DB372D-B524-4316-A9A9-D87310EDAE54}"/>
-    <dgm:cxn modelId="{8AF27CB6-03A0-4E17-954A-B0B9920F134D}" srcId="{C1553491-BBE3-4A89-945B-CB107A136240}" destId="{9367BD24-7CB9-4870-AA9E-48F298772801}" srcOrd="0" destOrd="0" parTransId="{B28173A4-5746-4953-9438-E14FE78F4DF3}" sibTransId="{4EC47611-CFE4-400A-9C25-B1747A000894}"/>
-    <dgm:cxn modelId="{B62206BF-0F6F-4759-8730-DE8E4D2B5D1B}" type="presOf" srcId="{4EC47611-CFE4-400A-9C25-B1747A000894}" destId="{35BFACFE-4185-4D1F-AF6B-3825E3637D1F}" srcOrd="1" destOrd="0" presId="urn:microsoft.com/office/officeart/2005/8/layout/process1"/>
-    <dgm:cxn modelId="{AABE14C4-286B-4922-9ECE-5B3742A0A57E}" type="presOf" srcId="{10DB372D-B524-4316-A9A9-D87310EDAE54}" destId="{68DDE6E7-1D3F-4162-8656-7E373949C511}" srcOrd="0" destOrd="0" presId="urn:microsoft.com/office/officeart/2005/8/layout/process1"/>
-    <dgm:cxn modelId="{4731A3C6-047A-4887-A757-838ECC9DBFBA}" type="presOf" srcId="{07B7AADB-9EDB-46A0-B308-D0E78DC23AB2}" destId="{F1680304-97D8-48E9-A55C-3473E9CC7CD4}" srcOrd="0" destOrd="0" presId="urn:microsoft.com/office/officeart/2005/8/layout/process1"/>
-    <dgm:cxn modelId="{B8AE2ECF-9102-4C87-A4CB-58EE85F46A0C}" type="presOf" srcId="{4A287794-B78D-440D-89C4-08384204F3BB}" destId="{35520130-9EF6-4EC3-99A4-BBC562B9530B}" srcOrd="0" destOrd="0" presId="urn:microsoft.com/office/officeart/2005/8/layout/process1"/>
-    <dgm:cxn modelId="{828EBAD7-D869-49D8-B0DF-1FB6EF805472}" srcId="{C1553491-BBE3-4A89-945B-CB107A136240}" destId="{ADCAC902-3665-4F16-9346-489134313A12}" srcOrd="1" destOrd="0" parTransId="{86B33811-7195-47F0-A40E-5A45398AD6E8}" sibTransId="{07B7AADB-9EDB-46A0-B308-D0E78DC23AB2}"/>
-    <dgm:cxn modelId="{8CD6EAE3-1833-4A9F-92D3-CC999149F9F1}" type="presOf" srcId="{4013A5CF-856C-43E9-B15B-959DD603DFEF}" destId="{2047966E-DA00-4D66-9AB7-20740765B28C}" srcOrd="0" destOrd="0" presId="urn:microsoft.com/office/officeart/2005/8/layout/process1"/>
-    <dgm:cxn modelId="{BA4D46E5-79D5-4840-B917-4F49572C699A}" type="presOf" srcId="{ADCAC902-3665-4F16-9346-489134313A12}" destId="{5EBEA92B-6420-4F8F-B911-FB9D8B07A174}" srcOrd="0" destOrd="0" presId="urn:microsoft.com/office/officeart/2005/8/layout/process1"/>
     <dgm:cxn modelId="{C7B21BFB-CE8E-48CA-B6B0-E6BB462FA2BD}" type="presOf" srcId="{07B7AADB-9EDB-46A0-B308-D0E78DC23AB2}" destId="{65FAA49E-404A-43BC-AB70-8B255F6C388F}" srcOrd="1" destOrd="0" presId="urn:microsoft.com/office/officeart/2005/8/layout/process1"/>
-    <dgm:cxn modelId="{D58579FD-A31F-43E3-8D20-A007912B2F02}" type="presOf" srcId="{7D81AFD0-ACD9-400A-88A6-CB8CC4B5571C}" destId="{38833AF0-ADE7-43DC-B080-F370E7376C1D}" srcOrd="0" destOrd="0" presId="urn:microsoft.com/office/officeart/2005/8/layout/process1"/>
     <dgm:cxn modelId="{4127ED5E-AA7A-4914-A186-4B426EE0D9C0}" type="presParOf" srcId="{610AB83F-48FD-45CB-8450-AE6C595F0ADE}" destId="{A9E6FC9E-5547-469C-82E2-39ACD285FE23}" srcOrd="0" destOrd="0" presId="urn:microsoft.com/office/officeart/2005/8/layout/process1"/>
     <dgm:cxn modelId="{93103671-9B5F-4879-BD2E-C73CEF0B73CB}" type="presParOf" srcId="{610AB83F-48FD-45CB-8450-AE6C595F0ADE}" destId="{F53FD33F-D853-4929-8B86-24CD0DE91AD7}" srcOrd="1" destOrd="0" presId="urn:microsoft.com/office/officeart/2005/8/layout/process1"/>
     <dgm:cxn modelId="{3E49C8DE-8585-4F7B-B26C-51BF953CFA5B}" type="presParOf" srcId="{F53FD33F-D853-4929-8B86-24CD0DE91AD7}" destId="{35BFACFE-4185-4D1F-AF6B-3825E3637D1F}" srcOrd="0" destOrd="0" presId="urn:microsoft.com/office/officeart/2005/8/layout/process1"/>
@@ -19574,7 +19779,7 @@
         </a:bodyPr>
         <a:lstStyle/>
         <a:p>
-          <a:pPr marL="0" lvl="0" indent="0" algn="ctr" defTabSz="266700">
+          <a:pPr lvl="0" algn="ctr" defTabSz="266700">
             <a:lnSpc>
               <a:spcPct val="90000"/>
             </a:lnSpc>
@@ -19584,7 +19789,6 @@
             <a:spcAft>
               <a:spcPct val="35000"/>
             </a:spcAft>
-            <a:buNone/>
           </a:pPr>
           <a:r>
             <a:rPr lang="es-ES" sz="600" kern="1200"/>
@@ -19646,7 +19850,7 @@
         </a:bodyPr>
         <a:lstStyle/>
         <a:p>
-          <a:pPr marL="0" lvl="0" indent="0" algn="ctr" defTabSz="222250">
+          <a:pPr lvl="0" algn="ctr" defTabSz="222250">
             <a:lnSpc>
               <a:spcPct val="90000"/>
             </a:lnSpc>
@@ -19656,7 +19860,6 @@
             <a:spcAft>
               <a:spcPct val="35000"/>
             </a:spcAft>
-            <a:buNone/>
           </a:pPr>
           <a:endParaRPr lang="es-ES" sz="500" kern="1200"/>
         </a:p>
@@ -19723,7 +19926,7 @@
         </a:bodyPr>
         <a:lstStyle/>
         <a:p>
-          <a:pPr marL="0" lvl="0" indent="0" algn="ctr" defTabSz="266700">
+          <a:pPr lvl="0" algn="ctr" defTabSz="266700">
             <a:lnSpc>
               <a:spcPct val="90000"/>
             </a:lnSpc>
@@ -19733,7 +19936,6 @@
             <a:spcAft>
               <a:spcPct val="35000"/>
             </a:spcAft>
-            <a:buNone/>
           </a:pPr>
           <a:r>
             <a:rPr lang="es-ES" sz="600" kern="1200"/>
@@ -19795,7 +19997,7 @@
         </a:bodyPr>
         <a:lstStyle/>
         <a:p>
-          <a:pPr marL="0" lvl="0" indent="0" algn="ctr" defTabSz="222250">
+          <a:pPr lvl="0" algn="ctr" defTabSz="222250">
             <a:lnSpc>
               <a:spcPct val="90000"/>
             </a:lnSpc>
@@ -19805,7 +20007,6 @@
             <a:spcAft>
               <a:spcPct val="35000"/>
             </a:spcAft>
-            <a:buNone/>
           </a:pPr>
           <a:endParaRPr lang="es-ES" sz="500" kern="1200"/>
         </a:p>
@@ -19872,7 +20073,7 @@
         </a:bodyPr>
         <a:lstStyle/>
         <a:p>
-          <a:pPr marL="0" lvl="0" indent="0" algn="ctr" defTabSz="266700">
+          <a:pPr lvl="0" algn="ctr" defTabSz="266700">
             <a:lnSpc>
               <a:spcPct val="90000"/>
             </a:lnSpc>
@@ -19882,7 +20083,6 @@
             <a:spcAft>
               <a:spcPct val="35000"/>
             </a:spcAft>
-            <a:buNone/>
           </a:pPr>
           <a:r>
             <a:rPr lang="es-ES" sz="600" kern="1200"/>
@@ -19944,7 +20144,7 @@
         </a:bodyPr>
         <a:lstStyle/>
         <a:p>
-          <a:pPr marL="0" lvl="0" indent="0" algn="ctr" defTabSz="222250">
+          <a:pPr lvl="0" algn="ctr" defTabSz="222250">
             <a:lnSpc>
               <a:spcPct val="90000"/>
             </a:lnSpc>
@@ -19954,7 +20154,6 @@
             <a:spcAft>
               <a:spcPct val="35000"/>
             </a:spcAft>
-            <a:buNone/>
           </a:pPr>
           <a:endParaRPr lang="es-ES" sz="500" kern="1200"/>
         </a:p>
@@ -20021,7 +20220,7 @@
         </a:bodyPr>
         <a:lstStyle/>
         <a:p>
-          <a:pPr marL="0" lvl="0" indent="0" algn="ctr" defTabSz="266700">
+          <a:pPr lvl="0" algn="ctr" defTabSz="266700">
             <a:lnSpc>
               <a:spcPct val="90000"/>
             </a:lnSpc>
@@ -20031,7 +20230,6 @@
             <a:spcAft>
               <a:spcPct val="35000"/>
             </a:spcAft>
-            <a:buNone/>
           </a:pPr>
           <a:r>
             <a:rPr lang="es-ES" sz="600" kern="1200"/>
@@ -20093,7 +20291,7 @@
         </a:bodyPr>
         <a:lstStyle/>
         <a:p>
-          <a:pPr marL="0" lvl="0" indent="0" algn="ctr" defTabSz="222250">
+          <a:pPr lvl="0" algn="ctr" defTabSz="222250">
             <a:lnSpc>
               <a:spcPct val="90000"/>
             </a:lnSpc>
@@ -20103,7 +20301,6 @@
             <a:spcAft>
               <a:spcPct val="35000"/>
             </a:spcAft>
-            <a:buNone/>
           </a:pPr>
           <a:endParaRPr lang="es-ES" sz="500" kern="1200"/>
         </a:p>
@@ -20170,7 +20367,7 @@
         </a:bodyPr>
         <a:lstStyle/>
         <a:p>
-          <a:pPr marL="0" lvl="0" indent="0" algn="ctr" defTabSz="266700">
+          <a:pPr lvl="0" algn="ctr" defTabSz="266700">
             <a:lnSpc>
               <a:spcPct val="90000"/>
             </a:lnSpc>
@@ -20180,7 +20377,6 @@
             <a:spcAft>
               <a:spcPct val="35000"/>
             </a:spcAft>
-            <a:buNone/>
           </a:pPr>
           <a:r>
             <a:rPr lang="es-ES" sz="600" kern="1200"/>
@@ -20242,7 +20438,7 @@
         </a:bodyPr>
         <a:lstStyle/>
         <a:p>
-          <a:pPr marL="0" lvl="0" indent="0" algn="ctr" defTabSz="222250">
+          <a:pPr lvl="0" algn="ctr" defTabSz="222250">
             <a:lnSpc>
               <a:spcPct val="90000"/>
             </a:lnSpc>
@@ -20252,7 +20448,6 @@
             <a:spcAft>
               <a:spcPct val="35000"/>
             </a:spcAft>
-            <a:buNone/>
           </a:pPr>
           <a:endParaRPr lang="es-ES" sz="500" kern="1200"/>
         </a:p>
@@ -20319,7 +20514,7 @@
         </a:bodyPr>
         <a:lstStyle/>
         <a:p>
-          <a:pPr marL="0" lvl="0" indent="0" algn="ctr" defTabSz="266700">
+          <a:pPr lvl="0" algn="ctr" defTabSz="266700">
             <a:lnSpc>
               <a:spcPct val="90000"/>
             </a:lnSpc>
@@ -20329,7 +20524,6 @@
             <a:spcAft>
               <a:spcPct val="35000"/>
             </a:spcAft>
-            <a:buNone/>
           </a:pPr>
           <a:r>
             <a:rPr lang="es-ES" sz="600" kern="1200"/>
@@ -20391,7 +20585,7 @@
         </a:bodyPr>
         <a:lstStyle/>
         <a:p>
-          <a:pPr marL="0" lvl="0" indent="0" algn="ctr" defTabSz="222250">
+          <a:pPr lvl="0" algn="ctr" defTabSz="222250">
             <a:lnSpc>
               <a:spcPct val="90000"/>
             </a:lnSpc>
@@ -20401,7 +20595,6 @@
             <a:spcAft>
               <a:spcPct val="35000"/>
             </a:spcAft>
-            <a:buNone/>
           </a:pPr>
           <a:endParaRPr lang="es-ES" sz="500" kern="1200"/>
         </a:p>
@@ -20468,7 +20661,7 @@
         </a:bodyPr>
         <a:lstStyle/>
         <a:p>
-          <a:pPr marL="0" lvl="0" indent="0" algn="ctr" defTabSz="266700">
+          <a:pPr lvl="0" algn="ctr" defTabSz="266700">
             <a:lnSpc>
               <a:spcPct val="90000"/>
             </a:lnSpc>
@@ -20478,7 +20671,6 @@
             <a:spcAft>
               <a:spcPct val="35000"/>
             </a:spcAft>
-            <a:buNone/>
           </a:pPr>
           <a:r>
             <a:rPr lang="es-ES" sz="600" kern="1200"/>
@@ -21941,7 +22133,7 @@
 </file>
 
 <file path=customXml/itemProps1.xml><?xml version="1.0" encoding="utf-8"?>
-<ds:datastoreItem xmlns:ds="http://schemas.openxmlformats.org/officeDocument/2006/customXml" ds:itemID="{9283059C-BD17-47FB-97A5-24A272B426BB}">
+<ds:datastoreItem xmlns:ds="http://schemas.openxmlformats.org/officeDocument/2006/customXml" ds:itemID="{76BACD18-9B36-4765-A25E-F1D61AD244AA}">
   <ds:schemaRefs>
     <ds:schemaRef ds:uri="http://schemas.openxmlformats.org/officeDocument/2006/bibliography"/>
   </ds:schemaRefs>

</xml_diff>